<commit_message>
docs(Documentación proyecto): Cambio de la documentación, falta pulir.
</commit_message>
<xml_diff>
--- a/doc/Documentación proyecto VLC.docx
+++ b/doc/Documentación proyecto VLC.docx
@@ -5,8 +5,12 @@
     <w:sdt>
       <w:sdtPr>
         <w:rPr>
-          <w:rFonts w:eastAsiaTheme="minorEastAsia"/>
+          <w:rFonts w:asciiTheme="minorHAnsi" w:eastAsiaTheme="minorEastAsia" w:hAnsiTheme="minorHAnsi" w:cstheme="minorBidi"/>
+          <w:noProof/>
           <w:color w:val="4472C4" w:themeColor="accent1"/>
+          <w:sz w:val="22"/>
+          <w:szCs w:val="22"/>
+          <w:lang w:eastAsia="en-US"/>
         </w:rPr>
         <w:id w:val="-2092992616"/>
         <w:docPartObj>
@@ -14,13 +18,6 @@
           <w:docPartUnique/>
         </w:docPartObj>
       </w:sdtPr>
-      <w:sdtEndPr>
-        <w:rPr>
-          <w:rFonts w:asciiTheme="minorHAnsi" w:hAnsiTheme="minorHAnsi" w:cstheme="minorBidi"/>
-          <w:sz w:val="22"/>
-          <w:szCs w:val="22"/>
-        </w:rPr>
-      </w:sdtEndPr>
       <w:sdtContent>
         <w:p>
           <w:pPr>
@@ -666,7 +663,12 @@
         <w:sdt>
           <w:sdtPr>
             <w:rPr>
-              <w:lang w:val="es-ES"/>
+              <w:rFonts w:asciiTheme="minorHAnsi" w:eastAsiaTheme="minorHAnsi" w:hAnsiTheme="minorHAnsi" w:cstheme="minorBidi"/>
+              <w:noProof/>
+              <w:color w:val="auto"/>
+              <w:sz w:val="22"/>
+              <w:szCs w:val="22"/>
+              <w:lang w:val="es-ES" w:eastAsia="en-US"/>
             </w:rPr>
             <w:id w:val="1454439251"/>
             <w:docPartObj>
@@ -676,14 +678,8 @@
           </w:sdtPr>
           <w:sdtEndPr>
             <w:rPr>
-              <w:rFonts w:asciiTheme="minorHAnsi" w:eastAsiaTheme="minorHAnsi" w:hAnsiTheme="minorHAnsi" w:cstheme="minorBidi"/>
               <w:b/>
               <w:bCs/>
-              <w:noProof/>
-              <w:color w:val="auto"/>
-              <w:sz w:val="22"/>
-              <w:szCs w:val="22"/>
-              <w:lang w:eastAsia="en-US"/>
             </w:rPr>
           </w:sdtEndPr>
           <w:sdtContent>
@@ -718,7 +714,7 @@
               <w:r>
                 <w:fldChar w:fldCharType="separate"/>
               </w:r>
-              <w:hyperlink w:anchor="_Toc26119590" w:history="1">
+              <w:hyperlink w:anchor="_Toc26174325" w:history="1">
                 <w:r>
                   <w:rPr>
                     <w:rStyle w:val="Hipervnculo"/>
@@ -741,7 +737,7 @@
                   <w:rPr>
                     <w:webHidden/>
                   </w:rPr>
-                  <w:instrText xml:space="preserve"> PAGEREF _Toc26119590 \h </w:instrText>
+                  <w:instrText xml:space="preserve"> PAGEREF _Toc26174325 \h </w:instrText>
                 </w:r>
                 <w:r>
                   <w:rPr>
@@ -779,7 +775,7 @@
                   <w:lang w:eastAsia="ca-ES"/>
                 </w:rPr>
               </w:pPr>
-              <w:hyperlink w:anchor="_Toc26119591" w:history="1">
+              <w:hyperlink w:anchor="_Toc26174326" w:history="1">
                 <w:r>
                   <w:rPr>
                     <w:rStyle w:val="Hipervnculo"/>
@@ -802,7 +798,7 @@
                   <w:rPr>
                     <w:webHidden/>
                   </w:rPr>
-                  <w:instrText xml:space="preserve"> PAGEREF _Toc26119591 \h </w:instrText>
+                  <w:instrText xml:space="preserve"> PAGEREF _Toc26174326 \h </w:instrText>
                 </w:r>
                 <w:r>
                   <w:rPr>
@@ -840,7 +836,7 @@
                   <w:lang w:eastAsia="ca-ES"/>
                 </w:rPr>
               </w:pPr>
-              <w:hyperlink w:anchor="_Toc26119592" w:history="1">
+              <w:hyperlink w:anchor="_Toc26174327" w:history="1">
                 <w:r>
                   <w:rPr>
                     <w:rStyle w:val="Hipervnculo"/>
@@ -865,7 +861,7 @@
                   <w:rPr>
                     <w:webHidden/>
                   </w:rPr>
-                  <w:instrText xml:space="preserve"> PAGEREF _Toc26119592 \h </w:instrText>
+                  <w:instrText xml:space="preserve"> PAGEREF _Toc26174327 \h </w:instrText>
                 </w:r>
                 <w:r>
                   <w:rPr>
@@ -903,7 +899,7 @@
                   <w:lang w:eastAsia="ca-ES"/>
                 </w:rPr>
               </w:pPr>
-              <w:hyperlink w:anchor="_Toc26119593" w:history="1">
+              <w:hyperlink w:anchor="_Toc26174328" w:history="1">
                 <w:r>
                   <w:rPr>
                     <w:rStyle w:val="Hipervnculo"/>
@@ -928,7 +924,7 @@
                   <w:rPr>
                     <w:webHidden/>
                   </w:rPr>
-                  <w:instrText xml:space="preserve"> PAGEREF _Toc26119593 \h </w:instrText>
+                  <w:instrText xml:space="preserve"> PAGEREF _Toc26174328 \h </w:instrText>
                 </w:r>
                 <w:r>
                   <w:rPr>
@@ -966,7 +962,7 @@
                   <w:lang w:eastAsia="ca-ES"/>
                 </w:rPr>
               </w:pPr>
-              <w:hyperlink w:anchor="_Toc26119594" w:history="1">
+              <w:hyperlink w:anchor="_Toc26174329" w:history="1">
                 <w:r>
                   <w:rPr>
                     <w:rStyle w:val="Hipervnculo"/>
@@ -991,7 +987,7 @@
                   <w:rPr>
                     <w:webHidden/>
                   </w:rPr>
-                  <w:instrText xml:space="preserve"> PAGEREF _Toc26119594 \h </w:instrText>
+                  <w:instrText xml:space="preserve"> PAGEREF _Toc26174329 \h </w:instrText>
                 </w:r>
                 <w:r>
                   <w:rPr>
@@ -1029,7 +1025,7 @@
                   <w:lang w:eastAsia="ca-ES"/>
                 </w:rPr>
               </w:pPr>
-              <w:hyperlink w:anchor="_Toc26119595" w:history="1">
+              <w:hyperlink w:anchor="_Toc26174330" w:history="1">
                 <w:r>
                   <w:rPr>
                     <w:rStyle w:val="Hipervnculo"/>
@@ -1054,7 +1050,7 @@
                   <w:rPr>
                     <w:webHidden/>
                   </w:rPr>
-                  <w:instrText xml:space="preserve"> PAGEREF _Toc26119595 \h </w:instrText>
+                  <w:instrText xml:space="preserve"> PAGEREF _Toc26174330 \h </w:instrText>
                 </w:r>
                 <w:r>
                   <w:rPr>
@@ -1092,7 +1088,7 @@
                   <w:lang w:eastAsia="ca-ES"/>
                 </w:rPr>
               </w:pPr>
-              <w:hyperlink w:anchor="_Toc26119596" w:history="1">
+              <w:hyperlink w:anchor="_Toc26174331" w:history="1">
                 <w:r>
                   <w:rPr>
                     <w:rStyle w:val="Hipervnculo"/>
@@ -1117,7 +1113,7 @@
                   <w:rPr>
                     <w:webHidden/>
                   </w:rPr>
-                  <w:instrText xml:space="preserve"> PAGEREF _Toc26119596 \h </w:instrText>
+                  <w:instrText xml:space="preserve"> PAGEREF _Toc26174331 \h </w:instrText>
                 </w:r>
                 <w:r>
                   <w:rPr>
@@ -1155,13 +1151,13 @@
                   <w:lang w:eastAsia="ca-ES"/>
                 </w:rPr>
               </w:pPr>
-              <w:hyperlink w:anchor="_Toc26119597" w:history="1">
+              <w:hyperlink w:anchor="_Toc26174332" w:history="1">
                 <w:r>
                   <w:rPr>
                     <w:rStyle w:val="Hipervnculo"/>
                     <w:lang w:val="es-ES"/>
                   </w:rPr>
-                  <w:t>Especificaciones de procedimientos.</w:t>
+                  <w:t>Procedimientos de desarrollo.</w:t>
                 </w:r>
                 <w:r>
                   <w:rPr>
@@ -1179,7 +1175,7 @@
                   <w:rPr>
                     <w:webHidden/>
                   </w:rPr>
-                  <w:instrText xml:space="preserve"> PAGEREF _Toc26119597 \h </w:instrText>
+                  <w:instrText xml:space="preserve"> PAGEREF _Toc26174332 \h </w:instrText>
                 </w:r>
                 <w:r>
                   <w:rPr>
@@ -1217,13 +1213,13 @@
                   <w:lang w:eastAsia="ca-ES"/>
                 </w:rPr>
               </w:pPr>
-              <w:hyperlink w:anchor="_Toc26119598" w:history="1">
+              <w:hyperlink w:anchor="_Toc26174333" w:history="1">
                 <w:r>
                   <w:rPr>
                     <w:rStyle w:val="Hipervnculo"/>
                     <w:lang w:val="es-ES"/>
                   </w:rPr>
-                  <w:t>Procedimientos de desarrollo.</w:t>
+                  <w:t>Herramientas utilizadas:</w:t>
                 </w:r>
                 <w:r>
                   <w:rPr>
@@ -1241,7 +1237,7 @@
                   <w:rPr>
                     <w:webHidden/>
                   </w:rPr>
-                  <w:instrText xml:space="preserve"> PAGEREF _Toc26119598 \h </w:instrText>
+                  <w:instrText xml:space="preserve"> PAGEREF _Toc26174333 \h </w:instrText>
                 </w:r>
                 <w:r>
                   <w:rPr>
@@ -1279,13 +1275,13 @@
                   <w:lang w:eastAsia="ca-ES"/>
                 </w:rPr>
               </w:pPr>
-              <w:hyperlink w:anchor="_Toc26119599" w:history="1">
+              <w:hyperlink w:anchor="_Toc26174334" w:history="1">
                 <w:r>
                   <w:rPr>
                     <w:rStyle w:val="Hipervnculo"/>
                     <w:lang w:val="es-ES"/>
                   </w:rPr>
-                  <w:t>Procedimientos de instalación y prueba.</w:t>
+                  <w:t>Planificación:</w:t>
                 </w:r>
                 <w:r>
                   <w:rPr>
@@ -1303,7 +1299,7 @@
                   <w:rPr>
                     <w:webHidden/>
                   </w:rPr>
-                  <w:instrText xml:space="preserve"> PAGEREF _Toc26119599 \h </w:instrText>
+                  <w:instrText xml:space="preserve"> PAGEREF _Toc26174334 \h </w:instrText>
                 </w:r>
                 <w:r>
                   <w:rPr>
@@ -1341,13 +1337,13 @@
                   <w:lang w:eastAsia="ca-ES"/>
                 </w:rPr>
               </w:pPr>
-              <w:hyperlink w:anchor="_Toc26119600" w:history="1">
+              <w:hyperlink w:anchor="_Toc26174335" w:history="1">
                 <w:r>
                   <w:rPr>
                     <w:rStyle w:val="Hipervnculo"/>
                     <w:lang w:val="es-ES"/>
                   </w:rPr>
-                  <w:t>Arquitectura del sistema.</w:t>
+                  <w:t>Procedimientos de instalación y prueba.</w:t>
                 </w:r>
                 <w:r>
                   <w:rPr>
@@ -1365,7 +1361,193 @@
                   <w:rPr>
                     <w:webHidden/>
                   </w:rPr>
-                  <w:instrText xml:space="preserve"> PAGEREF _Toc26119600 \h </w:instrText>
+                  <w:instrText xml:space="preserve"> PAGEREF _Toc26174335 \h </w:instrText>
+                </w:r>
+                <w:r>
+                  <w:rPr>
+                    <w:webHidden/>
+                  </w:rPr>
+                </w:r>
+                <w:r>
+                  <w:rPr>
+                    <w:webHidden/>
+                  </w:rPr>
+                  <w:fldChar w:fldCharType="separate"/>
+                </w:r>
+                <w:r>
+                  <w:rPr>
+                    <w:webHidden/>
+                  </w:rPr>
+                  <w:t>5</w:t>
+                </w:r>
+                <w:r>
+                  <w:rPr>
+                    <w:webHidden/>
+                  </w:rPr>
+                  <w:fldChar w:fldCharType="end"/>
+                </w:r>
+              </w:hyperlink>
+            </w:p>
+            <w:p>
+              <w:pPr>
+                <w:pStyle w:val="TDC3"/>
+                <w:tabs>
+                  <w:tab w:val="right" w:leader="dot" w:pos="8494"/>
+                </w:tabs>
+                <w:rPr>
+                  <w:rFonts w:eastAsiaTheme="minorEastAsia"/>
+                  <w:lang w:eastAsia="ca-ES"/>
+                </w:rPr>
+              </w:pPr>
+              <w:hyperlink w:anchor="_Toc26174336" w:history="1">
+                <w:r>
+                  <w:rPr>
+                    <w:rStyle w:val="Hipervnculo"/>
+                    <w:lang w:val="es-ES"/>
+                  </w:rPr>
+                  <w:t>Requisitos no funcionales:</w:t>
+                </w:r>
+                <w:r>
+                  <w:rPr>
+                    <w:webHidden/>
+                  </w:rPr>
+                  <w:tab/>
+                </w:r>
+                <w:r>
+                  <w:rPr>
+                    <w:webHidden/>
+                  </w:rPr>
+                  <w:fldChar w:fldCharType="begin"/>
+                </w:r>
+                <w:r>
+                  <w:rPr>
+                    <w:webHidden/>
+                  </w:rPr>
+                  <w:instrText xml:space="preserve"> PAGEREF _Toc26174336 \h </w:instrText>
+                </w:r>
+                <w:r>
+                  <w:rPr>
+                    <w:webHidden/>
+                  </w:rPr>
+                </w:r>
+                <w:r>
+                  <w:rPr>
+                    <w:webHidden/>
+                  </w:rPr>
+                  <w:fldChar w:fldCharType="separate"/>
+                </w:r>
+                <w:r>
+                  <w:rPr>
+                    <w:webHidden/>
+                  </w:rPr>
+                  <w:t>5</w:t>
+                </w:r>
+                <w:r>
+                  <w:rPr>
+                    <w:webHidden/>
+                  </w:rPr>
+                  <w:fldChar w:fldCharType="end"/>
+                </w:r>
+              </w:hyperlink>
+            </w:p>
+            <w:p>
+              <w:pPr>
+                <w:pStyle w:val="TDC3"/>
+                <w:tabs>
+                  <w:tab w:val="right" w:leader="dot" w:pos="8494"/>
+                </w:tabs>
+                <w:rPr>
+                  <w:rFonts w:eastAsiaTheme="minorEastAsia"/>
+                  <w:lang w:eastAsia="ca-ES"/>
+                </w:rPr>
+              </w:pPr>
+              <w:hyperlink w:anchor="_Toc26174337" w:history="1">
+                <w:r>
+                  <w:rPr>
+                    <w:rStyle w:val="Hipervnculo"/>
+                    <w:lang w:val="es-ES"/>
+                  </w:rPr>
+                  <w:t>Obtención e instalación:</w:t>
+                </w:r>
+                <w:r>
+                  <w:rPr>
+                    <w:webHidden/>
+                  </w:rPr>
+                  <w:tab/>
+                </w:r>
+                <w:r>
+                  <w:rPr>
+                    <w:webHidden/>
+                  </w:rPr>
+                  <w:fldChar w:fldCharType="begin"/>
+                </w:r>
+                <w:r>
+                  <w:rPr>
+                    <w:webHidden/>
+                  </w:rPr>
+                  <w:instrText xml:space="preserve"> PAGEREF _Toc26174337 \h </w:instrText>
+                </w:r>
+                <w:r>
+                  <w:rPr>
+                    <w:webHidden/>
+                  </w:rPr>
+                </w:r>
+                <w:r>
+                  <w:rPr>
+                    <w:webHidden/>
+                  </w:rPr>
+                  <w:fldChar w:fldCharType="separate"/>
+                </w:r>
+                <w:r>
+                  <w:rPr>
+                    <w:webHidden/>
+                  </w:rPr>
+                  <w:t>5</w:t>
+                </w:r>
+                <w:r>
+                  <w:rPr>
+                    <w:webHidden/>
+                  </w:rPr>
+                  <w:fldChar w:fldCharType="end"/>
+                </w:r>
+              </w:hyperlink>
+            </w:p>
+            <w:p>
+              <w:pPr>
+                <w:pStyle w:val="TDC3"/>
+                <w:tabs>
+                  <w:tab w:val="right" w:leader="dot" w:pos="8494"/>
+                </w:tabs>
+                <w:rPr>
+                  <w:rFonts w:eastAsiaTheme="minorEastAsia"/>
+                  <w:lang w:eastAsia="ca-ES"/>
+                </w:rPr>
+              </w:pPr>
+              <w:hyperlink w:anchor="_Toc26174338" w:history="1">
+                <w:r>
+                  <w:rPr>
+                    <w:rStyle w:val="Hipervnculo"/>
+                    <w:lang w:val="es-ES"/>
+                  </w:rPr>
+                  <w:t>Definición gereal del proyecto de software.</w:t>
+                </w:r>
+                <w:r>
+                  <w:rPr>
+                    <w:webHidden/>
+                  </w:rPr>
+                  <w:tab/>
+                </w:r>
+                <w:r>
+                  <w:rPr>
+                    <w:webHidden/>
+                  </w:rPr>
+                  <w:fldChar w:fldCharType="begin"/>
+                </w:r>
+                <w:r>
+                  <w:rPr>
+                    <w:webHidden/>
+                  </w:rPr>
+                  <w:instrText xml:space="preserve"> PAGEREF _Toc26174338 \h </w:instrText>
                 </w:r>
                 <w:r>
                   <w:rPr>
@@ -1403,12 +1585,260 @@
                   <w:lang w:eastAsia="ca-ES"/>
                 </w:rPr>
               </w:pPr>
-              <w:hyperlink w:anchor="_Toc26119601" w:history="1">
+              <w:hyperlink w:anchor="_Toc26174339" w:history="1">
                 <w:r>
                   <w:rPr>
                     <w:rStyle w:val="Hipervnculo"/>
                     <w:lang w:val="es-ES"/>
                   </w:rPr>
+                  <w:t>Arquitectura del sistema.</w:t>
+                </w:r>
+                <w:r>
+                  <w:rPr>
+                    <w:webHidden/>
+                  </w:rPr>
+                  <w:tab/>
+                </w:r>
+                <w:r>
+                  <w:rPr>
+                    <w:webHidden/>
+                  </w:rPr>
+                  <w:fldChar w:fldCharType="begin"/>
+                </w:r>
+                <w:r>
+                  <w:rPr>
+                    <w:webHidden/>
+                  </w:rPr>
+                  <w:instrText xml:space="preserve"> PAGEREF _Toc26174339 \h </w:instrText>
+                </w:r>
+                <w:r>
+                  <w:rPr>
+                    <w:webHidden/>
+                  </w:rPr>
+                </w:r>
+                <w:r>
+                  <w:rPr>
+                    <w:webHidden/>
+                  </w:rPr>
+                  <w:fldChar w:fldCharType="separate"/>
+                </w:r>
+                <w:r>
+                  <w:rPr>
+                    <w:webHidden/>
+                  </w:rPr>
+                  <w:t>7</w:t>
+                </w:r>
+                <w:r>
+                  <w:rPr>
+                    <w:webHidden/>
+                  </w:rPr>
+                  <w:fldChar w:fldCharType="end"/>
+                </w:r>
+              </w:hyperlink>
+            </w:p>
+            <w:p>
+              <w:pPr>
+                <w:pStyle w:val="TDC3"/>
+                <w:tabs>
+                  <w:tab w:val="right" w:leader="dot" w:pos="8494"/>
+                </w:tabs>
+                <w:rPr>
+                  <w:rFonts w:eastAsiaTheme="minorEastAsia"/>
+                  <w:lang w:eastAsia="ca-ES"/>
+                </w:rPr>
+              </w:pPr>
+              <w:hyperlink w:anchor="_Toc26174340" w:history="1">
+                <w:r>
+                  <w:rPr>
+                    <w:rStyle w:val="Hipervnculo"/>
+                    <w:lang w:val="es-ES"/>
+                  </w:rPr>
+                  <w:t>Descripción jerárquica:</w:t>
+                </w:r>
+                <w:r>
+                  <w:rPr>
+                    <w:webHidden/>
+                  </w:rPr>
+                  <w:tab/>
+                </w:r>
+                <w:r>
+                  <w:rPr>
+                    <w:webHidden/>
+                  </w:rPr>
+                  <w:fldChar w:fldCharType="begin"/>
+                </w:r>
+                <w:r>
+                  <w:rPr>
+                    <w:webHidden/>
+                  </w:rPr>
+                  <w:instrText xml:space="preserve"> PAGEREF _Toc26174340 \h </w:instrText>
+                </w:r>
+                <w:r>
+                  <w:rPr>
+                    <w:webHidden/>
+                  </w:rPr>
+                </w:r>
+                <w:r>
+                  <w:rPr>
+                    <w:webHidden/>
+                  </w:rPr>
+                  <w:fldChar w:fldCharType="separate"/>
+                </w:r>
+                <w:r>
+                  <w:rPr>
+                    <w:webHidden/>
+                  </w:rPr>
+                  <w:t>7</w:t>
+                </w:r>
+                <w:r>
+                  <w:rPr>
+                    <w:webHidden/>
+                  </w:rPr>
+                  <w:fldChar w:fldCharType="end"/>
+                </w:r>
+              </w:hyperlink>
+            </w:p>
+            <w:p>
+              <w:pPr>
+                <w:pStyle w:val="TDC3"/>
+                <w:tabs>
+                  <w:tab w:val="right" w:leader="dot" w:pos="8494"/>
+                </w:tabs>
+                <w:rPr>
+                  <w:rFonts w:eastAsiaTheme="minorEastAsia"/>
+                  <w:lang w:eastAsia="ca-ES"/>
+                </w:rPr>
+              </w:pPr>
+              <w:hyperlink w:anchor="_Toc26174341" w:history="1">
+                <w:r>
+                  <w:rPr>
+                    <w:rStyle w:val="Hipervnculo"/>
+                    <w:lang w:val="es-ES"/>
+                  </w:rPr>
+                  <w:t>Diagrama de módulos:</w:t>
+                </w:r>
+                <w:r>
+                  <w:rPr>
+                    <w:webHidden/>
+                  </w:rPr>
+                  <w:tab/>
+                </w:r>
+                <w:r>
+                  <w:rPr>
+                    <w:webHidden/>
+                  </w:rPr>
+                  <w:fldChar w:fldCharType="begin"/>
+                </w:r>
+                <w:r>
+                  <w:rPr>
+                    <w:webHidden/>
+                  </w:rPr>
+                  <w:instrText xml:space="preserve"> PAGEREF _Toc26174341 \h </w:instrText>
+                </w:r>
+                <w:r>
+                  <w:rPr>
+                    <w:webHidden/>
+                  </w:rPr>
+                </w:r>
+                <w:r>
+                  <w:rPr>
+                    <w:webHidden/>
+                  </w:rPr>
+                  <w:fldChar w:fldCharType="separate"/>
+                </w:r>
+                <w:r>
+                  <w:rPr>
+                    <w:webHidden/>
+                  </w:rPr>
+                  <w:t>7</w:t>
+                </w:r>
+                <w:r>
+                  <w:rPr>
+                    <w:webHidden/>
+                  </w:rPr>
+                  <w:fldChar w:fldCharType="end"/>
+                </w:r>
+              </w:hyperlink>
+            </w:p>
+            <w:p>
+              <w:pPr>
+                <w:pStyle w:val="TDC3"/>
+                <w:tabs>
+                  <w:tab w:val="right" w:leader="dot" w:pos="8494"/>
+                </w:tabs>
+                <w:rPr>
+                  <w:rFonts w:eastAsiaTheme="minorEastAsia"/>
+                  <w:lang w:eastAsia="ca-ES"/>
+                </w:rPr>
+              </w:pPr>
+              <w:hyperlink w:anchor="_Toc26174342" w:history="1">
+                <w:r>
+                  <w:rPr>
+                    <w:rStyle w:val="Hipervnculo"/>
+                    <w:lang w:val="es-ES"/>
+                  </w:rPr>
+                  <w:t>Descripción individual de los módulos:</w:t>
+                </w:r>
+                <w:r>
+                  <w:rPr>
+                    <w:webHidden/>
+                  </w:rPr>
+                  <w:tab/>
+                </w:r>
+                <w:r>
+                  <w:rPr>
+                    <w:webHidden/>
+                  </w:rPr>
+                  <w:fldChar w:fldCharType="begin"/>
+                </w:r>
+                <w:r>
+                  <w:rPr>
+                    <w:webHidden/>
+                  </w:rPr>
+                  <w:instrText xml:space="preserve"> PAGEREF _Toc26174342 \h </w:instrText>
+                </w:r>
+                <w:r>
+                  <w:rPr>
+                    <w:webHidden/>
+                  </w:rPr>
+                </w:r>
+                <w:r>
+                  <w:rPr>
+                    <w:webHidden/>
+                  </w:rPr>
+                  <w:fldChar w:fldCharType="separate"/>
+                </w:r>
+                <w:r>
+                  <w:rPr>
+                    <w:webHidden/>
+                  </w:rPr>
+                  <w:t>7</w:t>
+                </w:r>
+                <w:r>
+                  <w:rPr>
+                    <w:webHidden/>
+                  </w:rPr>
+                  <w:fldChar w:fldCharType="end"/>
+                </w:r>
+              </w:hyperlink>
+            </w:p>
+            <w:p>
+              <w:pPr>
+                <w:pStyle w:val="TDC2"/>
+                <w:tabs>
+                  <w:tab w:val="right" w:leader="dot" w:pos="8494"/>
+                </w:tabs>
+                <w:rPr>
+                  <w:rFonts w:eastAsiaTheme="minorEastAsia"/>
+                  <w:lang w:eastAsia="ca-ES"/>
+                </w:rPr>
+              </w:pPr>
+              <w:hyperlink w:anchor="_Toc26174343" w:history="1">
+                <w:r>
+                  <w:rPr>
+                    <w:rStyle w:val="Hipervnculo"/>
+                    <w:lang w:val="es-ES"/>
+                  </w:rPr>
                   <w:t>Bibliografía.</w:t>
                 </w:r>
                 <w:r>
@@ -1427,7 +1857,7 @@
                   <w:rPr>
                     <w:webHidden/>
                   </w:rPr>
-                  <w:instrText xml:space="preserve"> PAGEREF _Toc26119601 \h </w:instrText>
+                  <w:instrText xml:space="preserve"> PAGEREF _Toc26174343 \h </w:instrText>
                 </w:r>
                 <w:r>
                   <w:rPr>
@@ -1444,7 +1874,7 @@
                   <w:rPr>
                     <w:webHidden/>
                   </w:rPr>
-                  <w:t>7</w:t>
+                  <w:t>8</w:t>
                 </w:r>
                 <w:r>
                   <w:rPr>
@@ -1491,7 +1921,7 @@
           <w:u w:val="single"/>
         </w:rPr>
       </w:pPr>
-      <w:bookmarkStart w:id="0" w:name="_Toc26119590"/>
+      <w:bookmarkStart w:id="0" w:name="_Toc26174325"/>
       <w:r>
         <w:rPr>
           <w:u w:val="single"/>
@@ -1591,7 +2021,7 @@
           <w:u w:val="single"/>
         </w:rPr>
       </w:pPr>
-      <w:bookmarkStart w:id="1" w:name="_Toc26119591"/>
+      <w:bookmarkStart w:id="1" w:name="_Toc26174326"/>
       <w:r>
         <w:rPr>
           <w:u w:val="single"/>
@@ -1620,7 +2050,7 @@
           <w:lang w:val="es-ES"/>
         </w:rPr>
       </w:pPr>
-      <w:bookmarkStart w:id="2" w:name="_Toc26119592"/>
+      <w:bookmarkStart w:id="2" w:name="_Toc26174327"/>
       <w:r>
         <w:rPr>
           <w:rFonts w:eastAsia="Calibri"/>
@@ -1869,7 +2299,7 @@
           <w:lang w:val="es-ES"/>
         </w:rPr>
       </w:pPr>
-      <w:bookmarkStart w:id="3" w:name="_Toc26119593"/>
+      <w:bookmarkStart w:id="3" w:name="_Toc26174328"/>
       <w:r>
         <w:rPr>
           <w:rFonts w:eastAsia="Calibri"/>
@@ -2011,7 +2441,7 @@
           <w:lang w:val="es-ES"/>
         </w:rPr>
       </w:pPr>
-      <w:bookmarkStart w:id="4" w:name="_Toc26119594"/>
+      <w:bookmarkStart w:id="4" w:name="_Toc26174329"/>
       <w:r>
         <w:rPr>
           <w:rFonts w:eastAsia="Calibri"/>
@@ -2172,7 +2602,7 @@
           <w:lang w:val="es-ES"/>
         </w:rPr>
       </w:pPr>
-      <w:bookmarkStart w:id="5" w:name="_Toc26119595"/>
+      <w:bookmarkStart w:id="5" w:name="_Toc26174330"/>
       <w:r>
         <w:rPr>
           <w:rFonts w:eastAsia="Calibri"/>
@@ -2374,7 +2804,7 @@
           <w:lang w:val="es-ES"/>
         </w:rPr>
       </w:pPr>
-      <w:bookmarkStart w:id="6" w:name="_Toc26119596"/>
+      <w:bookmarkStart w:id="6" w:name="_Toc26174331"/>
       <w:r>
         <w:rPr>
           <w:rFonts w:eastAsia="Calibri"/>
@@ -2672,32 +3102,16 @@
       <w:pPr>
         <w:pStyle w:val="Ttulo2"/>
         <w:rPr>
-          <w:u w:val="single"/>
-          <w:lang w:val="es-ES"/>
-        </w:rPr>
-      </w:pPr>
-      <w:bookmarkStart w:id="7" w:name="_Toc26119597"/>
-      <w:r>
-        <w:rPr>
-          <w:u w:val="single"/>
+          <w:lang w:val="es-ES"/>
+        </w:rPr>
+      </w:pPr>
+      <w:bookmarkStart w:id="7" w:name="_Toc26174332"/>
+      <w:r>
+        <w:rPr>
           <w:lang w:val="es-ES"/>
         </w:rPr>
         <w:lastRenderedPageBreak/>
-        <w:t xml:space="preserve">Especificaciones </w:t>
-      </w:r>
-      <w:r>
-        <w:rPr>
-          <w:u w:val="single"/>
-          <w:lang w:val="es-ES"/>
-        </w:rPr>
-        <w:t>de procedimientos</w:t>
-      </w:r>
-      <w:r>
-        <w:rPr>
-          <w:u w:val="single"/>
-          <w:lang w:val="es-ES"/>
-        </w:rPr>
-        <w:t>.</w:t>
+        <w:t>Procedimientos de desarrollo.</w:t>
       </w:r>
       <w:bookmarkEnd w:id="7"/>
     </w:p>
@@ -2713,6 +3127,22 @@
     </w:p>
     <w:p>
       <w:pPr>
+        <w:pStyle w:val="Ttulo3"/>
+        <w:rPr>
+          <w:lang w:val="es-ES"/>
+        </w:rPr>
+      </w:pPr>
+      <w:bookmarkStart w:id="8" w:name="_Toc26174333"/>
+      <w:r>
+        <w:rPr>
+          <w:lang w:val="es-ES"/>
+        </w:rPr>
+        <w:t>Herramientas utilizadas:</w:t>
+      </w:r>
+      <w:bookmarkEnd w:id="8"/>
+    </w:p>
+    <w:p>
+      <w:pPr>
         <w:pStyle w:val="LO-normal"/>
         <w:widowControl w:val="0"/>
         <w:shd w:val="clear" w:color="auto" w:fill="FFFFFF"/>
@@ -2720,24 +3150,12 @@
           <w:lang w:val="es-ES"/>
         </w:rPr>
       </w:pPr>
-    </w:p>
-    <w:p>
-      <w:pPr>
-        <w:pStyle w:val="Ttulo3"/>
-        <w:rPr>
-          <w:u w:val="single"/>
-          <w:lang w:val="es-ES"/>
-        </w:rPr>
-      </w:pPr>
-      <w:bookmarkStart w:id="8" w:name="_Toc26119598"/>
-      <w:r>
-        <w:rPr>
-          <w:u w:val="single"/>
-          <w:lang w:val="es-ES"/>
-        </w:rPr>
-        <w:t>Procedimientos de desarrollo.</w:t>
-      </w:r>
-      <w:bookmarkEnd w:id="8"/>
+      <w:r>
+        <w:rPr>
+          <w:lang w:val="es-ES"/>
+        </w:rPr>
+        <w:t>Hemos utilizado Visual Studio Code para desarrollar el código utilizando un linter de pycodestyle para que se resaltaran los errores de identación y de erratas humanas al hacer el código.</w:t>
+      </w:r>
     </w:p>
     <w:p>
       <w:pPr>
@@ -2748,19 +3166,11 @@
           <w:lang w:val="es-ES"/>
         </w:rPr>
       </w:pPr>
-    </w:p>
-    <w:p>
-      <w:pPr>
-        <w:pStyle w:val="Ttulo4"/>
-        <w:rPr>
-          <w:lang w:val="es-ES"/>
-        </w:rPr>
-      </w:pPr>
-      <w:r>
-        <w:rPr>
-          <w:lang w:val="es-ES"/>
-        </w:rPr>
-        <w:t>Herramientas utilizadas:</w:t>
+      <w:r>
+        <w:rPr>
+          <w:lang w:val="es-ES"/>
+        </w:rPr>
+        <w:t>Por otro lado tras realizar algún cambio, hemos hecho commits utilizando una extensión de VSCode llamada commitizen para establecer un protocolo a la hora de subir archivos y trabajar de forma conjunta con la pareja del proyecto.</w:t>
       </w:r>
     </w:p>
     <w:p>
@@ -2772,12 +3182,22 @@
           <w:lang w:val="es-ES"/>
         </w:rPr>
       </w:pPr>
-      <w:r>
-        <w:rPr>
-          <w:lang w:val="es-ES"/>
-        </w:rPr>
-        <w:t>Hemos utilizado Visual Studio Code para desarrollar el código utilizando un linter de pycodestyle para que se resaltaran los errores de identación y de erratas humanas al hacer el código.</w:t>
-      </w:r>
+    </w:p>
+    <w:p>
+      <w:pPr>
+        <w:pStyle w:val="Ttulo3"/>
+        <w:rPr>
+          <w:lang w:val="es-ES"/>
+        </w:rPr>
+      </w:pPr>
+      <w:bookmarkStart w:id="9" w:name="_Toc26174334"/>
+      <w:r>
+        <w:rPr>
+          <w:lang w:val="es-ES"/>
+        </w:rPr>
+        <w:t>Planificación:</w:t>
+      </w:r>
+      <w:bookmarkEnd w:id="9"/>
     </w:p>
     <w:p>
       <w:pPr>
@@ -2792,7 +3212,7 @@
         <w:rPr>
           <w:lang w:val="es-ES"/>
         </w:rPr>
-        <w:t>Por otro lado tras realizar algún cambio, hemos hecho commits utilizando una extensión de VSCode llamada commitizen para establecer un protocolo a la hora de subir archivos y trabajar de forma conjunta con la pareja del proyecto.</w:t>
+        <w:t>Hemos utilizado una metodogía en cascada, esta consiste en hacer modulo por modulo de tal forma de que el modulo ya modificado queda completamente acabado antes de pasar al próximo.</w:t>
       </w:r>
     </w:p>
     <w:p>
@@ -2804,19 +3224,11 @@
           <w:lang w:val="es-ES"/>
         </w:rPr>
       </w:pPr>
-    </w:p>
-    <w:p>
-      <w:pPr>
-        <w:pStyle w:val="Ttulo4"/>
-        <w:rPr>
-          <w:lang w:val="es-ES"/>
-        </w:rPr>
-      </w:pPr>
-      <w:r>
-        <w:rPr>
-          <w:lang w:val="es-ES"/>
-        </w:rPr>
-        <w:t>Planificación:</w:t>
+      <w:r>
+        <w:rPr>
+          <w:lang w:val="es-ES"/>
+        </w:rPr>
+        <w:t>En un principio nos hicimos un pequeño diagrama con todas las funcionabilidades que iba a tener cada módulo para poder desarrollarlo con mayor eficiencia posible sin tener que ir haciendo modificaciones constantemente. Para ello nos reunimos durante 1h o 2h y compartimos ideas de las funcionabilidades que aportariamos al proyecto.</w:t>
       </w:r>
     </w:p>
     <w:p>
@@ -2832,7 +3244,7 @@
         <w:rPr>
           <w:lang w:val="es-ES"/>
         </w:rPr>
-        <w:t>Hemos utilizado una metodogía en cascada, esta consiste en hacer modulo por modulo de tal forma de que el modulo ya modificado queda completamente acabado antes de pasar al próximo.</w:t>
+        <w:t>Dicha tarea fue compleja por la poca experiencia que teniamos ambos en proyectos de este calible, pero tras invertir tiempo en la organización del proyecto fue más sencillo poder empezar a desarrollar y estudiar cada parte que había que implementar.</w:t>
       </w:r>
     </w:p>
     <w:p>
@@ -2844,12 +3256,45 @@
           <w:lang w:val="es-ES"/>
         </w:rPr>
       </w:pPr>
-      <w:r>
-        <w:rPr>
-          <w:lang w:val="es-ES"/>
-        </w:rPr>
-        <w:t>En un principio nos hicimos un pequeño diagrama con todas las funcionabilidades que iba a tener cada módulo para poder desarrollarlo con mayor eficiencia posible sin tener que ir haciendo modificaciones constantemente. Para ello nos reunimos durante 1h o 2h y compartimos ideas de las funcionabilidades que aportariamos al proyecto.</w:t>
-      </w:r>
+    </w:p>
+    <w:p>
+      <w:pPr>
+        <w:pStyle w:val="Ttulo2"/>
+        <w:rPr>
+          <w:lang w:val="es-ES"/>
+        </w:rPr>
+      </w:pPr>
+      <w:bookmarkStart w:id="10" w:name="_Toc26174335"/>
+      <w:r>
+        <w:rPr>
+          <w:lang w:val="es-ES"/>
+        </w:rPr>
+        <w:t>Procedimientos de instalación y prueba.</w:t>
+      </w:r>
+      <w:bookmarkEnd w:id="10"/>
+    </w:p>
+    <w:p>
+      <w:pPr>
+        <w:rPr>
+          <w:lang w:val="es-ES"/>
+        </w:rPr>
+      </w:pPr>
+    </w:p>
+    <w:p>
+      <w:pPr>
+        <w:pStyle w:val="Ttulo3"/>
+        <w:rPr>
+          <w:lang w:val="es-ES"/>
+        </w:rPr>
+      </w:pPr>
+      <w:bookmarkStart w:id="11" w:name="_Toc26174336"/>
+      <w:r>
+        <w:rPr>
+          <w:lang w:val="es-ES"/>
+        </w:rPr>
+        <w:t>Requisitos no funcionales:</w:t>
+      </w:r>
+      <w:bookmarkEnd w:id="11"/>
     </w:p>
     <w:p>
       <w:pPr>
@@ -2864,116 +3309,59 @@
         <w:rPr>
           <w:lang w:val="es-ES"/>
         </w:rPr>
-        <w:t>Dicha tarea fue compleja por la poca experiencia que teniamos ambos en proyectos de este calible, pero tras invertir tiempo en la organización del proyecto fue más sencillo poder empezar a desarrollar y estudiar cada parte que había que implementar.</w:t>
-      </w:r>
-    </w:p>
-    <w:p>
-      <w:pPr>
-        <w:pStyle w:val="LO-normal"/>
-        <w:widowControl w:val="0"/>
-        <w:shd w:val="clear" w:color="auto" w:fill="FFFFFF"/>
-        <w:rPr>
-          <w:lang w:val="es-ES"/>
-        </w:rPr>
-      </w:pPr>
+        <w:t xml:space="preserve">El inconveniente mayor es la condición de que el </w:t>
+      </w:r>
+      <w:r>
+        <w:rPr>
+          <w:lang w:val="es-ES"/>
+        </w:rPr>
+        <w:t xml:space="preserve">fichero </w:t>
+      </w:r>
+      <w:r>
+        <w:rPr>
+          <w:lang w:val="es-ES"/>
+        </w:rPr>
+        <w:t xml:space="preserve">XML donde </w:t>
+      </w:r>
+      <w:r>
+        <w:rPr>
+          <w:lang w:val="es-ES"/>
+        </w:rPr>
+        <w:t xml:space="preserve">se encuentran </w:t>
+      </w:r>
+      <w:r>
+        <w:rPr>
+          <w:lang w:val="es-ES"/>
+        </w:rPr>
+        <w:t>los datos de las canciones</w:t>
+      </w:r>
+      <w:r>
+        <w:rPr>
+          <w:lang w:val="es-ES"/>
+        </w:rPr>
+        <w:t xml:space="preserve"> no siga la estructura que nosotros le hemos aportado, dado a que tiene que seguir la estructura lógica de ese fichero para una ejecución existosa.</w:t>
+      </w:r>
     </w:p>
     <w:p>
       <w:pPr>
         <w:pStyle w:val="Ttulo3"/>
         <w:rPr>
-          <w:u w:val="single"/>
-          <w:lang w:val="es-ES"/>
-        </w:rPr>
-      </w:pPr>
-      <w:bookmarkStart w:id="9" w:name="_Toc26119599"/>
-      <w:r>
-        <w:rPr>
-          <w:u w:val="single"/>
-          <w:lang w:val="es-ES"/>
-        </w:rPr>
-        <w:t>Procedimientos de instalación y prueba.</w:t>
-      </w:r>
-      <w:bookmarkEnd w:id="9"/>
-    </w:p>
-    <w:p>
-      <w:pPr>
-        <w:rPr>
-          <w:lang w:val="es-ES"/>
-        </w:rPr>
-      </w:pPr>
-    </w:p>
-    <w:p>
-      <w:pPr>
-        <w:pStyle w:val="Ttulo4"/>
-        <w:rPr>
-          <w:lang w:val="es-ES"/>
-        </w:rPr>
-      </w:pPr>
-      <w:r>
-        <w:rPr>
-          <w:lang w:val="es-ES"/>
-        </w:rPr>
-        <w:t>Requisitos no funcionales:</w:t>
-      </w:r>
-    </w:p>
-    <w:p>
-      <w:pPr>
-        <w:pStyle w:val="LO-normal"/>
-        <w:widowControl w:val="0"/>
-        <w:shd w:val="clear" w:color="auto" w:fill="FFFFFF"/>
-        <w:rPr>
-          <w:lang w:val="es-ES"/>
-        </w:rPr>
-      </w:pPr>
-      <w:r>
-        <w:rPr>
-          <w:lang w:val="es-ES"/>
-        </w:rPr>
-        <w:t xml:space="preserve">El inconveniente mayor es la condición de que el </w:t>
-      </w:r>
-      <w:r>
-        <w:rPr>
-          <w:lang w:val="es-ES"/>
-        </w:rPr>
-        <w:t xml:space="preserve">fichero </w:t>
-      </w:r>
-      <w:r>
-        <w:rPr>
-          <w:lang w:val="es-ES"/>
-        </w:rPr>
-        <w:t xml:space="preserve">XML donde </w:t>
-      </w:r>
-      <w:r>
-        <w:rPr>
-          <w:lang w:val="es-ES"/>
-        </w:rPr>
-        <w:t xml:space="preserve">se encuentran </w:t>
-      </w:r>
-      <w:r>
-        <w:rPr>
-          <w:lang w:val="es-ES"/>
-        </w:rPr>
-        <w:t>los datos de las canciones</w:t>
-      </w:r>
-      <w:r>
-        <w:rPr>
-          <w:lang w:val="es-ES"/>
-        </w:rPr>
-        <w:t xml:space="preserve"> no siga la estructura que nosotros le hemos aportado, dado a que tiene que seguir la estructura lógica de ese fichero para una ejecución existosa.</w:t>
-      </w:r>
-    </w:p>
-    <w:p>
-      <w:pPr>
-        <w:pStyle w:val="Ttulo4"/>
-        <w:rPr>
-          <w:lang w:val="es-ES"/>
-        </w:rPr>
-      </w:pPr>
-      <w:r>
-        <w:rPr>
-          <w:lang w:val="es-ES"/>
-        </w:rPr>
-        <w:t xml:space="preserve">Obtención e instalación: </w:t>
+          <w:lang w:val="es-ES"/>
+        </w:rPr>
+      </w:pPr>
+      <w:bookmarkStart w:id="12" w:name="_Toc26174337"/>
+      <w:r>
+        <w:rPr>
+          <w:lang w:val="es-ES"/>
+        </w:rPr>
+        <w:t>Obtención e instalación:</w:t>
+      </w:r>
+      <w:bookmarkEnd w:id="12"/>
+      <w:r>
+        <w:rPr>
+          <w:lang w:val="es-ES"/>
+        </w:rPr>
+        <w:t xml:space="preserve"> </w:t>
       </w:r>
     </w:p>
     <w:p>
@@ -3110,18 +3498,20 @@
     </w:p>
     <w:p>
       <w:pPr>
-        <w:pStyle w:val="Ttulo4"/>
-        <w:rPr>
-          <w:i w:val="0"/>
-          <w:lang w:val="es-ES"/>
-        </w:rPr>
-      </w:pPr>
+        <w:pStyle w:val="Ttulo3"/>
+        <w:rPr>
+          <w:i/>
+          <w:lang w:val="es-ES"/>
+        </w:rPr>
+      </w:pPr>
+      <w:bookmarkStart w:id="13" w:name="_Toc26174338"/>
       <w:r>
         <w:rPr>
           <w:lang w:val="es-ES"/>
         </w:rPr>
         <w:t>Definición gereal del proyecto de software.</w:t>
       </w:r>
+      <w:bookmarkEnd w:id="13"/>
     </w:p>
     <w:p>
       <w:pPr>
@@ -3177,21 +3567,92 @@
     </w:p>
     <w:p>
       <w:pPr>
+        <w:rPr>
+          <w:lang w:val="es-ES"/>
+        </w:rPr>
+      </w:pPr>
+    </w:p>
+    <w:p>
+      <w:pPr>
+        <w:rPr>
+          <w:lang w:val="es-ES"/>
+        </w:rPr>
+      </w:pPr>
+    </w:p>
+    <w:p>
+      <w:pPr>
+        <w:rPr>
+          <w:lang w:val="es-ES"/>
+        </w:rPr>
+      </w:pPr>
+    </w:p>
+    <w:p>
+      <w:pPr>
+        <w:rPr>
+          <w:lang w:val="es-ES"/>
+        </w:rPr>
+      </w:pPr>
+    </w:p>
+    <w:p>
+      <w:pPr>
+        <w:rPr>
+          <w:lang w:val="es-ES"/>
+        </w:rPr>
+      </w:pPr>
+    </w:p>
+    <w:p>
+      <w:pPr>
+        <w:rPr>
+          <w:lang w:val="es-ES"/>
+        </w:rPr>
+      </w:pPr>
+    </w:p>
+    <w:p>
+      <w:pPr>
+        <w:rPr>
+          <w:lang w:val="es-ES"/>
+        </w:rPr>
+      </w:pPr>
+    </w:p>
+    <w:p>
+      <w:pPr>
+        <w:rPr>
+          <w:lang w:val="es-ES"/>
+        </w:rPr>
+      </w:pPr>
+    </w:p>
+    <w:p>
+      <w:pPr>
+        <w:rPr>
+          <w:lang w:val="es-ES"/>
+        </w:rPr>
+      </w:pPr>
+    </w:p>
+    <w:p>
+      <w:pPr>
+        <w:rPr>
+          <w:lang w:val="es-ES"/>
+        </w:rPr>
+      </w:pPr>
+    </w:p>
+    <w:p>
+      <w:pPr>
         <w:pStyle w:val="Ttulo2"/>
         <w:rPr>
           <w:u w:val="single"/>
           <w:lang w:val="es-ES"/>
         </w:rPr>
       </w:pPr>
-      <w:bookmarkStart w:id="10" w:name="_Toc26119600"/>
+      <w:bookmarkStart w:id="14" w:name="_Toc26174339"/>
       <w:r>
         <w:rPr>
           <w:u w:val="single"/>
           <w:lang w:val="es-ES"/>
         </w:rPr>
+        <w:lastRenderedPageBreak/>
         <w:t>Arquitectura del sistema.</w:t>
       </w:r>
-      <w:bookmarkEnd w:id="10"/>
+      <w:bookmarkEnd w:id="14"/>
     </w:p>
     <w:p>
       <w:pPr>
@@ -3208,6 +3669,143 @@
         </w:rPr>
         <w:t>La arquitectura del sistema es el corazón de un programa, es la forma en la que está están estructurados los módulos que contiene dicho programa.</w:t>
       </w:r>
+      <w:r>
+        <w:rPr>
+          <w:lang w:val="es-ES"/>
+        </w:rPr>
+        <w:t xml:space="preserve"> En nuestro caso hemos aplicado una arquitectura modular donde el main llamará a los distintos módulos para ejecutar el programa.</w:t>
+      </w:r>
+    </w:p>
+    <w:p>
+      <w:pPr>
+        <w:rPr>
+          <w:lang w:val="es-ES"/>
+        </w:rPr>
+      </w:pPr>
+    </w:p>
+    <w:p>
+      <w:pPr>
+        <w:pStyle w:val="Ttulo3"/>
+        <w:rPr>
+          <w:lang w:val="es-ES"/>
+        </w:rPr>
+      </w:pPr>
+      <w:bookmarkStart w:id="15" w:name="_Toc26174341"/>
+      <w:r>
+        <w:rPr>
+          <w:lang w:val="es-ES"/>
+        </w:rPr>
+        <w:t>Diagrama de módulos:</w:t>
+      </w:r>
+      <w:bookmarkEnd w:id="15"/>
+    </w:p>
+    <w:p>
+      <w:pPr>
+        <w:rPr>
+          <w:lang w:val="es-ES"/>
+        </w:rPr>
+      </w:pPr>
+      <w:r>
+        <w:drawing>
+          <wp:inline distT="0" distB="0" distL="0" distR="0">
+            <wp:extent cx="5400040" cy="6590665"/>
+            <wp:effectExtent l="0" t="0" r="0" b="635"/>
+            <wp:docPr id="3" name="Imagen 3"/>
+            <wp:cNvGraphicFramePr>
+              <a:graphicFrameLocks xmlns:a="http://schemas.openxmlformats.org/drawingml/2006/main" noChangeAspect="1"/>
+            </wp:cNvGraphicFramePr>
+            <a:graphic xmlns:a="http://schemas.openxmlformats.org/drawingml/2006/main">
+              <a:graphicData uri="http://schemas.openxmlformats.org/drawingml/2006/picture">
+                <pic:pic xmlns:pic="http://schemas.openxmlformats.org/drawingml/2006/picture">
+                  <pic:nvPicPr>
+                    <pic:cNvPr id="0" name="Picture 1"/>
+                    <pic:cNvPicPr>
+                      <a:picLocks noChangeAspect="1" noChangeArrowheads="1"/>
+                    </pic:cNvPicPr>
+                  </pic:nvPicPr>
+                  <pic:blipFill>
+                    <a:blip r:embed="rId11">
+                      <a:extLst>
+                        <a:ext uri="{28A0092B-C50C-407E-A947-70E740481C1C}">
+                          <a14:useLocalDpi xmlns:a14="http://schemas.microsoft.com/office/drawing/2010/main" val="0"/>
+                        </a:ext>
+                      </a:extLst>
+                    </a:blip>
+                    <a:srcRect/>
+                    <a:stretch>
+                      <a:fillRect/>
+                    </a:stretch>
+                  </pic:blipFill>
+                  <pic:spPr bwMode="auto">
+                    <a:xfrm>
+                      <a:off x="0" y="0"/>
+                      <a:ext cx="5400040" cy="6590665"/>
+                    </a:xfrm>
+                    <a:prstGeom prst="rect">
+                      <a:avLst/>
+                    </a:prstGeom>
+                    <a:noFill/>
+                    <a:ln>
+                      <a:noFill/>
+                    </a:ln>
+                  </pic:spPr>
+                </pic:pic>
+              </a:graphicData>
+            </a:graphic>
+          </wp:inline>
+        </w:drawing>
+      </w:r>
+    </w:p>
+    <w:p>
+      <w:pPr>
+        <w:rPr>
+          <w:lang w:val="es-ES"/>
+        </w:rPr>
+      </w:pPr>
+    </w:p>
+    <w:p>
+      <w:pPr>
+        <w:pStyle w:val="Ttulo3"/>
+        <w:rPr>
+          <w:lang w:val="es-ES"/>
+        </w:rPr>
+      </w:pPr>
+      <w:bookmarkStart w:id="16" w:name="_Toc26174342"/>
+      <w:r>
+        <w:rPr>
+          <w:lang w:val="es-ES"/>
+        </w:rPr>
+        <w:lastRenderedPageBreak/>
+        <w:t>Descripción individual de los módulos:</w:t>
+      </w:r>
+      <w:bookmarkEnd w:id="16"/>
+    </w:p>
+    <w:p>
+      <w:pPr>
+        <w:rPr>
+          <w:lang w:val="es-ES"/>
+        </w:rPr>
+      </w:pPr>
+      <w:r>
+        <w:rPr>
+          <w:lang w:val="es-ES"/>
+        </w:rPr>
+        <w:t>En éste apartado</w:t>
+      </w:r>
+      <w:r>
+        <w:rPr>
+          <w:lang w:val="es-ES"/>
+        </w:rPr>
+        <w:t xml:space="preserve"> se explicará detalladamente la descripción general y propósito, responsabilidad y restricciones, d</w:t>
+      </w:r>
+      <w:bookmarkStart w:id="17" w:name="_GoBack"/>
+      <w:bookmarkEnd w:id="17"/>
+      <w:r>
+        <w:rPr>
+          <w:lang w:val="es-ES"/>
+        </w:rPr>
+        <w:t>ependencias e implementación de cada uno de los módulos.</w:t>
+      </w:r>
     </w:p>
     <w:p>
       <w:pPr>
@@ -3220,39 +3818,1438 @@
       <w:pPr>
         <w:pStyle w:val="Ttulo4"/>
         <w:rPr>
-          <w:lang w:val="es-ES"/>
-        </w:rPr>
-      </w:pPr>
-      <w:r>
-        <w:rPr>
-          <w:lang w:val="es-ES"/>
-        </w:rPr>
-        <w:t>Descripción jerárquica:</w:t>
-      </w:r>
-    </w:p>
-    <w:p>
-      <w:pPr>
-        <w:pStyle w:val="LO-normal"/>
-        <w:widowControl w:val="0"/>
-        <w:shd w:val="clear" w:color="auto" w:fill="FFFFFF"/>
-        <w:rPr>
-          <w:lang w:val="es-ES"/>
-        </w:rPr>
-      </w:pPr>
-      <w:r>
-        <w:rPr>
-          <w:lang w:val="es-ES"/>
-        </w:rPr>
-        <w:t>Los componentes del s</w:t>
-      </w:r>
-      <w:bookmarkStart w:id="11" w:name="_GoBack"/>
-      <w:bookmarkEnd w:id="11"/>
-      <w:r>
-        <w:rPr>
-          <w:lang w:val="es-ES"/>
-        </w:rPr>
-        <w:t>istema</w:t>
-      </w:r>
+          <w:u w:val="single"/>
+          <w:lang w:val="es-ES"/>
+        </w:rPr>
+      </w:pPr>
+      <w:r>
+        <w:rPr>
+          <w:u w:val="single"/>
+          <w:lang w:val="es-ES"/>
+        </w:rPr>
+        <w:t>parser_xml.py</w:t>
+      </w:r>
+    </w:p>
+    <w:p>
+      <w:pPr>
+        <w:rPr>
+          <w:lang w:val="es-ES"/>
+        </w:rPr>
+      </w:pPr>
+    </w:p>
+    <w:p>
+      <w:pPr>
+        <w:rPr>
+          <w:lang w:val="es-ES"/>
+        </w:rPr>
+      </w:pPr>
+      <w:r>
+        <w:rPr>
+          <w:b/>
+          <w:lang w:val="es-ES"/>
+        </w:rPr>
+        <w:t>DESCRIPCIÓN GENERAL Y PROPÓSITO</w:t>
+      </w:r>
+      <w:r>
+        <w:rPr>
+          <w:b/>
+          <w:lang w:val="es-ES"/>
+        </w:rPr>
+        <w:t xml:space="preserve"> </w:t>
+      </w:r>
+      <w:r>
+        <w:rPr>
+          <w:b/>
+          <w:lang w:val="es-ES"/>
+        </w:rPr>
+        <w:sym w:font="Wingdings" w:char="F0E0"/>
+      </w:r>
+      <w:r>
+        <w:rPr>
+          <w:b/>
+          <w:lang w:val="es-ES"/>
+        </w:rPr>
+        <w:t xml:space="preserve">  </w:t>
+      </w:r>
+      <w:r>
+        <w:rPr>
+          <w:lang w:val="es-ES"/>
+        </w:rPr>
+        <w:t>Éste módulo parsea el xml que hemos generado para el proyecto, su función es sacar los elementos seleccionados del xml y generar un diccionario con los datos deseados.</w:t>
+      </w:r>
+    </w:p>
+    <w:p>
+      <w:pPr>
+        <w:rPr>
+          <w:lang w:val="es-ES"/>
+        </w:rPr>
+      </w:pPr>
+      <w:r>
+        <w:rPr>
+          <w:b/>
+          <w:lang w:val="es-ES"/>
+        </w:rPr>
+        <w:t>RESPONSABILIDAD Y RESTRICCIONES</w:t>
+      </w:r>
+      <w:r>
+        <w:rPr>
+          <w:b/>
+          <w:lang w:val="es-ES"/>
+        </w:rPr>
+        <w:t xml:space="preserve"> </w:t>
+      </w:r>
+      <w:r>
+        <w:rPr>
+          <w:b/>
+          <w:lang w:val="es-ES"/>
+        </w:rPr>
+        <w:sym w:font="Wingdings" w:char="F0E0"/>
+      </w:r>
+      <w:r>
+        <w:rPr>
+          <w:b/>
+          <w:lang w:val="es-ES"/>
+        </w:rPr>
+        <w:t xml:space="preserve"> </w:t>
+      </w:r>
+      <w:r>
+        <w:rPr>
+          <w:lang w:val="es-ES"/>
+        </w:rPr>
+        <w:t>La función específica de éste es parsear el xml_vlc.xml y extraer la información de las etiquetas iterando entre ellas.</w:t>
+      </w:r>
+    </w:p>
+    <w:p>
+      <w:pPr>
+        <w:rPr>
+          <w:lang w:val="es-ES"/>
+        </w:rPr>
+      </w:pPr>
+      <w:r>
+        <w:rPr>
+          <w:lang w:val="es-ES"/>
+        </w:rPr>
+        <w:t>Éste, puede encontrar el nombre del artista, el título del álbum, el nombre de la canción, su ruta absoluta, el género de la canción y el compositor de esta.</w:t>
+      </w:r>
+    </w:p>
+    <w:p>
+      <w:pPr>
+        <w:rPr>
+          <w:lang w:val="es-ES"/>
+        </w:rPr>
+      </w:pPr>
+      <w:r>
+        <w:rPr>
+          <w:lang w:val="es-ES"/>
+        </w:rPr>
+        <w:t>Sus restricciones son que para poder iterar con éxito y parsear el xml para poder aplicarlo a otro xml deberá contener la misma estructura que el xml utilizado.</w:t>
+      </w:r>
+    </w:p>
+    <w:p>
+      <w:pPr>
+        <w:rPr>
+          <w:lang w:val="es-ES"/>
+        </w:rPr>
+      </w:pPr>
+      <w:r>
+        <w:rPr>
+          <w:b/>
+          <w:lang w:val="es-ES"/>
+        </w:rPr>
+        <w:t>DEPENDENDIAS</w:t>
+      </w:r>
+      <w:r>
+        <w:rPr>
+          <w:lang w:val="es-ES"/>
+        </w:rPr>
+        <w:t xml:space="preserve"> </w:t>
+      </w:r>
+      <w:r>
+        <w:rPr>
+          <w:lang w:val="es-ES"/>
+        </w:rPr>
+        <w:sym w:font="Wingdings" w:char="F0E0"/>
+      </w:r>
+      <w:r>
+        <w:rPr>
+          <w:lang w:val="es-ES"/>
+        </w:rPr>
+        <w:t xml:space="preserve"> </w:t>
+      </w:r>
+      <w:r>
+        <w:rPr>
+          <w:lang w:val="es-ES"/>
+        </w:rPr>
+        <w:t>El módulo para funcionar requiere la</w:t>
+      </w:r>
+      <w:r>
+        <w:rPr>
+          <w:lang w:val="es-ES"/>
+        </w:rPr>
+        <w:t xml:space="preserve"> </w:t>
+      </w:r>
+      <w:r>
+        <w:rPr>
+          <w:lang w:val="es-ES"/>
+        </w:rPr>
+        <w:t>importanción de la librería xml.etree.ElemenTree as ET. Esta librería hacer que el parser se pueda realizar con éxito.</w:t>
+      </w:r>
+    </w:p>
+    <w:p>
+      <w:pPr>
+        <w:rPr>
+          <w:lang w:val="es-ES"/>
+        </w:rPr>
+      </w:pPr>
+      <w:r>
+        <w:rPr>
+          <w:lang w:val="es-ES"/>
+        </w:rPr>
+        <w:t>Además de que el archivo xml que parseamos contenta la misma estructura en la que nosotros iteramos para extraer la información que anteriormente se ha mencionado.</w:t>
+      </w:r>
+    </w:p>
+    <w:p>
+      <w:pPr>
+        <w:rPr>
+          <w:lang w:val="es-ES"/>
+        </w:rPr>
+      </w:pPr>
+      <w:r>
+        <w:rPr>
+          <w:b/>
+          <w:lang w:val="es-ES"/>
+        </w:rPr>
+        <w:t>IMPLEMENTACIÓN</w:t>
+      </w:r>
+      <w:r>
+        <w:rPr>
+          <w:lang w:val="es-ES"/>
+        </w:rPr>
+        <w:t xml:space="preserve"> </w:t>
+      </w:r>
+      <w:r>
+        <w:rPr>
+          <w:lang w:val="es-ES"/>
+        </w:rPr>
+        <w:sym w:font="Wingdings" w:char="F0E0"/>
+      </w:r>
+      <w:r>
+        <w:rPr>
+          <w:lang w:val="es-ES"/>
+        </w:rPr>
+        <w:t xml:space="preserve"> </w:t>
+      </w:r>
+      <w:r>
+        <w:rPr>
+          <w:lang w:val="es-ES"/>
+        </w:rPr>
+        <w:t>La implementación del parser se encuentra en el main.py</w:t>
+      </w:r>
+    </w:p>
+    <w:p>
+      <w:pPr>
+        <w:rPr>
+          <w:lang w:val="es-ES"/>
+        </w:rPr>
+      </w:pPr>
+      <w:r>
+        <w:rPr>
+          <w:b/>
+          <w:lang w:val="es-ES"/>
+        </w:rPr>
+        <w:t>URL R</w:t>
+      </w:r>
+      <w:r>
+        <w:rPr>
+          <w:b/>
+          <w:lang w:val="es-ES"/>
+        </w:rPr>
+        <w:t>EPOSITORIO</w:t>
+      </w:r>
+      <w:r>
+        <w:rPr>
+          <w:lang w:val="es-ES"/>
+        </w:rPr>
+        <w:t xml:space="preserve"> </w:t>
+      </w:r>
+      <w:r>
+        <w:rPr>
+          <w:lang w:val="es-ES"/>
+        </w:rPr>
+        <w:sym w:font="Wingdings" w:char="F0E0"/>
+      </w:r>
+      <w:r>
+        <w:rPr>
+          <w:lang w:val="es-ES"/>
+        </w:rPr>
+        <w:t xml:space="preserve"> </w:t>
+      </w:r>
+      <w:hyperlink r:id="rId12" w:history="1">
+        <w:r>
+          <w:rPr>
+            <w:rStyle w:val="Hipervnculo"/>
+          </w:rPr>
+          <w:t>https</w:t>
+        </w:r>
+        <w:r>
+          <w:rPr>
+            <w:rStyle w:val="Hipervnculo"/>
+          </w:rPr>
+          <w:t>://github.com/Albertomanas/Proyecto_VLC_Alberto_Y_Mateu/blob/master/src/parser_xml.py</w:t>
+        </w:r>
+      </w:hyperlink>
+    </w:p>
+    <w:p>
+      <w:pPr>
+        <w:rPr>
+          <w:lang w:val="es-ES"/>
+        </w:rPr>
+      </w:pPr>
+    </w:p>
+    <w:p>
+      <w:pPr>
+        <w:pStyle w:val="Ttulo4"/>
+        <w:rPr>
+          <w:u w:val="single"/>
+          <w:lang w:val="es-ES"/>
+        </w:rPr>
+      </w:pPr>
+      <w:r>
+        <w:rPr>
+          <w:u w:val="single"/>
+          <w:lang w:val="es-ES"/>
+        </w:rPr>
+        <w:t>random_assigns.py</w:t>
+      </w:r>
+    </w:p>
+    <w:p>
+      <w:pPr>
+        <w:rPr>
+          <w:lang w:val="es-ES"/>
+        </w:rPr>
+      </w:pPr>
+    </w:p>
+    <w:p>
+      <w:pPr>
+        <w:rPr>
+          <w:lang w:val="es-ES"/>
+        </w:rPr>
+      </w:pPr>
+      <w:r>
+        <w:rPr>
+          <w:b/>
+          <w:lang w:val="es-ES"/>
+        </w:rPr>
+        <w:t>DESCRIPCIÓN GENERAL Y PROPÓSITO</w:t>
+      </w:r>
+      <w:r>
+        <w:rPr>
+          <w:b/>
+          <w:lang w:val="es-ES"/>
+        </w:rPr>
+        <w:t xml:space="preserve"> </w:t>
+      </w:r>
+      <w:r>
+        <w:rPr>
+          <w:b/>
+          <w:lang w:val="es-ES"/>
+        </w:rPr>
+        <w:sym w:font="Wingdings" w:char="F0E0"/>
+      </w:r>
+      <w:r>
+        <w:rPr>
+          <w:b/>
+          <w:lang w:val="es-ES"/>
+        </w:rPr>
+        <w:t xml:space="preserve">  </w:t>
+      </w:r>
+      <w:r>
+        <w:rPr>
+          <w:lang w:val="es-ES"/>
+        </w:rPr>
+        <w:t>Éste módulo coje un diccionario, hace una copia, añade un contador (</w:t>
+      </w:r>
+      <w:r>
+        <w:rPr>
+          <w:lang w:val="es-ES"/>
+        </w:rPr>
+        <w:t>E</w:t>
+      </w:r>
+      <w:r>
+        <w:rPr>
+          <w:lang w:val="es-ES"/>
+        </w:rPr>
+        <w:t>n un inicio desde 0) e introduce en un diccionario auxiliar vacío que posteriormente usaremos para guardar el valor la canción anterior.</w:t>
+      </w:r>
+    </w:p>
+    <w:p>
+      <w:pPr>
+        <w:rPr>
+          <w:lang w:val="es-ES"/>
+        </w:rPr>
+      </w:pPr>
+      <w:r>
+        <w:rPr>
+          <w:lang w:val="es-ES"/>
+        </w:rPr>
+        <w:t>Elegimos hacer un while porque no sabemos exactamente las cantidades de repetición que tenemos que hacer. Pero sí que sabemos que len del diccionario tiene que ser la misma que la del diccionario original.</w:t>
+      </w:r>
+    </w:p>
+    <w:p>
+      <w:pPr>
+        <w:rPr>
+          <w:lang w:val="es-ES"/>
+        </w:rPr>
+      </w:pPr>
+      <w:r>
+        <w:rPr>
+          <w:lang w:val="es-ES"/>
+        </w:rPr>
+        <w:t>Importamos la función random.choice creada con las keys del diccionario y elije un valor de estos aleatorios y lo que miramos el valro dentro de la key cuya key sea artista, album, genero y compositor. Si ningún valor coincide en los valores del diccionario auxiliar,</w:t>
+      </w:r>
+    </w:p>
+    <w:p>
+      <w:pPr>
+        <w:rPr>
+          <w:lang w:val="es-ES"/>
+        </w:rPr>
+      </w:pPr>
+      <w:r>
+        <w:rPr>
+          <w:lang w:val="es-ES"/>
+        </w:rPr>
+        <w:t>Para asegurarnos que no vuelva a salir la misma canción, utilizamos diccionario.pop para que dropee la canción y que no contenga el valor de esta en el diccionaro.</w:t>
+      </w:r>
+    </w:p>
+    <w:p>
+      <w:pPr>
+        <w:rPr>
+          <w:lang w:val="es-ES"/>
+        </w:rPr>
+      </w:pPr>
+      <w:r>
+        <w:rPr>
+          <w:lang w:val="es-ES"/>
+        </w:rPr>
+        <w:lastRenderedPageBreak/>
+        <w:t xml:space="preserve">Cuando suceda el caso solo haya una canción por pasar por el diccionario y tenga el mismo artista, album, generero o compositor, hemos puesto la condición de que si sucede cuando es la última canción, pase sí o sí </w:t>
+      </w:r>
+    </w:p>
+    <w:p>
+      <w:pPr>
+        <w:rPr>
+          <w:lang w:val="es-ES"/>
+        </w:rPr>
+      </w:pPr>
+      <w:r>
+        <w:rPr>
+          <w:b/>
+          <w:lang w:val="es-ES"/>
+        </w:rPr>
+        <w:t>RESPONSABILIDAD Y RESTRICCIONES</w:t>
+      </w:r>
+      <w:r>
+        <w:rPr>
+          <w:b/>
+          <w:lang w:val="es-ES"/>
+        </w:rPr>
+        <w:t xml:space="preserve"> </w:t>
+      </w:r>
+      <w:r>
+        <w:rPr>
+          <w:b/>
+          <w:lang w:val="es-ES"/>
+        </w:rPr>
+        <w:sym w:font="Wingdings" w:char="F0E0"/>
+      </w:r>
+      <w:r>
+        <w:rPr>
+          <w:b/>
+          <w:lang w:val="es-ES"/>
+        </w:rPr>
+        <w:t xml:space="preserve"> </w:t>
+      </w:r>
+      <w:r>
+        <w:rPr>
+          <w:lang w:val="es-ES"/>
+        </w:rPr>
+        <w:t xml:space="preserve">La función específica dentro del sistema es randomizar el diccionario que generamos </w:t>
+      </w:r>
+      <w:r>
+        <w:rPr>
+          <w:lang w:val="es-ES"/>
+        </w:rPr>
+        <w:t>con el xml de tal forma que no pueda contener más de un artista, album, genero y compositor consecutivos</w:t>
+      </w:r>
+      <w:r>
+        <w:rPr>
+          <w:lang w:val="es-ES"/>
+        </w:rPr>
+        <w:t>.</w:t>
+      </w:r>
+    </w:p>
+    <w:p>
+      <w:pPr>
+        <w:rPr>
+          <w:lang w:val="es-ES"/>
+        </w:rPr>
+      </w:pPr>
+      <w:r>
+        <w:rPr>
+          <w:lang w:val="es-ES"/>
+        </w:rPr>
+        <w:t>Cuando esto sucede en las últimas posiciones del diccionario, no se aplica.</w:t>
+      </w:r>
+      <w:r>
+        <w:rPr>
+          <w:lang w:val="es-ES"/>
+        </w:rPr>
+        <w:t xml:space="preserve"> </w:t>
+      </w:r>
+    </w:p>
+    <w:p>
+      <w:pPr>
+        <w:rPr>
+          <w:lang w:val="es-ES"/>
+        </w:rPr>
+      </w:pPr>
+      <w:r>
+        <w:rPr>
+          <w:b/>
+          <w:lang w:val="es-ES"/>
+        </w:rPr>
+        <w:t>DEPENDENDIAS</w:t>
+      </w:r>
+      <w:r>
+        <w:rPr>
+          <w:lang w:val="es-ES"/>
+        </w:rPr>
+        <w:t xml:space="preserve"> </w:t>
+      </w:r>
+      <w:r>
+        <w:rPr>
+          <w:lang w:val="es-ES"/>
+        </w:rPr>
+        <w:sym w:font="Wingdings" w:char="F0E0"/>
+      </w:r>
+      <w:r>
+        <w:rPr>
+          <w:lang w:val="es-ES"/>
+        </w:rPr>
+        <w:t xml:space="preserve"> </w:t>
+      </w:r>
+      <w:r>
+        <w:rPr>
+          <w:lang w:val="es-ES"/>
+        </w:rPr>
+        <w:t>Los requisitos del modulo es que el diccionario_randomizado no sea una un diccionario vacío.</w:t>
+      </w:r>
+    </w:p>
+    <w:p>
+      <w:pPr>
+        <w:rPr>
+          <w:lang w:val="es-ES"/>
+        </w:rPr>
+      </w:pPr>
+      <w:r>
+        <w:rPr>
+          <w:lang w:val="es-ES"/>
+        </w:rPr>
+        <w:t>Éste modulo depende de una librería externa llamada random e importamos choice</w:t>
+      </w:r>
+      <w:r>
+        <w:rPr>
+          <w:lang w:val="es-ES"/>
+        </w:rPr>
+        <w:t xml:space="preserve"> y</w:t>
+      </w:r>
+    </w:p>
+    <w:p>
+      <w:pPr>
+        <w:rPr>
+          <w:lang w:val="es-ES"/>
+        </w:rPr>
+      </w:pPr>
+      <w:r>
+        <w:rPr>
+          <w:b/>
+          <w:lang w:val="es-ES"/>
+        </w:rPr>
+        <w:t>IMPLEMENTACIÓN</w:t>
+      </w:r>
+      <w:r>
+        <w:rPr>
+          <w:lang w:val="es-ES"/>
+        </w:rPr>
+        <w:t xml:space="preserve"> </w:t>
+      </w:r>
+      <w:r>
+        <w:rPr>
+          <w:lang w:val="es-ES"/>
+        </w:rPr>
+        <w:sym w:font="Wingdings" w:char="F0E0"/>
+      </w:r>
+      <w:r>
+        <w:rPr>
+          <w:lang w:val="es-ES"/>
+        </w:rPr>
+        <w:t xml:space="preserve"> </w:t>
+      </w:r>
+      <w:r>
+        <w:rPr>
+          <w:lang w:val="es-ES"/>
+        </w:rPr>
+        <w:t>Dicha implementación se encuentra en main.py</w:t>
+      </w:r>
+    </w:p>
+    <w:p>
+      <w:pPr>
+        <w:rPr>
+          <w:lang w:val="es-ES"/>
+        </w:rPr>
+      </w:pPr>
+      <w:r>
+        <w:rPr>
+          <w:b/>
+          <w:lang w:val="es-ES"/>
+        </w:rPr>
+        <w:t>URL R</w:t>
+      </w:r>
+      <w:r>
+        <w:rPr>
+          <w:b/>
+          <w:lang w:val="es-ES"/>
+        </w:rPr>
+        <w:t>EPOSITORIO</w:t>
+      </w:r>
+      <w:r>
+        <w:rPr>
+          <w:lang w:val="es-ES"/>
+        </w:rPr>
+        <w:t xml:space="preserve"> </w:t>
+      </w:r>
+      <w:r>
+        <w:rPr>
+          <w:lang w:val="es-ES"/>
+        </w:rPr>
+        <w:sym w:font="Wingdings" w:char="F0E0"/>
+      </w:r>
+      <w:r>
+        <w:rPr>
+          <w:lang w:val="es-ES"/>
+        </w:rPr>
+        <w:t xml:space="preserve"> </w:t>
+      </w:r>
+      <w:hyperlink r:id="rId13" w:history="1">
+        <w:r>
+          <w:rPr>
+            <w:rStyle w:val="Hipervnculo"/>
+          </w:rPr>
+          <w:t>https://github.com/Albertomanas/Proyecto_VLC_Alberto_Y_Mateu/blob/master/src/random_assign.py</w:t>
+        </w:r>
+      </w:hyperlink>
+    </w:p>
+    <w:p>
+      <w:pPr>
+        <w:rPr>
+          <w:lang w:val="es-ES"/>
+        </w:rPr>
+      </w:pPr>
+    </w:p>
+    <w:p>
+      <w:pPr>
+        <w:pStyle w:val="Ttulo4"/>
+        <w:rPr>
+          <w:u w:val="single"/>
+          <w:lang w:val="es-ES"/>
+        </w:rPr>
+      </w:pPr>
+      <w:r>
+        <w:rPr>
+          <w:u w:val="single"/>
+          <w:lang w:val="es-ES"/>
+        </w:rPr>
+        <w:t>paths_para_vlc.py</w:t>
+      </w:r>
+    </w:p>
+    <w:p>
+      <w:pPr>
+        <w:rPr>
+          <w:lang w:val="es-ES"/>
+        </w:rPr>
+      </w:pPr>
+    </w:p>
+    <w:p>
+      <w:pPr>
+        <w:rPr>
+          <w:lang w:val="es-ES"/>
+        </w:rPr>
+      </w:pPr>
+      <w:r>
+        <w:rPr>
+          <w:b/>
+          <w:lang w:val="es-ES"/>
+        </w:rPr>
+        <w:t>DESCRIPCIÓN GENERAL Y PROPÓSITO</w:t>
+      </w:r>
+      <w:r>
+        <w:rPr>
+          <w:b/>
+          <w:lang w:val="es-ES"/>
+        </w:rPr>
+        <w:t xml:space="preserve"> </w:t>
+      </w:r>
+      <w:r>
+        <w:rPr>
+          <w:b/>
+          <w:lang w:val="es-ES"/>
+        </w:rPr>
+        <w:sym w:font="Wingdings" w:char="F0E0"/>
+      </w:r>
+      <w:r>
+        <w:rPr>
+          <w:b/>
+          <w:lang w:val="es-ES"/>
+        </w:rPr>
+        <w:t xml:space="preserve"> </w:t>
+      </w:r>
+      <w:r>
+        <w:rPr>
+          <w:lang w:val="es-ES"/>
+        </w:rPr>
+        <w:t xml:space="preserve">Coje el diccionario y crea una lista de tuplas con el diccionario que dentro de cada tupla tendrá el order y la localización de la canción. Luego hacemos un sort para que esté ordenada la lista numericamente. A continuación hacemos un for para que en cada valor de la lista coja la segunda posición de la tupla que correnderá a la localización del archivo determinado. </w:t>
+      </w:r>
+    </w:p>
+    <w:p>
+      <w:pPr>
+        <w:rPr>
+          <w:lang w:val="es-ES"/>
+        </w:rPr>
+      </w:pPr>
+      <w:r>
+        <w:rPr>
+          <w:b/>
+          <w:lang w:val="es-ES"/>
+        </w:rPr>
+        <w:t>RESPONSABILIDAD Y RESTRICCIONES</w:t>
+      </w:r>
+      <w:r>
+        <w:rPr>
+          <w:b/>
+          <w:lang w:val="es-ES"/>
+        </w:rPr>
+        <w:t xml:space="preserve"> </w:t>
+      </w:r>
+      <w:r>
+        <w:rPr>
+          <w:b/>
+          <w:lang w:val="es-ES"/>
+        </w:rPr>
+        <w:sym w:font="Wingdings" w:char="F0E0"/>
+      </w:r>
+      <w:r>
+        <w:rPr>
+          <w:b/>
+          <w:lang w:val="es-ES"/>
+        </w:rPr>
+        <w:t xml:space="preserve"> </w:t>
+      </w:r>
+      <w:r>
+        <w:rPr>
+          <w:lang w:val="es-ES"/>
+        </w:rPr>
+        <w:t>Su función es coger la localización de cada canción</w:t>
+      </w:r>
+    </w:p>
+    <w:p>
+      <w:pPr>
+        <w:rPr>
+          <w:lang w:val="es-ES"/>
+        </w:rPr>
+      </w:pPr>
+      <w:r>
+        <w:rPr>
+          <w:b/>
+          <w:lang w:val="es-ES"/>
+        </w:rPr>
+        <w:t>DEPENDENDIAS</w:t>
+      </w:r>
+      <w:r>
+        <w:rPr>
+          <w:lang w:val="es-ES"/>
+        </w:rPr>
+        <w:t xml:space="preserve"> </w:t>
+      </w:r>
+      <w:r>
+        <w:rPr>
+          <w:lang w:val="es-ES"/>
+        </w:rPr>
+        <w:sym w:font="Wingdings" w:char="F0E0"/>
+      </w:r>
+      <w:r>
+        <w:rPr>
+          <w:lang w:val="es-ES"/>
+        </w:rPr>
+        <w:t xml:space="preserve"> </w:t>
+      </w:r>
+      <w:r>
+        <w:rPr>
+          <w:lang w:val="es-ES"/>
+        </w:rPr>
+        <w:t>Los requisitos del</w:t>
+      </w:r>
+      <w:r>
+        <w:rPr>
+          <w:lang w:val="es-ES"/>
+        </w:rPr>
+        <w:t xml:space="preserve"> módulo es generar con éxito las canciones con su correspondiente ubicación.</w:t>
+      </w:r>
+    </w:p>
+    <w:p>
+      <w:pPr>
+        <w:rPr>
+          <w:lang w:val="es-ES"/>
+        </w:rPr>
+      </w:pPr>
+      <w:r>
+        <w:rPr>
+          <w:lang w:val="es-ES"/>
+        </w:rPr>
+        <w:t>Éste depende del diccionario generado en el parser_xml.py.</w:t>
+      </w:r>
+    </w:p>
+    <w:p>
+      <w:pPr>
+        <w:rPr>
+          <w:lang w:val="es-ES"/>
+        </w:rPr>
+      </w:pPr>
+      <w:r>
+        <w:rPr>
+          <w:b/>
+          <w:lang w:val="es-ES"/>
+        </w:rPr>
+        <w:t>IMPLEMENTACIÓN</w:t>
+      </w:r>
+      <w:r>
+        <w:rPr>
+          <w:lang w:val="es-ES"/>
+        </w:rPr>
+        <w:t xml:space="preserve"> </w:t>
+      </w:r>
+      <w:r>
+        <w:rPr>
+          <w:lang w:val="es-ES"/>
+        </w:rPr>
+        <w:sym w:font="Wingdings" w:char="F0E0"/>
+      </w:r>
+      <w:r>
+        <w:rPr>
+          <w:lang w:val="es-ES"/>
+        </w:rPr>
+        <w:t xml:space="preserve"> </w:t>
+      </w:r>
+      <w:r>
+        <w:rPr>
+          <w:lang w:val="es-ES"/>
+        </w:rPr>
+        <w:t>La implementación de éste se encuentra el en main.py</w:t>
+      </w:r>
+    </w:p>
+    <w:p>
+      <w:pPr>
+        <w:rPr>
+          <w:lang w:val="es-ES"/>
+        </w:rPr>
+      </w:pPr>
+      <w:r>
+        <w:rPr>
+          <w:b/>
+          <w:lang w:val="es-ES"/>
+        </w:rPr>
+        <w:t>URL R</w:t>
+      </w:r>
+      <w:r>
+        <w:rPr>
+          <w:b/>
+          <w:lang w:val="es-ES"/>
+        </w:rPr>
+        <w:t>EPOSITORIO</w:t>
+      </w:r>
+      <w:r>
+        <w:rPr>
+          <w:lang w:val="es-ES"/>
+        </w:rPr>
+        <w:t xml:space="preserve"> </w:t>
+      </w:r>
+      <w:r>
+        <w:rPr>
+          <w:lang w:val="es-ES"/>
+        </w:rPr>
+        <w:sym w:font="Wingdings" w:char="F0E0"/>
+      </w:r>
+      <w:r>
+        <w:rPr>
+          <w:lang w:val="es-ES"/>
+        </w:rPr>
+        <w:t xml:space="preserve"> </w:t>
+      </w:r>
+      <w:hyperlink r:id="rId14" w:history="1">
+        <w:r>
+          <w:rPr>
+            <w:rStyle w:val="Hipervnculo"/>
+          </w:rPr>
+          <w:t>https://github.com/Albertomanas/Proyecto_VLC_Alberto_Y_Mateu/blob/master/src/paths_para_vlc.py</w:t>
+        </w:r>
+      </w:hyperlink>
+    </w:p>
+    <w:p>
+      <w:pPr>
+        <w:rPr>
+          <w:lang w:val="es-ES"/>
+        </w:rPr>
+      </w:pPr>
+    </w:p>
+    <w:p>
+      <w:pPr>
+        <w:pStyle w:val="Ttulo4"/>
+        <w:rPr>
+          <w:u w:val="single"/>
+          <w:lang w:val="es-ES"/>
+        </w:rPr>
+      </w:pPr>
+      <w:r>
+        <w:rPr>
+          <w:u w:val="single"/>
+          <w:lang w:val="es-ES"/>
+        </w:rPr>
+        <w:t>lista_al_vlc</w:t>
+      </w:r>
+    </w:p>
+    <w:p>
+      <w:pPr>
+        <w:rPr>
+          <w:lang w:val="es-ES"/>
+        </w:rPr>
+      </w:pPr>
+      <w:r>
+        <w:rPr>
+          <w:b/>
+          <w:lang w:val="es-ES"/>
+        </w:rPr>
+        <w:t>DESCRIPCIÓN GENERAL Y PROPÓSITO</w:t>
+      </w:r>
+      <w:r>
+        <w:rPr>
+          <w:b/>
+          <w:lang w:val="es-ES"/>
+        </w:rPr>
+        <w:t xml:space="preserve"> </w:t>
+      </w:r>
+      <w:r>
+        <w:rPr>
+          <w:b/>
+          <w:lang w:val="es-ES"/>
+        </w:rPr>
+        <w:sym w:font="Wingdings" w:char="F0E0"/>
+      </w:r>
+      <w:r>
+        <w:rPr>
+          <w:b/>
+          <w:lang w:val="es-ES"/>
+        </w:rPr>
+        <w:t xml:space="preserve">  </w:t>
+      </w:r>
+      <w:r>
+        <w:rPr>
+          <w:lang w:val="es-ES"/>
+        </w:rPr>
+        <w:t>Éste módulo asigna una variable a la ruta de VLC para poder llamarlo desde python, si la ruta no coincide con la asignada en ruta_vlc no se podrá ejecutar por la barricada creada. En el caso que se cumpla, convertimos la lista en una string</w:t>
+      </w:r>
+      <w:r>
+        <w:rPr>
+          <w:lang w:val="es-ES"/>
+        </w:rPr>
+        <w:t xml:space="preserve"> dado a que la librería os no permite pasar una lista. G</w:t>
+      </w:r>
+      <w:r>
+        <w:rPr>
+          <w:lang w:val="es-ES"/>
+        </w:rPr>
+        <w:t xml:space="preserve">racias a la librería OS, importa os.popen y añadimos el comando que será la suma de la ruta_vlc </w:t>
+      </w:r>
+      <w:r>
+        <w:rPr>
+          <w:lang w:val="es-ES"/>
+        </w:rPr>
+        <w:t>+</w:t>
+      </w:r>
+      <w:r>
+        <w:rPr>
+          <w:lang w:val="es-ES"/>
+        </w:rPr>
+        <w:t>” ”</w:t>
+      </w:r>
+      <w:r>
+        <w:rPr>
+          <w:lang w:val="es-ES"/>
+        </w:rPr>
+        <w:t>+ canciones(“ “.join(lista)).</w:t>
+      </w:r>
+    </w:p>
+    <w:p>
+      <w:pPr>
+        <w:rPr>
+          <w:lang w:val="es-ES"/>
+        </w:rPr>
+      </w:pPr>
+      <w:r>
+        <w:rPr>
+          <w:b/>
+          <w:lang w:val="es-ES"/>
+        </w:rPr>
+        <w:t>RESPONSABILIDAD Y RESTRICCIONES</w:t>
+      </w:r>
+      <w:r>
+        <w:rPr>
+          <w:b/>
+          <w:lang w:val="es-ES"/>
+        </w:rPr>
+        <w:t xml:space="preserve"> </w:t>
+      </w:r>
+      <w:r>
+        <w:rPr>
+          <w:b/>
+          <w:lang w:val="es-ES"/>
+        </w:rPr>
+        <w:sym w:font="Wingdings" w:char="F0E0"/>
+      </w:r>
+      <w:r>
+        <w:rPr>
+          <w:b/>
+          <w:lang w:val="es-ES"/>
+        </w:rPr>
+        <w:t xml:space="preserve"> </w:t>
+      </w:r>
+      <w:r>
+        <w:rPr>
+          <w:lang w:val="es-ES"/>
+        </w:rPr>
+        <w:t>Su principal función es llamar a VLC desde python</w:t>
+      </w:r>
+    </w:p>
+    <w:p>
+      <w:pPr>
+        <w:rPr>
+          <w:lang w:val="es-ES"/>
+        </w:rPr>
+      </w:pPr>
+      <w:r>
+        <w:rPr>
+          <w:b/>
+          <w:lang w:val="es-ES"/>
+        </w:rPr>
+        <w:lastRenderedPageBreak/>
+        <w:t>DEPENDENDIAS</w:t>
+      </w:r>
+      <w:r>
+        <w:rPr>
+          <w:lang w:val="es-ES"/>
+        </w:rPr>
+        <w:t xml:space="preserve"> </w:t>
+      </w:r>
+      <w:r>
+        <w:rPr>
+          <w:lang w:val="es-ES"/>
+        </w:rPr>
+        <w:sym w:font="Wingdings" w:char="F0E0"/>
+      </w:r>
+      <w:r>
+        <w:rPr>
+          <w:lang w:val="es-ES"/>
+        </w:rPr>
+        <w:t xml:space="preserve"> </w:t>
+      </w:r>
+      <w:r>
+        <w:rPr>
+          <w:lang w:val="es-ES"/>
+        </w:rPr>
+        <w:t>Depende de que la ruta VLC sea la correcta y que lista sea una lista al igual que la variable declarada comando = ruta_vlc + “ “ + canciones (canciones = “ “.join(lista)) sea una string.</w:t>
+      </w:r>
+    </w:p>
+    <w:p>
+      <w:pPr>
+        <w:rPr>
+          <w:lang w:val="es-ES"/>
+        </w:rPr>
+      </w:pPr>
+      <w:r>
+        <w:rPr>
+          <w:lang w:val="es-ES"/>
+        </w:rPr>
+        <w:t>Hemos importado la librería externa llamada OS para poder aplicar popen y ejecutar VLC con éxito.</w:t>
+      </w:r>
+    </w:p>
+    <w:p>
+      <w:pPr>
+        <w:rPr>
+          <w:lang w:val="es-ES"/>
+        </w:rPr>
+      </w:pPr>
+      <w:r>
+        <w:rPr>
+          <w:b/>
+          <w:lang w:val="es-ES"/>
+        </w:rPr>
+        <w:t>IMPLEMENTACIÓN</w:t>
+      </w:r>
+      <w:r>
+        <w:rPr>
+          <w:lang w:val="es-ES"/>
+        </w:rPr>
+        <w:t xml:space="preserve"> </w:t>
+      </w:r>
+      <w:r>
+        <w:rPr>
+          <w:lang w:val="es-ES"/>
+        </w:rPr>
+        <w:sym w:font="Wingdings" w:char="F0E0"/>
+      </w:r>
+      <w:r>
+        <w:rPr>
+          <w:lang w:val="es-ES"/>
+        </w:rPr>
+        <w:t xml:space="preserve"> </w:t>
+      </w:r>
+      <w:r>
+        <w:rPr>
+          <w:lang w:val="es-ES"/>
+        </w:rPr>
+        <w:t>Se encuentra la implementación en el main.py</w:t>
+      </w:r>
+    </w:p>
+    <w:p>
+      <w:pPr>
+        <w:rPr>
+          <w:b/>
+          <w:lang w:val="es-ES"/>
+        </w:rPr>
+      </w:pPr>
+      <w:r>
+        <w:rPr>
+          <w:b/>
+          <w:lang w:val="es-ES"/>
+        </w:rPr>
+        <w:t xml:space="preserve">URL REPOSITORIO </w:t>
+      </w:r>
+      <w:r>
+        <w:rPr>
+          <w:b/>
+          <w:lang w:val="es-ES"/>
+        </w:rPr>
+        <w:sym w:font="Wingdings" w:char="F0E0"/>
+      </w:r>
+      <w:r>
+        <w:rPr>
+          <w:b/>
+          <w:lang w:val="es-ES"/>
+        </w:rPr>
+        <w:t xml:space="preserve"> </w:t>
+      </w:r>
+      <w:hyperlink r:id="rId15" w:history="1">
+        <w:r>
+          <w:rPr>
+            <w:rStyle w:val="Hipervnculo"/>
+          </w:rPr>
+          <w:t>https://github.com/Albertomanas/Proyecto_VLC_Alberto_Y_Mateu/blob/master/src/lista_al_vlc.py</w:t>
+        </w:r>
+      </w:hyperlink>
+    </w:p>
+    <w:p>
+      <w:pPr>
+        <w:rPr>
+          <w:lang w:val="es-ES"/>
+        </w:rPr>
+      </w:pPr>
+    </w:p>
+    <w:p>
+      <w:pPr>
+        <w:rPr>
+          <w:lang w:val="es-ES"/>
+        </w:rPr>
+      </w:pPr>
+    </w:p>
+    <w:p>
+      <w:pPr>
+        <w:pStyle w:val="Ttulo4"/>
+        <w:rPr>
+          <w:lang w:val="es-ES"/>
+        </w:rPr>
+      </w:pPr>
+      <w:r>
+        <w:rPr>
+          <w:lang w:val="es-ES"/>
+        </w:rPr>
+        <w:t>main.py</w:t>
+      </w:r>
+    </w:p>
+    <w:p>
+      <w:pPr>
+        <w:rPr>
+          <w:lang w:val="es-ES"/>
+        </w:rPr>
+      </w:pPr>
+      <w:r>
+        <w:rPr>
+          <w:b/>
+          <w:lang w:val="es-ES"/>
+        </w:rPr>
+        <w:t>DESCRIPCIÓN GENERAL Y PROPÓSITO</w:t>
+      </w:r>
+      <w:r>
+        <w:rPr>
+          <w:b/>
+          <w:lang w:val="es-ES"/>
+        </w:rPr>
+        <w:t xml:space="preserve"> </w:t>
+      </w:r>
+      <w:r>
+        <w:rPr>
+          <w:b/>
+          <w:lang w:val="es-ES"/>
+        </w:rPr>
+        <w:sym w:font="Wingdings" w:char="F0E0"/>
+      </w:r>
+      <w:r>
+        <w:rPr>
+          <w:b/>
+          <w:lang w:val="es-ES"/>
+        </w:rPr>
+        <w:t xml:space="preserve">  </w:t>
+      </w:r>
+      <w:r>
+        <w:rPr>
+          <w:lang w:val="es-ES"/>
+        </w:rPr>
+        <w:t>Éste modulo es el main, dicho módulo llama a todos los otros para poder ejecutar con efectividad el programa creado.</w:t>
+      </w:r>
+    </w:p>
+    <w:p>
+      <w:pPr>
+        <w:rPr>
+          <w:lang w:val="es-ES"/>
+        </w:rPr>
+      </w:pPr>
+      <w:r>
+        <w:rPr>
+          <w:lang w:val="es-ES"/>
+        </w:rPr>
+        <w:t>Comprueba que la ruta_xml</w:t>
+      </w:r>
+      <w:r>
+        <w:rPr>
+          <w:lang w:val="es-ES"/>
+        </w:rPr>
+        <w:t xml:space="preserve"> </w:t>
+      </w:r>
+    </w:p>
+    <w:p>
+      <w:pPr>
+        <w:rPr>
+          <w:lang w:val="es-ES"/>
+        </w:rPr>
+      </w:pPr>
+      <w:r>
+        <w:rPr>
+          <w:b/>
+          <w:lang w:val="es-ES"/>
+        </w:rPr>
+        <w:t>RESPONSABILIDAD Y RESTRICCIONES</w:t>
+      </w:r>
+      <w:r>
+        <w:rPr>
+          <w:b/>
+          <w:lang w:val="es-ES"/>
+        </w:rPr>
+        <w:t xml:space="preserve"> </w:t>
+      </w:r>
+      <w:r>
+        <w:rPr>
+          <w:b/>
+          <w:lang w:val="es-ES"/>
+        </w:rPr>
+        <w:sym w:font="Wingdings" w:char="F0E0"/>
+      </w:r>
+      <w:r>
+        <w:rPr>
+          <w:b/>
+          <w:lang w:val="es-ES"/>
+        </w:rPr>
+        <w:t xml:space="preserve"> </w:t>
+      </w:r>
+      <w:r>
+        <w:rPr>
+          <w:lang w:val="es-ES"/>
+        </w:rPr>
+        <w:t>CUAL ES SU FUNCION ESPECÍFICA DENTRO DEL SISTEMA? QUE COSAS PUEDE Y NO PUEDE HACER?</w:t>
+      </w:r>
+    </w:p>
+    <w:p>
+      <w:pPr>
+        <w:rPr>
+          <w:lang w:val="es-ES"/>
+        </w:rPr>
+      </w:pPr>
+      <w:r>
+        <w:rPr>
+          <w:b/>
+          <w:lang w:val="es-ES"/>
+        </w:rPr>
+        <w:t>DEPENDENDIAS</w:t>
+      </w:r>
+      <w:r>
+        <w:rPr>
+          <w:lang w:val="es-ES"/>
+        </w:rPr>
+        <w:t xml:space="preserve"> </w:t>
+      </w:r>
+      <w:r>
+        <w:rPr>
+          <w:lang w:val="es-ES"/>
+        </w:rPr>
+        <w:sym w:font="Wingdings" w:char="F0E0"/>
+      </w:r>
+      <w:r>
+        <w:rPr>
+          <w:lang w:val="es-ES"/>
+        </w:rPr>
+        <w:t xml:space="preserve"> REQUISITOS DEL MODULO, QUE NECESITA O REQUIERE EL MODULO PARA FUNCIONAR? NECESITA DE SERVICIOS BRINDADOS POR OTROS MÓDULOS O POR LIBRERIAS EXTERNAS?</w:t>
+      </w:r>
+    </w:p>
+    <w:p>
+      <w:pPr>
+        <w:rPr>
+          <w:lang w:val="es-ES"/>
+        </w:rPr>
+      </w:pPr>
+      <w:r>
+        <w:rPr>
+          <w:b/>
+          <w:lang w:val="es-ES"/>
+        </w:rPr>
+        <w:t>IMPLEMENTACIÓN</w:t>
+      </w:r>
+      <w:r>
+        <w:rPr>
+          <w:lang w:val="es-ES"/>
+        </w:rPr>
+        <w:t xml:space="preserve"> </w:t>
+      </w:r>
+      <w:r>
+        <w:rPr>
+          <w:lang w:val="es-ES"/>
+        </w:rPr>
+        <w:sym w:font="Wingdings" w:char="F0E0"/>
+      </w:r>
+      <w:r>
+        <w:rPr>
+          <w:lang w:val="es-ES"/>
+        </w:rPr>
+        <w:t xml:space="preserve"> EN QUE MODULO SE ENCUENTRA LA IMPLEMENTACIÓN</w:t>
+      </w:r>
+    </w:p>
+    <w:p>
+      <w:pPr>
+        <w:rPr>
+          <w:b/>
+          <w:lang w:val="es-ES"/>
+        </w:rPr>
+      </w:pPr>
+      <w:r>
+        <w:rPr>
+          <w:b/>
+          <w:lang w:val="es-ES"/>
+        </w:rPr>
+        <w:t xml:space="preserve">URL REPOSITORIO </w:t>
+      </w:r>
+      <w:r>
+        <w:rPr>
+          <w:b/>
+          <w:lang w:val="es-ES"/>
+        </w:rPr>
+        <w:sym w:font="Wingdings" w:char="F0E0"/>
+      </w:r>
+      <w:r>
+        <w:rPr>
+          <w:b/>
+          <w:lang w:val="es-ES"/>
+        </w:rPr>
+        <w:t xml:space="preserve"> </w:t>
+      </w:r>
+      <w:hyperlink r:id="rId16" w:history="1">
+        <w:r>
+          <w:rPr>
+            <w:rStyle w:val="Hipervnculo"/>
+          </w:rPr>
+          <w:t>https://github.com/Albertomanas/Proyecto_VLC_Alberto_Y_Mateu/blob/master/src/main.py</w:t>
+        </w:r>
+      </w:hyperlink>
+    </w:p>
+    <w:p>
+      <w:pPr>
+        <w:rPr>
+          <w:lang w:val="es-ES"/>
+        </w:rPr>
+      </w:pPr>
+    </w:p>
+    <w:p>
+      <w:pPr>
+        <w:rPr>
+          <w:lang w:val="es-ES"/>
+        </w:rPr>
+      </w:pPr>
+    </w:p>
+    <w:p>
+      <w:pPr>
+        <w:rPr>
+          <w:lang w:val="es-ES"/>
+        </w:rPr>
+      </w:pPr>
+    </w:p>
+    <w:p>
+      <w:pPr>
+        <w:rPr>
+          <w:lang w:val="es-ES"/>
+        </w:rPr>
+      </w:pPr>
+    </w:p>
+    <w:p>
+      <w:pPr>
+        <w:rPr>
+          <w:lang w:val="es-ES"/>
+        </w:rPr>
+      </w:pPr>
+    </w:p>
+    <w:p>
+      <w:pPr>
+        <w:rPr>
+          <w:lang w:val="es-ES"/>
+        </w:rPr>
+      </w:pPr>
+    </w:p>
+    <w:p>
+      <w:pPr>
+        <w:rPr>
+          <w:lang w:val="es-ES"/>
+        </w:rPr>
+      </w:pPr>
+    </w:p>
+    <w:p>
+      <w:pPr>
+        <w:rPr>
+          <w:lang w:val="es-ES"/>
+        </w:rPr>
+      </w:pPr>
     </w:p>
     <w:p>
       <w:pPr>
@@ -3279,16 +5276,120 @@
       <w:pPr>
         <w:pStyle w:val="Ttulo2"/>
         <w:rPr>
-          <w:rFonts w:asciiTheme="minorHAnsi" w:eastAsiaTheme="minorHAnsi" w:hAnsiTheme="minorHAnsi" w:cstheme="minorBidi"/>
-          <w:lang w:val="es-ES"/>
-        </w:rPr>
-      </w:pPr>
-      <w:r>
-        <w:rPr>
-          <w:lang w:val="es-ES"/>
-        </w:rPr>
-        <w:br w:type="page"/>
-      </w:r>
+          <w:u w:val="single"/>
+          <w:lang w:val="es-ES"/>
+        </w:rPr>
+      </w:pPr>
+      <w:r>
+        <w:rPr>
+          <w:u w:val="single"/>
+          <w:lang w:val="es-ES"/>
+        </w:rPr>
+        <w:lastRenderedPageBreak/>
+        <w:t>Diagrama E-R.</w:t>
+      </w:r>
+    </w:p>
+    <w:p>
+      <w:pPr>
+        <w:rPr>
+          <w:lang w:val="es-ES"/>
+        </w:rPr>
+      </w:pPr>
+    </w:p>
+    <w:p>
+      <w:pPr>
+        <w:rPr>
+          <w:lang w:val="es-ES"/>
+        </w:rPr>
+      </w:pPr>
+      <w:r>
+        <w:rPr>
+          <w:lang w:val="es-ES"/>
+        </w:rPr>
+        <w:drawing>
+          <wp:inline distT="0" distB="0" distL="0" distR="0">
+            <wp:extent cx="5400040" cy="3575050"/>
+            <wp:effectExtent l="0" t="0" r="0" b="6350"/>
+            <wp:docPr id="4" name="Imagen 4"/>
+            <wp:cNvGraphicFramePr>
+              <a:graphicFrameLocks xmlns:a="http://schemas.openxmlformats.org/drawingml/2006/main" noChangeAspect="1"/>
+            </wp:cNvGraphicFramePr>
+            <a:graphic xmlns:a="http://schemas.openxmlformats.org/drawingml/2006/main">
+              <a:graphicData uri="http://schemas.openxmlformats.org/drawingml/2006/picture">
+                <pic:pic xmlns:pic="http://schemas.openxmlformats.org/drawingml/2006/picture">
+                  <pic:nvPicPr>
+                    <pic:cNvPr id="4" name="Untitled Diagram (1).png"/>
+                    <pic:cNvPicPr/>
+                  </pic:nvPicPr>
+                  <pic:blipFill>
+                    <a:blip r:embed="rId17">
+                      <a:extLst>
+                        <a:ext uri="{28A0092B-C50C-407E-A947-70E740481C1C}">
+                          <a14:useLocalDpi xmlns:a14="http://schemas.microsoft.com/office/drawing/2010/main" val="0"/>
+                        </a:ext>
+                      </a:extLst>
+                    </a:blip>
+                    <a:stretch>
+                      <a:fillRect/>
+                    </a:stretch>
+                  </pic:blipFill>
+                  <pic:spPr>
+                    <a:xfrm>
+                      <a:off x="0" y="0"/>
+                      <a:ext cx="5400040" cy="3575050"/>
+                    </a:xfrm>
+                    <a:prstGeom prst="rect">
+                      <a:avLst/>
+                    </a:prstGeom>
+                  </pic:spPr>
+                </pic:pic>
+              </a:graphicData>
+            </a:graphic>
+          </wp:inline>
+        </w:drawing>
+      </w:r>
+    </w:p>
+    <w:p>
+      <w:pPr>
+        <w:rPr>
+          <w:lang w:val="es-ES"/>
+        </w:rPr>
+      </w:pPr>
+    </w:p>
+    <w:p>
+      <w:pPr>
+        <w:rPr>
+          <w:lang w:val="es-ES"/>
+        </w:rPr>
+      </w:pPr>
+      <w:r>
+        <w:rPr>
+          <w:b/>
+          <w:lang w:val="es-ES"/>
+        </w:rPr>
+        <w:t xml:space="preserve">URL REPOSITORIO </w:t>
+      </w:r>
+      <w:r>
+        <w:rPr>
+          <w:b/>
+          <w:lang w:val="es-ES"/>
+        </w:rPr>
+        <w:sym w:font="Wingdings" w:char="F0E0"/>
+      </w:r>
+      <w:r>
+        <w:rPr>
+          <w:b/>
+          <w:lang w:val="es-ES"/>
+        </w:rPr>
+        <w:t xml:space="preserve"> </w:t>
+      </w:r>
+    </w:p>
+    <w:p>
+      <w:pPr>
+        <w:rPr>
+          <w:lang w:val="es-ES"/>
+        </w:rPr>
+      </w:pPr>
     </w:p>
     <w:p>
       <w:pPr>
@@ -3298,13 +5399,12 @@
           <w:lang w:val="es-ES"/>
         </w:rPr>
       </w:pPr>
-      <w:bookmarkStart w:id="12" w:name="_Toc26119601"/>
+      <w:bookmarkStart w:id="18" w:name="_Toc26174343"/>
       <w:r>
         <w:rPr>
           <w:u w:val="single"/>
           <w:lang w:val="es-ES"/>
         </w:rPr>
-        <w:lastRenderedPageBreak/>
         <w:t>Bibliografía</w:t>
       </w:r>
       <w:r>
@@ -3314,7 +5414,7 @@
         </w:rPr>
         <w:t>.</w:t>
       </w:r>
-      <w:bookmarkEnd w:id="12"/>
+      <w:bookmarkEnd w:id="18"/>
     </w:p>
     <w:p>
       <w:pPr>
@@ -3345,7 +5445,7 @@
           <w:lang w:val="es-ES"/>
         </w:rPr>
       </w:pPr>
-      <w:hyperlink r:id="rId11" w:history="1">
+      <w:hyperlink r:id="rId18" w:history="1">
         <w:r>
           <w:rPr>
             <w:rStyle w:val="Hipervnculo"/>
@@ -3365,7 +5465,7 @@
           <w:lang w:val="es-ES"/>
         </w:rPr>
       </w:pPr>
-      <w:hyperlink r:id="rId12" w:history="1">
+      <w:hyperlink r:id="rId19" w:history="1">
         <w:r>
           <w:rPr>
             <w:rStyle w:val="Hipervnculo"/>
@@ -3393,8 +5493,8 @@
       </w:r>
     </w:p>
     <w:sectPr>
-      <w:headerReference w:type="default" r:id="rId13"/>
-      <w:footerReference w:type="default" r:id="rId14"/>
+      <w:headerReference w:type="default" r:id="rId20"/>
+      <w:footerReference w:type="default" r:id="rId21"/>
       <w:pgSz w:w="11906" w:h="16838"/>
       <w:pgMar w:top="1417" w:right="1701" w:bottom="1417" w:left="1701" w:header="708" w:footer="708" w:gutter="0"/>
       <w:pgNumType w:start="0"/>
@@ -5353,6 +7453,18 @@
       <w:color w:val="2F5496" w:themeColor="accent1" w:themeShade="BF"/>
     </w:rPr>
   </w:style>
+  <w:style w:type="character" w:styleId="Hipervnculovisitado">
+    <w:name w:val="FollowedHyperlink"/>
+    <w:basedOn w:val="Fuentedeprrafopredeter"/>
+    <w:uiPriority w:val="99"/>
+    <w:semiHidden/>
+    <w:unhideWhenUsed/>
+    <w:rsid w:val="000D3CC4"/>
+    <w:rPr>
+      <w:color w:val="954F72" w:themeColor="followedHyperlink"/>
+      <w:u w:val="single"/>
+    </w:rPr>
+  </w:style>
 </w:styles>
 </file>
 
@@ -5409,7 +7521,7 @@
     <w:charset w:val="00"/>
     <w:family w:val="roman"/>
     <w:pitch w:val="variable"/>
-    <w:sig w:usb0="E0002AFF" w:usb1="C0007843" w:usb2="00000009" w:usb3="00000000" w:csb0="000001FF" w:csb1="00000000"/>
+    <w:sig w:usb0="E0002EFF" w:usb1="C000785B" w:usb2="00000009" w:usb3="00000000" w:csb0="000001FF" w:csb1="00000000"/>
   </w:font>
   <w:font w:name="Courier New">
     <w:panose1 w:val="02070309020205020404"/>
@@ -5430,21 +7542,21 @@
     <w:charset w:val="00"/>
     <w:family w:val="swiss"/>
     <w:pitch w:val="variable"/>
-    <w:sig w:usb0="A0002AEF" w:usb1="4000207B" w:usb2="00000000" w:usb3="00000000" w:csb0="000001FF" w:csb1="00000000"/>
+    <w:sig w:usb0="E4002EFF" w:usb1="C000247B" w:usb2="00000009" w:usb3="00000000" w:csb0="000001FF" w:csb1="00000000"/>
   </w:font>
   <w:font w:name="Arial">
     <w:panose1 w:val="020B0604020202020204"/>
     <w:charset w:val="00"/>
     <w:family w:val="swiss"/>
     <w:pitch w:val="variable"/>
-    <w:sig w:usb0="E0002AFF" w:usb1="C0007843" w:usb2="00000009" w:usb3="00000000" w:csb0="000001FF" w:csb1="00000000"/>
+    <w:sig w:usb0="E0002EFF" w:usb1="C000785B" w:usb2="00000009" w:usb3="00000000" w:csb0="000001FF" w:csb1="00000000"/>
   </w:font>
   <w:font w:name="Calibri Light">
     <w:panose1 w:val="020F0302020204030204"/>
     <w:charset w:val="00"/>
     <w:family w:val="swiss"/>
     <w:pitch w:val="variable"/>
-    <w:sig w:usb0="A0002AEF" w:usb1="4000207B" w:usb2="00000000" w:usb3="00000000" w:csb0="000001FF" w:csb1="00000000"/>
+    <w:sig w:usb0="E4002EFF" w:usb1="C000247B" w:usb2="00000009" w:usb3="00000000" w:csb0="000001FF" w:csb1="00000000"/>
   </w:font>
   <w:font w:name="Segoe UI">
     <w:panose1 w:val="020B0502040204020203"/>
@@ -5475,6 +7587,7 @@
     <w:rsidRoot w:val="00403538"/>
     <w:rsid w:val="00403538"/>
     <w:rsid w:val="00AD6A04"/>
+    <w:rsid w:val="00F14C33"/>
   </w:rsids>
   <m:mathPr>
     <m:mathFont m:val="Cambria Math"/>
@@ -6271,7 +8384,7 @@
 </file>
 
 <file path=customXml/itemProps2.xml><?xml version="1.0" encoding="utf-8"?>
-<ds:datastoreItem xmlns:ds="http://schemas.openxmlformats.org/officeDocument/2006/customXml" ds:itemID="{A984268A-61FB-49C0-B7FE-E3D418521EFC}">
+<ds:datastoreItem xmlns:ds="http://schemas.openxmlformats.org/officeDocument/2006/customXml" ds:itemID="{033FB15C-C419-4AE3-9462-58C148527727}">
   <ds:schemaRefs>
     <ds:schemaRef ds:uri="http://schemas.openxmlformats.org/officeDocument/2006/bibliography"/>
   </ds:schemaRefs>

</xml_diff>

<commit_message>
docs(Documentación): Versión acabada con logo comisión europea
</commit_message>
<xml_diff>
--- a/doc/Documentación proyecto VLC.docx
+++ b/doc/Documentación proyecto VLC.docx
@@ -291,8 +291,6 @@
                                       <w:sdtPr>
                                         <w:rPr>
                                           <w:color w:val="ED7D31" w:themeColor="accent2"/>
-                                          <w:sz w:val="26"/>
-                                          <w:szCs w:val="26"/>
                                         </w:rPr>
                                         <w:alias w:val="Autor"/>
                                         <w:tag w:val=""/>
@@ -306,15 +304,11 @@
                                             <w:pStyle w:val="Sinespaciado"/>
                                             <w:rPr>
                                               <w:color w:val="ED7D31" w:themeColor="accent2"/>
-                                              <w:sz w:val="26"/>
-                                              <w:szCs w:val="26"/>
                                             </w:rPr>
                                           </w:pPr>
                                           <w:r>
                                             <w:rPr>
                                               <w:color w:val="ED7D31" w:themeColor="accent2"/>
-                                              <w:sz w:val="26"/>
-                                              <w:szCs w:val="26"/>
                                             </w:rPr>
                                             <w:t>Alberto Mañas y Mateu Massó</w:t>
                                           </w:r>
@@ -343,13 +337,66 @@
                                             </w:rPr>
                                             <w:t>Desarrollo de aplicaciones WEB</w:t>
                                           </w:r>
+                                          <w:r>
+                                            <w:rPr>
+                                              <w:color w:val="44546A" w:themeColor="text2"/>
+                                            </w:rPr>
+                                            <w:t>, IES FB MOLL</w:t>
+                                          </w:r>
                                         </w:sdtContent>
                                       </w:sdt>
                                     </w:p>
                                   </w:tc>
                                 </w:tr>
                               </w:tbl>
-                              <w:p/>
+                              <w:p>
+                                <w:pPr>
+                                  <w:jc w:val="right"/>
+                                </w:pPr>
+                                <w:r>
+                                  <w:drawing>
+                                    <wp:inline distT="0" distB="0" distL="0" distR="0">
+                                      <wp:extent cx="1076400" cy="741600"/>
+                                      <wp:effectExtent l="0" t="0" r="0" b="1905"/>
+                                      <wp:docPr id="6" name="Imagen 6"/>
+                                      <wp:cNvGraphicFramePr>
+                                        <a:graphicFrameLocks xmlns:a="http://schemas.openxmlformats.org/drawingml/2006/main" noChangeAspect="1"/>
+                                      </wp:cNvGraphicFramePr>
+                                      <a:graphic xmlns:a="http://schemas.openxmlformats.org/drawingml/2006/main">
+                                        <a:graphicData uri="http://schemas.openxmlformats.org/drawingml/2006/picture">
+                                          <pic:pic xmlns:pic="http://schemas.openxmlformats.org/drawingml/2006/picture">
+                                            <pic:nvPicPr>
+                                              <pic:cNvPr id="6" name="Comision_Europea_logo.svg.png"/>
+                                              <pic:cNvPicPr/>
+                                            </pic:nvPicPr>
+                                            <pic:blipFill>
+                                              <a:blip r:embed="rId10">
+                                                <a:extLst>
+                                                  <a:ext uri="{28A0092B-C50C-407E-A947-70E740481C1C}">
+                                                    <a14:useLocalDpi xmlns:a14="http://schemas.microsoft.com/office/drawing/2010/main" val="0"/>
+                                                  </a:ext>
+                                                </a:extLst>
+                                              </a:blip>
+                                              <a:stretch>
+                                                <a:fillRect/>
+                                              </a:stretch>
+                                            </pic:blipFill>
+                                            <pic:spPr>
+                                              <a:xfrm>
+                                                <a:off x="0" y="0"/>
+                                                <a:ext cx="1076400" cy="741600"/>
+                                              </a:xfrm>
+                                              <a:prstGeom prst="rect">
+                                                <a:avLst/>
+                                              </a:prstGeom>
+                                            </pic:spPr>
+                                          </pic:pic>
+                                        </a:graphicData>
+                                      </a:graphic>
+                                    </wp:inline>
+                                  </w:drawing>
+                                </w:r>
+                              </w:p>
                             </w:txbxContent>
                           </wps:txbx>
                           <wps:bodyPr rot="0" spcFirstLastPara="0" vertOverflow="overflow" horzOverflow="overflow" vert="horz" wrap="square" lIns="0" tIns="0" rIns="0" bIns="0" numCol="1" spcCol="0" rtlCol="0" fromWordArt="0" anchor="ctr" anchorCtr="0" forceAA="0" compatLnSpc="1">
@@ -585,8 +632,6 @@
                                 <w:sdtPr>
                                   <w:rPr>
                                     <w:color w:val="ED7D31" w:themeColor="accent2"/>
-                                    <w:sz w:val="26"/>
-                                    <w:szCs w:val="26"/>
                                   </w:rPr>
                                   <w:alias w:val="Autor"/>
                                   <w:tag w:val=""/>
@@ -600,15 +645,11 @@
                                       <w:pStyle w:val="Sinespaciado"/>
                                       <w:rPr>
                                         <w:color w:val="ED7D31" w:themeColor="accent2"/>
-                                        <w:sz w:val="26"/>
-                                        <w:szCs w:val="26"/>
                                       </w:rPr>
                                     </w:pPr>
                                     <w:r>
                                       <w:rPr>
                                         <w:color w:val="ED7D31" w:themeColor="accent2"/>
-                                        <w:sz w:val="26"/>
-                                        <w:szCs w:val="26"/>
                                       </w:rPr>
                                       <w:t>Alberto Mañas y Mateu Massó</w:t>
                                     </w:r>
@@ -637,13 +678,66 @@
                                       </w:rPr>
                                       <w:t>Desarrollo de aplicaciones WEB</w:t>
                                     </w:r>
+                                    <w:r>
+                                      <w:rPr>
+                                        <w:color w:val="44546A" w:themeColor="text2"/>
+                                      </w:rPr>
+                                      <w:t>, IES FB MOLL</w:t>
+                                    </w:r>
                                   </w:sdtContent>
                                 </w:sdt>
                               </w:p>
                             </w:tc>
                           </w:tr>
                         </w:tbl>
-                        <w:p/>
+                        <w:p>
+                          <w:pPr>
+                            <w:jc w:val="right"/>
+                          </w:pPr>
+                          <w:r>
+                            <w:drawing>
+                              <wp:inline distT="0" distB="0" distL="0" distR="0">
+                                <wp:extent cx="1076400" cy="741600"/>
+                                <wp:effectExtent l="0" t="0" r="0" b="1905"/>
+                                <wp:docPr id="6" name="Imagen 6"/>
+                                <wp:cNvGraphicFramePr>
+                                  <a:graphicFrameLocks xmlns:a="http://schemas.openxmlformats.org/drawingml/2006/main" noChangeAspect="1"/>
+                                </wp:cNvGraphicFramePr>
+                                <a:graphic xmlns:a="http://schemas.openxmlformats.org/drawingml/2006/main">
+                                  <a:graphicData uri="http://schemas.openxmlformats.org/drawingml/2006/picture">
+                                    <pic:pic xmlns:pic="http://schemas.openxmlformats.org/drawingml/2006/picture">
+                                      <pic:nvPicPr>
+                                        <pic:cNvPr id="6" name="Comision_Europea_logo.svg.png"/>
+                                        <pic:cNvPicPr/>
+                                      </pic:nvPicPr>
+                                      <pic:blipFill>
+                                        <a:blip r:embed="rId10">
+                                          <a:extLst>
+                                            <a:ext uri="{28A0092B-C50C-407E-A947-70E740481C1C}">
+                                              <a14:useLocalDpi xmlns:a14="http://schemas.microsoft.com/office/drawing/2010/main" val="0"/>
+                                            </a:ext>
+                                          </a:extLst>
+                                        </a:blip>
+                                        <a:stretch>
+                                          <a:fillRect/>
+                                        </a:stretch>
+                                      </pic:blipFill>
+                                      <pic:spPr>
+                                        <a:xfrm>
+                                          <a:off x="0" y="0"/>
+                                          <a:ext cx="1076400" cy="741600"/>
+                                        </a:xfrm>
+                                        <a:prstGeom prst="rect">
+                                          <a:avLst/>
+                                        </a:prstGeom>
+                                      </pic:spPr>
+                                    </pic:pic>
+                                  </a:graphicData>
+                                </a:graphic>
+                              </wp:inline>
+                            </w:drawing>
+                          </w:r>
+                        </w:p>
                       </w:txbxContent>
                     </v:textbox>
                     <w10:wrap anchorx="page" anchory="page"/>
@@ -714,7 +808,7 @@
               <w:r>
                 <w:fldChar w:fldCharType="separate"/>
               </w:r>
-              <w:hyperlink w:anchor="_Toc26174325" w:history="1">
+              <w:hyperlink w:anchor="_Toc26186973" w:history="1">
                 <w:r>
                   <w:rPr>
                     <w:rStyle w:val="Hipervnculo"/>
@@ -737,7 +831,7 @@
                   <w:rPr>
                     <w:webHidden/>
                   </w:rPr>
-                  <w:instrText xml:space="preserve"> PAGEREF _Toc26174325 \h </w:instrText>
+                  <w:instrText xml:space="preserve"> PAGEREF _Toc26186973 \h </w:instrText>
                 </w:r>
                 <w:r>
                   <w:rPr>
@@ -775,7 +869,7 @@
                   <w:lang w:eastAsia="ca-ES"/>
                 </w:rPr>
               </w:pPr>
-              <w:hyperlink w:anchor="_Toc26174326" w:history="1">
+              <w:hyperlink w:anchor="_Toc26186974" w:history="1">
                 <w:r>
                   <w:rPr>
                     <w:rStyle w:val="Hipervnculo"/>
@@ -798,7 +892,7 @@
                   <w:rPr>
                     <w:webHidden/>
                   </w:rPr>
-                  <w:instrText xml:space="preserve"> PAGEREF _Toc26174326 \h </w:instrText>
+                  <w:instrText xml:space="preserve"> PAGEREF _Toc26186974 \h </w:instrText>
                 </w:r>
                 <w:r>
                   <w:rPr>
@@ -836,7 +930,7 @@
                   <w:lang w:eastAsia="ca-ES"/>
                 </w:rPr>
               </w:pPr>
-              <w:hyperlink w:anchor="_Toc26174327" w:history="1">
+              <w:hyperlink w:anchor="_Toc26186975" w:history="1">
                 <w:r>
                   <w:rPr>
                     <w:rStyle w:val="Hipervnculo"/>
@@ -861,7 +955,7 @@
                   <w:rPr>
                     <w:webHidden/>
                   </w:rPr>
-                  <w:instrText xml:space="preserve"> PAGEREF _Toc26174327 \h </w:instrText>
+                  <w:instrText xml:space="preserve"> PAGEREF _Toc26186975 \h </w:instrText>
                 </w:r>
                 <w:r>
                   <w:rPr>
@@ -899,7 +993,7 @@
                   <w:lang w:eastAsia="ca-ES"/>
                 </w:rPr>
               </w:pPr>
-              <w:hyperlink w:anchor="_Toc26174328" w:history="1">
+              <w:hyperlink w:anchor="_Toc26186976" w:history="1">
                 <w:r>
                   <w:rPr>
                     <w:rStyle w:val="Hipervnculo"/>
@@ -924,7 +1018,7 @@
                   <w:rPr>
                     <w:webHidden/>
                   </w:rPr>
-                  <w:instrText xml:space="preserve"> PAGEREF _Toc26174328 \h </w:instrText>
+                  <w:instrText xml:space="preserve"> PAGEREF _Toc26186976 \h </w:instrText>
                 </w:r>
                 <w:r>
                   <w:rPr>
@@ -941,7 +1035,7 @@
                   <w:rPr>
                     <w:webHidden/>
                   </w:rPr>
-                  <w:t>3</w:t>
+                  <w:t>2</w:t>
                 </w:r>
                 <w:r>
                   <w:rPr>
@@ -962,7 +1056,7 @@
                   <w:lang w:eastAsia="ca-ES"/>
                 </w:rPr>
               </w:pPr>
-              <w:hyperlink w:anchor="_Toc26174329" w:history="1">
+              <w:hyperlink w:anchor="_Toc26186977" w:history="1">
                 <w:r>
                   <w:rPr>
                     <w:rStyle w:val="Hipervnculo"/>
@@ -987,7 +1081,7 @@
                   <w:rPr>
                     <w:webHidden/>
                   </w:rPr>
-                  <w:instrText xml:space="preserve"> PAGEREF _Toc26174329 \h </w:instrText>
+                  <w:instrText xml:space="preserve"> PAGEREF _Toc26186977 \h </w:instrText>
                 </w:r>
                 <w:r>
                   <w:rPr>
@@ -1004,7 +1098,7 @@
                   <w:rPr>
                     <w:webHidden/>
                   </w:rPr>
-                  <w:t>3</w:t>
+                  <w:t>2</w:t>
                 </w:r>
                 <w:r>
                   <w:rPr>
@@ -1025,7 +1119,7 @@
                   <w:lang w:eastAsia="ca-ES"/>
                 </w:rPr>
               </w:pPr>
-              <w:hyperlink w:anchor="_Toc26174330" w:history="1">
+              <w:hyperlink w:anchor="_Toc26186978" w:history="1">
                 <w:r>
                   <w:rPr>
                     <w:rStyle w:val="Hipervnculo"/>
@@ -1050,7 +1144,7 @@
                   <w:rPr>
                     <w:webHidden/>
                   </w:rPr>
-                  <w:instrText xml:space="preserve"> PAGEREF _Toc26174330 \h </w:instrText>
+                  <w:instrText xml:space="preserve"> PAGEREF _Toc26186978 \h </w:instrText>
                 </w:r>
                 <w:r>
                   <w:rPr>
@@ -1088,7 +1182,7 @@
                   <w:lang w:eastAsia="ca-ES"/>
                 </w:rPr>
               </w:pPr>
-              <w:hyperlink w:anchor="_Toc26174331" w:history="1">
+              <w:hyperlink w:anchor="_Toc26186979" w:history="1">
                 <w:r>
                   <w:rPr>
                     <w:rStyle w:val="Hipervnculo"/>
@@ -1113,7 +1207,7 @@
                   <w:rPr>
                     <w:webHidden/>
                   </w:rPr>
-                  <w:instrText xml:space="preserve"> PAGEREF _Toc26174331 \h </w:instrText>
+                  <w:instrText xml:space="preserve"> PAGEREF _Toc26186979 \h </w:instrText>
                 </w:r>
                 <w:r>
                   <w:rPr>
@@ -1130,7 +1224,7 @@
                   <w:rPr>
                     <w:webHidden/>
                   </w:rPr>
-                  <w:t>4</w:t>
+                  <w:t>3</w:t>
                 </w:r>
                 <w:r>
                   <w:rPr>
@@ -1151,7 +1245,7 @@
                   <w:lang w:eastAsia="ca-ES"/>
                 </w:rPr>
               </w:pPr>
-              <w:hyperlink w:anchor="_Toc26174332" w:history="1">
+              <w:hyperlink w:anchor="_Toc26186980" w:history="1">
                 <w:r>
                   <w:rPr>
                     <w:rStyle w:val="Hipervnculo"/>
@@ -1175,7 +1269,7 @@
                   <w:rPr>
                     <w:webHidden/>
                   </w:rPr>
-                  <w:instrText xml:space="preserve"> PAGEREF _Toc26174332 \h </w:instrText>
+                  <w:instrText xml:space="preserve"> PAGEREF _Toc26186980 \h </w:instrText>
                 </w:r>
                 <w:r>
                   <w:rPr>
@@ -1192,7 +1286,7 @@
                   <w:rPr>
                     <w:webHidden/>
                   </w:rPr>
-                  <w:t>5</w:t>
+                  <w:t>4</w:t>
                 </w:r>
                 <w:r>
                   <w:rPr>
@@ -1213,7 +1307,7 @@
                   <w:lang w:eastAsia="ca-ES"/>
                 </w:rPr>
               </w:pPr>
-              <w:hyperlink w:anchor="_Toc26174333" w:history="1">
+              <w:hyperlink w:anchor="_Toc26186981" w:history="1">
                 <w:r>
                   <w:rPr>
                     <w:rStyle w:val="Hipervnculo"/>
@@ -1237,7 +1331,7 @@
                   <w:rPr>
                     <w:webHidden/>
                   </w:rPr>
-                  <w:instrText xml:space="preserve"> PAGEREF _Toc26174333 \h </w:instrText>
+                  <w:instrText xml:space="preserve"> PAGEREF _Toc26186981 \h </w:instrText>
                 </w:r>
                 <w:r>
                   <w:rPr>
@@ -1254,7 +1348,7 @@
                   <w:rPr>
                     <w:webHidden/>
                   </w:rPr>
-                  <w:t>5</w:t>
+                  <w:t>4</w:t>
                 </w:r>
                 <w:r>
                   <w:rPr>
@@ -1275,7 +1369,7 @@
                   <w:lang w:eastAsia="ca-ES"/>
                 </w:rPr>
               </w:pPr>
-              <w:hyperlink w:anchor="_Toc26174334" w:history="1">
+              <w:hyperlink w:anchor="_Toc26186982" w:history="1">
                 <w:r>
                   <w:rPr>
                     <w:rStyle w:val="Hipervnculo"/>
@@ -1299,7 +1393,7 @@
                   <w:rPr>
                     <w:webHidden/>
                   </w:rPr>
-                  <w:instrText xml:space="preserve"> PAGEREF _Toc26174334 \h </w:instrText>
+                  <w:instrText xml:space="preserve"> PAGEREF _Toc26186982 \h </w:instrText>
                 </w:r>
                 <w:r>
                   <w:rPr>
@@ -1316,7 +1410,7 @@
                   <w:rPr>
                     <w:webHidden/>
                   </w:rPr>
-                  <w:t>5</w:t>
+                  <w:t>4</w:t>
                 </w:r>
                 <w:r>
                   <w:rPr>
@@ -1337,7 +1431,7 @@
                   <w:lang w:eastAsia="ca-ES"/>
                 </w:rPr>
               </w:pPr>
-              <w:hyperlink w:anchor="_Toc26174335" w:history="1">
+              <w:hyperlink w:anchor="_Toc26186983" w:history="1">
                 <w:r>
                   <w:rPr>
                     <w:rStyle w:val="Hipervnculo"/>
@@ -1361,7 +1455,7 @@
                   <w:rPr>
                     <w:webHidden/>
                   </w:rPr>
-                  <w:instrText xml:space="preserve"> PAGEREF _Toc26174335 \h </w:instrText>
+                  <w:instrText xml:space="preserve"> PAGEREF _Toc26186983 \h </w:instrText>
                 </w:r>
                 <w:r>
                   <w:rPr>
@@ -1378,7 +1472,7 @@
                   <w:rPr>
                     <w:webHidden/>
                   </w:rPr>
-                  <w:t>5</w:t>
+                  <w:t>4</w:t>
                 </w:r>
                 <w:r>
                   <w:rPr>
@@ -1399,7 +1493,7 @@
                   <w:lang w:eastAsia="ca-ES"/>
                 </w:rPr>
               </w:pPr>
-              <w:hyperlink w:anchor="_Toc26174336" w:history="1">
+              <w:hyperlink w:anchor="_Toc26186984" w:history="1">
                 <w:r>
                   <w:rPr>
                     <w:rStyle w:val="Hipervnculo"/>
@@ -1423,7 +1517,7 @@
                   <w:rPr>
                     <w:webHidden/>
                   </w:rPr>
-                  <w:instrText xml:space="preserve"> PAGEREF _Toc26174336 \h </w:instrText>
+                  <w:instrText xml:space="preserve"> PAGEREF _Toc26186984 \h </w:instrText>
                 </w:r>
                 <w:r>
                   <w:rPr>
@@ -1440,7 +1534,7 @@
                   <w:rPr>
                     <w:webHidden/>
                   </w:rPr>
-                  <w:t>5</w:t>
+                  <w:t>4</w:t>
                 </w:r>
                 <w:r>
                   <w:rPr>
@@ -1461,7 +1555,7 @@
                   <w:lang w:eastAsia="ca-ES"/>
                 </w:rPr>
               </w:pPr>
-              <w:hyperlink w:anchor="_Toc26174337" w:history="1">
+              <w:hyperlink w:anchor="_Toc26186985" w:history="1">
                 <w:r>
                   <w:rPr>
                     <w:rStyle w:val="Hipervnculo"/>
@@ -1485,7 +1579,7 @@
                   <w:rPr>
                     <w:webHidden/>
                   </w:rPr>
-                  <w:instrText xml:space="preserve"> PAGEREF _Toc26174337 \h </w:instrText>
+                  <w:instrText xml:space="preserve"> PAGEREF _Toc26186985 \h </w:instrText>
                 </w:r>
                 <w:r>
                   <w:rPr>
@@ -1502,7 +1596,7 @@
                   <w:rPr>
                     <w:webHidden/>
                   </w:rPr>
-                  <w:t>5</w:t>
+                  <w:t>4</w:t>
                 </w:r>
                 <w:r>
                   <w:rPr>
@@ -1523,13 +1617,13 @@
                   <w:lang w:eastAsia="ca-ES"/>
                 </w:rPr>
               </w:pPr>
-              <w:hyperlink w:anchor="_Toc26174338" w:history="1">
+              <w:hyperlink w:anchor="_Toc26186986" w:history="1">
                 <w:r>
                   <w:rPr>
                     <w:rStyle w:val="Hipervnculo"/>
                     <w:lang w:val="es-ES"/>
                   </w:rPr>
-                  <w:t>Definición gereal del proyecto de software.</w:t>
+                  <w:t>Definición general del proyecto de software.</w:t>
                 </w:r>
                 <w:r>
                   <w:rPr>
@@ -1547,7 +1641,7 @@
                   <w:rPr>
                     <w:webHidden/>
                   </w:rPr>
-                  <w:instrText xml:space="preserve"> PAGEREF _Toc26174338 \h </w:instrText>
+                  <w:instrText xml:space="preserve"> PAGEREF _Toc26186986 \h </w:instrText>
                 </w:r>
                 <w:r>
                   <w:rPr>
@@ -1564,7 +1658,7 @@
                   <w:rPr>
                     <w:webHidden/>
                   </w:rPr>
-                  <w:t>6</w:t>
+                  <w:t>5</w:t>
                 </w:r>
                 <w:r>
                   <w:rPr>
@@ -1585,7 +1679,7 @@
                   <w:lang w:eastAsia="ca-ES"/>
                 </w:rPr>
               </w:pPr>
-              <w:hyperlink w:anchor="_Toc26174339" w:history="1">
+              <w:hyperlink w:anchor="_Toc26186987" w:history="1">
                 <w:r>
                   <w:rPr>
                     <w:rStyle w:val="Hipervnculo"/>
@@ -1609,7 +1703,7 @@
                   <w:rPr>
                     <w:webHidden/>
                   </w:rPr>
-                  <w:instrText xml:space="preserve"> PAGEREF _Toc26174339 \h </w:instrText>
+                  <w:instrText xml:space="preserve"> PAGEREF _Toc26186987 \h </w:instrText>
                 </w:r>
                 <w:r>
                   <w:rPr>
@@ -1626,7 +1720,7 @@
                   <w:rPr>
                     <w:webHidden/>
                   </w:rPr>
-                  <w:t>7</w:t>
+                  <w:t>6</w:t>
                 </w:r>
                 <w:r>
                   <w:rPr>
@@ -1647,13 +1741,13 @@
                   <w:lang w:eastAsia="ca-ES"/>
                 </w:rPr>
               </w:pPr>
-              <w:hyperlink w:anchor="_Toc26174340" w:history="1">
+              <w:hyperlink w:anchor="_Toc26186988" w:history="1">
                 <w:r>
                   <w:rPr>
                     <w:rStyle w:val="Hipervnculo"/>
                     <w:lang w:val="es-ES"/>
                   </w:rPr>
-                  <w:t>Descripción jerárquica:</w:t>
+                  <w:t>Diagrama de módulos:</w:t>
                 </w:r>
                 <w:r>
                   <w:rPr>
@@ -1671,7 +1765,7 @@
                   <w:rPr>
                     <w:webHidden/>
                   </w:rPr>
-                  <w:instrText xml:space="preserve"> PAGEREF _Toc26174340 \h </w:instrText>
+                  <w:instrText xml:space="preserve"> PAGEREF _Toc26186988 \h </w:instrText>
                 </w:r>
                 <w:r>
                   <w:rPr>
@@ -1688,7 +1782,7 @@
                   <w:rPr>
                     <w:webHidden/>
                   </w:rPr>
-                  <w:t>7</w:t>
+                  <w:t>6</w:t>
                 </w:r>
                 <w:r>
                   <w:rPr>
@@ -1709,13 +1803,13 @@
                   <w:lang w:eastAsia="ca-ES"/>
                 </w:rPr>
               </w:pPr>
-              <w:hyperlink w:anchor="_Toc26174341" w:history="1">
+              <w:hyperlink w:anchor="_Toc26186989" w:history="1">
                 <w:r>
                   <w:rPr>
                     <w:rStyle w:val="Hipervnculo"/>
                     <w:lang w:val="es-ES"/>
                   </w:rPr>
-                  <w:t>Diagrama de módulos:</w:t>
+                  <w:t>Descripción individual de los módulos:</w:t>
                 </w:r>
                 <w:r>
                   <w:rPr>
@@ -1733,69 +1827,7 @@
                   <w:rPr>
                     <w:webHidden/>
                   </w:rPr>
-                  <w:instrText xml:space="preserve"> PAGEREF _Toc26174341 \h </w:instrText>
-                </w:r>
-                <w:r>
-                  <w:rPr>
-                    <w:webHidden/>
-                  </w:rPr>
-                </w:r>
-                <w:r>
-                  <w:rPr>
-                    <w:webHidden/>
-                  </w:rPr>
-                  <w:fldChar w:fldCharType="separate"/>
-                </w:r>
-                <w:r>
-                  <w:rPr>
-                    <w:webHidden/>
-                  </w:rPr>
-                  <w:t>7</w:t>
-                </w:r>
-                <w:r>
-                  <w:rPr>
-                    <w:webHidden/>
-                  </w:rPr>
-                  <w:fldChar w:fldCharType="end"/>
-                </w:r>
-              </w:hyperlink>
-            </w:p>
-            <w:p>
-              <w:pPr>
-                <w:pStyle w:val="TDC3"/>
-                <w:tabs>
-                  <w:tab w:val="right" w:leader="dot" w:pos="8494"/>
-                </w:tabs>
-                <w:rPr>
-                  <w:rFonts w:eastAsiaTheme="minorEastAsia"/>
-                  <w:lang w:eastAsia="ca-ES"/>
-                </w:rPr>
-              </w:pPr>
-              <w:hyperlink w:anchor="_Toc26174342" w:history="1">
-                <w:r>
-                  <w:rPr>
-                    <w:rStyle w:val="Hipervnculo"/>
-                    <w:lang w:val="es-ES"/>
-                  </w:rPr>
-                  <w:t>Descripción individual de los módulos:</w:t>
-                </w:r>
-                <w:r>
-                  <w:rPr>
-                    <w:webHidden/>
-                  </w:rPr>
-                  <w:tab/>
-                </w:r>
-                <w:r>
-                  <w:rPr>
-                    <w:webHidden/>
-                  </w:rPr>
-                  <w:fldChar w:fldCharType="begin"/>
-                </w:r>
-                <w:r>
-                  <w:rPr>
-                    <w:webHidden/>
-                  </w:rPr>
-                  <w:instrText xml:space="preserve"> PAGEREF _Toc26174342 \h </w:instrText>
+                  <w:instrText xml:space="preserve"> PAGEREF _Toc26186989 \h </w:instrText>
                 </w:r>
                 <w:r>
                   <w:rPr>
@@ -1833,12 +1865,198 @@
                   <w:lang w:eastAsia="ca-ES"/>
                 </w:rPr>
               </w:pPr>
-              <w:hyperlink w:anchor="_Toc26174343" w:history="1">
+              <w:hyperlink w:anchor="_Toc26186990" w:history="1">
                 <w:r>
                   <w:rPr>
                     <w:rStyle w:val="Hipervnculo"/>
                     <w:lang w:val="es-ES"/>
                   </w:rPr>
+                  <w:t>Diagrama E-R.</w:t>
+                </w:r>
+                <w:r>
+                  <w:rPr>
+                    <w:webHidden/>
+                  </w:rPr>
+                  <w:tab/>
+                </w:r>
+                <w:r>
+                  <w:rPr>
+                    <w:webHidden/>
+                  </w:rPr>
+                  <w:fldChar w:fldCharType="begin"/>
+                </w:r>
+                <w:r>
+                  <w:rPr>
+                    <w:webHidden/>
+                  </w:rPr>
+                  <w:instrText xml:space="preserve"> PAGEREF _Toc26186990 \h </w:instrText>
+                </w:r>
+                <w:r>
+                  <w:rPr>
+                    <w:webHidden/>
+                  </w:rPr>
+                </w:r>
+                <w:r>
+                  <w:rPr>
+                    <w:webHidden/>
+                  </w:rPr>
+                  <w:fldChar w:fldCharType="separate"/>
+                </w:r>
+                <w:r>
+                  <w:rPr>
+                    <w:webHidden/>
+                  </w:rPr>
+                  <w:t>9</w:t>
+                </w:r>
+                <w:r>
+                  <w:rPr>
+                    <w:webHidden/>
+                  </w:rPr>
+                  <w:fldChar w:fldCharType="end"/>
+                </w:r>
+              </w:hyperlink>
+            </w:p>
+            <w:p>
+              <w:pPr>
+                <w:pStyle w:val="TDC2"/>
+                <w:tabs>
+                  <w:tab w:val="right" w:leader="dot" w:pos="8494"/>
+                </w:tabs>
+                <w:rPr>
+                  <w:rFonts w:eastAsiaTheme="minorEastAsia"/>
+                  <w:lang w:eastAsia="ca-ES"/>
+                </w:rPr>
+              </w:pPr>
+              <w:hyperlink w:anchor="_Toc26186991" w:history="1">
+                <w:r>
+                  <w:rPr>
+                    <w:rStyle w:val="Hipervnculo"/>
+                    <w:lang w:val="es-ES"/>
+                  </w:rPr>
+                  <w:t>Planificación y duración.</w:t>
+                </w:r>
+                <w:r>
+                  <w:rPr>
+                    <w:webHidden/>
+                  </w:rPr>
+                  <w:tab/>
+                </w:r>
+                <w:r>
+                  <w:rPr>
+                    <w:webHidden/>
+                  </w:rPr>
+                  <w:fldChar w:fldCharType="begin"/>
+                </w:r>
+                <w:r>
+                  <w:rPr>
+                    <w:webHidden/>
+                  </w:rPr>
+                  <w:instrText xml:space="preserve"> PAGEREF _Toc26186991 \h </w:instrText>
+                </w:r>
+                <w:r>
+                  <w:rPr>
+                    <w:webHidden/>
+                  </w:rPr>
+                </w:r>
+                <w:r>
+                  <w:rPr>
+                    <w:webHidden/>
+                  </w:rPr>
+                  <w:fldChar w:fldCharType="separate"/>
+                </w:r>
+                <w:r>
+                  <w:rPr>
+                    <w:webHidden/>
+                  </w:rPr>
+                  <w:t>10</w:t>
+                </w:r>
+                <w:r>
+                  <w:rPr>
+                    <w:webHidden/>
+                  </w:rPr>
+                  <w:fldChar w:fldCharType="end"/>
+                </w:r>
+              </w:hyperlink>
+            </w:p>
+            <w:p>
+              <w:pPr>
+                <w:pStyle w:val="TDC2"/>
+                <w:tabs>
+                  <w:tab w:val="right" w:leader="dot" w:pos="8494"/>
+                </w:tabs>
+                <w:rPr>
+                  <w:rFonts w:eastAsiaTheme="minorEastAsia"/>
+                  <w:lang w:eastAsia="ca-ES"/>
+                </w:rPr>
+              </w:pPr>
+              <w:hyperlink w:anchor="_Toc26186992" w:history="1">
+                <w:r>
+                  <w:rPr>
+                    <w:rStyle w:val="Hipervnculo"/>
+                    <w:lang w:val="es-ES"/>
+                  </w:rPr>
+                  <w:t>Dificultades y posibles mejoras.</w:t>
+                </w:r>
+                <w:r>
+                  <w:rPr>
+                    <w:webHidden/>
+                  </w:rPr>
+                  <w:tab/>
+                </w:r>
+                <w:r>
+                  <w:rPr>
+                    <w:webHidden/>
+                  </w:rPr>
+                  <w:fldChar w:fldCharType="begin"/>
+                </w:r>
+                <w:r>
+                  <w:rPr>
+                    <w:webHidden/>
+                  </w:rPr>
+                  <w:instrText xml:space="preserve"> PAGEREF _Toc26186992 \h </w:instrText>
+                </w:r>
+                <w:r>
+                  <w:rPr>
+                    <w:webHidden/>
+                  </w:rPr>
+                </w:r>
+                <w:r>
+                  <w:rPr>
+                    <w:webHidden/>
+                  </w:rPr>
+                  <w:fldChar w:fldCharType="separate"/>
+                </w:r>
+                <w:r>
+                  <w:rPr>
+                    <w:webHidden/>
+                  </w:rPr>
+                  <w:t>10</w:t>
+                </w:r>
+                <w:r>
+                  <w:rPr>
+                    <w:webHidden/>
+                  </w:rPr>
+                  <w:fldChar w:fldCharType="end"/>
+                </w:r>
+              </w:hyperlink>
+            </w:p>
+            <w:p>
+              <w:pPr>
+                <w:pStyle w:val="TDC2"/>
+                <w:tabs>
+                  <w:tab w:val="right" w:leader="dot" w:pos="8494"/>
+                </w:tabs>
+                <w:rPr>
+                  <w:rFonts w:eastAsiaTheme="minorEastAsia"/>
+                  <w:lang w:eastAsia="ca-ES"/>
+                </w:rPr>
+              </w:pPr>
+              <w:hyperlink w:anchor="_Toc26186993" w:history="1">
+                <w:r>
+                  <w:rPr>
+                    <w:rStyle w:val="Hipervnculo"/>
+                    <w:lang w:val="es-ES"/>
+                  </w:rPr>
                   <w:t>Bibliografía.</w:t>
                 </w:r>
                 <w:r>
@@ -1857,7 +2075,7 @@
                   <w:rPr>
                     <w:webHidden/>
                   </w:rPr>
-                  <w:instrText xml:space="preserve"> PAGEREF _Toc26174343 \h </w:instrText>
+                  <w:instrText xml:space="preserve"> PAGEREF _Toc26186993 \h </w:instrText>
                 </w:r>
                 <w:r>
                   <w:rPr>
@@ -1874,7 +2092,7 @@
                   <w:rPr>
                     <w:webHidden/>
                   </w:rPr>
-                  <w:t>8</w:t>
+                  <w:t>10</w:t>
                 </w:r>
                 <w:r>
                   <w:rPr>
@@ -1906,9 +2124,246 @@
             </w:rPr>
           </w:pPr>
         </w:p>
+        <w:p>
+          <w:pPr>
+            <w:rPr>
+              <w:rFonts w:eastAsiaTheme="minorEastAsia"/>
+              <w:noProof w:val="0"/>
+              <w:color w:val="4472C4" w:themeColor="accent1"/>
+              <w:lang w:eastAsia="ca-ES"/>
+            </w:rPr>
+          </w:pPr>
+        </w:p>
+        <w:p>
+          <w:pPr>
+            <w:rPr>
+              <w:rFonts w:eastAsiaTheme="minorEastAsia"/>
+              <w:color w:val="4472C4" w:themeColor="accent1"/>
+            </w:rPr>
+          </w:pPr>
+        </w:p>
+        <w:bookmarkStart w:id="0" w:name="_GoBack" w:displacedByCustomXml="next"/>
+        <w:bookmarkEnd w:id="0" w:displacedByCustomXml="next"/>
       </w:sdtContent>
     </w:sdt>
     <w:p>
+      <w:pPr>
+        <w:rPr>
+          <w:rFonts w:asciiTheme="majorHAnsi" w:eastAsiaTheme="majorEastAsia" w:hAnsiTheme="majorHAnsi" w:cstheme="majorBidi"/>
+          <w:noProof w:val="0"/>
+          <w:color w:val="2F5496" w:themeColor="accent1" w:themeShade="BF"/>
+          <w:sz w:val="32"/>
+          <w:szCs w:val="32"/>
+          <w:lang w:val="es-ES" w:eastAsia="ca-ES"/>
+        </w:rPr>
+      </w:pPr>
+      <w:r>
+        <w:rPr>
+          <w:rFonts w:asciiTheme="majorHAnsi" w:eastAsiaTheme="majorEastAsia" w:hAnsiTheme="majorHAnsi" w:cstheme="majorBidi"/>
+          <w:noProof w:val="0"/>
+          <w:color w:val="2F5496" w:themeColor="accent1" w:themeShade="BF"/>
+          <w:sz w:val="32"/>
+          <w:szCs w:val="32"/>
+          <w:lang w:val="es-ES" w:eastAsia="ca-ES"/>
+        </w:rPr>
+        <w:t>Í</w:t>
+      </w:r>
+      <w:r>
+        <w:rPr>
+          <w:rFonts w:asciiTheme="majorHAnsi" w:eastAsiaTheme="majorEastAsia" w:hAnsiTheme="majorHAnsi" w:cstheme="majorBidi"/>
+          <w:noProof w:val="0"/>
+          <w:color w:val="2F5496" w:themeColor="accent1" w:themeShade="BF"/>
+          <w:sz w:val="32"/>
+          <w:szCs w:val="32"/>
+          <w:lang w:val="es-ES" w:eastAsia="ca-ES"/>
+        </w:rPr>
+        <w:t>ndice de ilustraciones</w:t>
+      </w:r>
+    </w:p>
+    <w:p>
+      <w:pPr>
+        <w:pStyle w:val="Tabladeilustraciones"/>
+        <w:tabs>
+          <w:tab w:val="right" w:leader="dot" w:pos="8494"/>
+        </w:tabs>
+      </w:pPr>
+      <w:r>
+        <w:fldChar w:fldCharType="begin"/>
+      </w:r>
+      <w:r>
+        <w:instrText xml:space="preserve"> TOC \h \z \c "Ilustración" </w:instrText>
+      </w:r>
+      <w:r>
+        <w:fldChar w:fldCharType="separate"/>
+      </w:r>
+      <w:hyperlink w:anchor="_Toc26186994" w:history="1">
+        <w:r>
+          <w:rPr>
+            <w:rStyle w:val="Hipervnculo"/>
+          </w:rPr>
+          <w:t>Ilustración 1: ejecución del programa desde carpeta.</w:t>
+        </w:r>
+        <w:r>
+          <w:rPr>
+            <w:webHidden/>
+          </w:rPr>
+          <w:tab/>
+        </w:r>
+        <w:r>
+          <w:rPr>
+            <w:webHidden/>
+          </w:rPr>
+          <w:fldChar w:fldCharType="begin"/>
+        </w:r>
+        <w:r>
+          <w:rPr>
+            <w:webHidden/>
+          </w:rPr>
+          <w:instrText xml:space="preserve"> PAGEREF _Toc26186994 \h </w:instrText>
+        </w:r>
+        <w:r>
+          <w:rPr>
+            <w:webHidden/>
+          </w:rPr>
+        </w:r>
+        <w:r>
+          <w:rPr>
+            <w:webHidden/>
+          </w:rPr>
+          <w:fldChar w:fldCharType="separate"/>
+        </w:r>
+        <w:r>
+          <w:rPr>
+            <w:webHidden/>
+          </w:rPr>
+          <w:t>5</w:t>
+        </w:r>
+        <w:r>
+          <w:rPr>
+            <w:webHidden/>
+          </w:rPr>
+          <w:fldChar w:fldCharType="end"/>
+        </w:r>
+      </w:hyperlink>
+    </w:p>
+    <w:p>
+      <w:pPr>
+        <w:pStyle w:val="Tabladeilustraciones"/>
+        <w:tabs>
+          <w:tab w:val="right" w:leader="dot" w:pos="8494"/>
+        </w:tabs>
+      </w:pPr>
+      <w:hyperlink w:anchor="_Toc26186995" w:history="1">
+        <w:r>
+          <w:rPr>
+            <w:rStyle w:val="Hipervnculo"/>
+          </w:rPr>
+          <w:t>Ilustración 2: Diagrama de módulos.</w:t>
+        </w:r>
+        <w:r>
+          <w:rPr>
+            <w:webHidden/>
+          </w:rPr>
+          <w:tab/>
+        </w:r>
+        <w:r>
+          <w:rPr>
+            <w:webHidden/>
+          </w:rPr>
+          <w:fldChar w:fldCharType="begin"/>
+        </w:r>
+        <w:r>
+          <w:rPr>
+            <w:webHidden/>
+          </w:rPr>
+          <w:instrText xml:space="preserve"> PAGEREF _Toc26186995 \h </w:instrText>
+        </w:r>
+        <w:r>
+          <w:rPr>
+            <w:webHidden/>
+          </w:rPr>
+        </w:r>
+        <w:r>
+          <w:rPr>
+            <w:webHidden/>
+          </w:rPr>
+          <w:fldChar w:fldCharType="separate"/>
+        </w:r>
+        <w:r>
+          <w:rPr>
+            <w:webHidden/>
+          </w:rPr>
+          <w:t>6</w:t>
+        </w:r>
+        <w:r>
+          <w:rPr>
+            <w:webHidden/>
+          </w:rPr>
+          <w:fldChar w:fldCharType="end"/>
+        </w:r>
+      </w:hyperlink>
+    </w:p>
+    <w:p>
+      <w:pPr>
+        <w:pStyle w:val="Tabladeilustraciones"/>
+        <w:tabs>
+          <w:tab w:val="right" w:leader="dot" w:pos="8494"/>
+        </w:tabs>
+      </w:pPr>
+      <w:hyperlink w:anchor="_Toc26186996" w:history="1">
+        <w:r>
+          <w:rPr>
+            <w:rStyle w:val="Hipervnculo"/>
+          </w:rPr>
+          <w:t>Ilustración 3: E-R del XML.</w:t>
+        </w:r>
+        <w:r>
+          <w:rPr>
+            <w:webHidden/>
+          </w:rPr>
+          <w:tab/>
+        </w:r>
+        <w:r>
+          <w:rPr>
+            <w:webHidden/>
+          </w:rPr>
+          <w:fldChar w:fldCharType="begin"/>
+        </w:r>
+        <w:r>
+          <w:rPr>
+            <w:webHidden/>
+          </w:rPr>
+          <w:instrText xml:space="preserve"> PAGEREF _Toc26186996 \h </w:instrText>
+        </w:r>
+        <w:r>
+          <w:rPr>
+            <w:webHidden/>
+          </w:rPr>
+        </w:r>
+        <w:r>
+          <w:rPr>
+            <w:webHidden/>
+          </w:rPr>
+          <w:fldChar w:fldCharType="separate"/>
+        </w:r>
+        <w:r>
+          <w:rPr>
+            <w:webHidden/>
+          </w:rPr>
+          <w:t>9</w:t>
+        </w:r>
+        <w:r>
+          <w:rPr>
+            <w:webHidden/>
+          </w:rPr>
+          <w:fldChar w:fldCharType="end"/>
+        </w:r>
+      </w:hyperlink>
+    </w:p>
+    <w:p>
+      <w:r>
+        <w:fldChar w:fldCharType="end"/>
+      </w:r>
       <w:r>
         <w:br w:type="page"/>
       </w:r>
@@ -1921,7 +2376,7 @@
           <w:u w:val="single"/>
         </w:rPr>
       </w:pPr>
-      <w:bookmarkStart w:id="0" w:name="_Toc26174325"/>
+      <w:bookmarkStart w:id="1" w:name="_Toc26186973"/>
       <w:r>
         <w:rPr>
           <w:u w:val="single"/>
@@ -1934,7 +2389,7 @@
         </w:rPr>
         <w:t>.</w:t>
       </w:r>
-      <w:bookmarkEnd w:id="0"/>
+      <w:bookmarkEnd w:id="1"/>
     </w:p>
     <w:p/>
     <w:p>
@@ -2021,14 +2476,14 @@
           <w:u w:val="single"/>
         </w:rPr>
       </w:pPr>
-      <w:bookmarkStart w:id="1" w:name="_Toc26174326"/>
+      <w:bookmarkStart w:id="2" w:name="_Toc26186974"/>
       <w:r>
         <w:rPr>
           <w:u w:val="single"/>
         </w:rPr>
         <w:t>Especificación de requerimientos del proyecto.</w:t>
       </w:r>
-      <w:bookmarkEnd w:id="1"/>
+      <w:bookmarkEnd w:id="2"/>
     </w:p>
     <w:p/>
     <w:p>
@@ -2050,7 +2505,7 @@
           <w:lang w:val="es-ES"/>
         </w:rPr>
       </w:pPr>
-      <w:bookmarkStart w:id="2" w:name="_Toc26174327"/>
+      <w:bookmarkStart w:id="3" w:name="_Toc26186975"/>
       <w:r>
         <w:rPr>
           <w:rFonts w:eastAsia="Calibri"/>
@@ -2067,7 +2522,7 @@
         </w:rPr>
         <w:t>.</w:t>
       </w:r>
-      <w:bookmarkEnd w:id="2"/>
+      <w:bookmarkEnd w:id="3"/>
     </w:p>
     <w:p>
       <w:pPr>
@@ -2086,7 +2541,7 @@
         <w:rPr>
           <w:lang w:val="es-ES"/>
         </w:rPr>
-        <w:t>Crea desde línea de comandos en tu máquina un directorio donde almacenar los ficheros con las canciones. Nos referiremos a este directorio como la biblioteca de canciones.</w:t>
+        <w:t xml:space="preserve">Invoca desde línea de comandos el programa VLC y averigua qué parámetros admite. </w:t>
       </w:r>
     </w:p>
     <w:p>
@@ -2106,7 +2561,7 @@
         <w:rPr>
           <w:lang w:val="es-ES"/>
         </w:rPr>
-        <w:t>Copia o mueve desde línea de comandos las canciones desde el soporte donde se encuentran a tu biblioteca.</w:t>
+        <w:t xml:space="preserve">Averigua qué errores genera una mala invocación de VLC. </w:t>
       </w:r>
     </w:p>
     <w:p>
@@ -2126,7 +2581,7 @@
         <w:rPr>
           <w:lang w:val="es-ES"/>
         </w:rPr>
-        <w:t xml:space="preserve">Formatea desde línea de comandos los títulos de las canciones para darles el formato adecuado. </w:t>
+        <w:t>Ejecuta el programa VLC desde línea de comandos para reproducir una determinada canción.</w:t>
       </w:r>
     </w:p>
     <w:p>
@@ -2146,127 +2601,13 @@
         <w:rPr>
           <w:lang w:val="es-ES"/>
         </w:rPr>
-        <w:t>Instala desde línea de comandos el programa VLC.</w:t>
-      </w:r>
-    </w:p>
-    <w:p>
-      <w:pPr>
-        <w:pStyle w:val="LO-normal"/>
-        <w:widowControl w:val="0"/>
-        <w:numPr>
-          <w:ilvl w:val="0"/>
-          <w:numId w:val="2"/>
-        </w:numPr>
-        <w:shd w:val="clear" w:color="auto" w:fill="FFFFFF"/>
-        <w:rPr>
-          <w:lang w:val="es-ES"/>
-        </w:rPr>
-      </w:pPr>
-      <w:r>
-        <w:rPr>
-          <w:lang w:val="es-ES"/>
-        </w:rPr>
-        <w:t xml:space="preserve">Invoca desde línea de comandos el programa VLC y averigua qué parámetros admite. </w:t>
-      </w:r>
-    </w:p>
-    <w:p>
-      <w:pPr>
-        <w:pStyle w:val="LO-normal"/>
-        <w:widowControl w:val="0"/>
-        <w:numPr>
-          <w:ilvl w:val="0"/>
-          <w:numId w:val="2"/>
-        </w:numPr>
-        <w:shd w:val="clear" w:color="auto" w:fill="FFFFFF"/>
-        <w:rPr>
-          <w:lang w:val="es-ES"/>
-        </w:rPr>
-      </w:pPr>
-      <w:r>
-        <w:rPr>
-          <w:lang w:val="es-ES"/>
-        </w:rPr>
-        <w:t xml:space="preserve">Averigua qué errores genera una mala invocación de VLC. </w:t>
-      </w:r>
-    </w:p>
-    <w:p>
-      <w:pPr>
-        <w:pStyle w:val="LO-normal"/>
-        <w:widowControl w:val="0"/>
-        <w:numPr>
-          <w:ilvl w:val="0"/>
-          <w:numId w:val="2"/>
-        </w:numPr>
-        <w:shd w:val="clear" w:color="auto" w:fill="FFFFFF"/>
-        <w:rPr>
-          <w:lang w:val="es-ES"/>
-        </w:rPr>
-      </w:pPr>
-      <w:r>
-        <w:rPr>
-          <w:lang w:val="es-ES"/>
-        </w:rPr>
-        <w:t>Ejecuta el programa VLC desde línea de comandos para reproducir una determinada canción.</w:t>
-      </w:r>
-    </w:p>
-    <w:p>
-      <w:pPr>
-        <w:pStyle w:val="LO-normal"/>
-        <w:widowControl w:val="0"/>
-        <w:numPr>
-          <w:ilvl w:val="0"/>
-          <w:numId w:val="2"/>
-        </w:numPr>
-        <w:shd w:val="clear" w:color="auto" w:fill="FFFFFF"/>
-        <w:rPr>
-          <w:lang w:val="es-ES"/>
-        </w:rPr>
-      </w:pPr>
-      <w:r>
-        <w:rPr>
-          <w:lang w:val="es-ES"/>
-        </w:rPr>
-        <w:t>Ejecuta el programa VLC desde línea de comandos para reproducir una lista de canciones.</w:t>
-      </w:r>
-    </w:p>
-    <w:p>
-      <w:pPr>
-        <w:pStyle w:val="LO-normal"/>
-        <w:widowControl w:val="0"/>
-        <w:numPr>
-          <w:ilvl w:val="0"/>
-          <w:numId w:val="2"/>
-        </w:numPr>
-        <w:shd w:val="clear" w:color="auto" w:fill="FFFFFF"/>
-        <w:rPr>
-          <w:lang w:val="es-ES"/>
-        </w:rPr>
-      </w:pPr>
-      <w:r>
-        <w:rPr>
-          <w:lang w:val="es-ES"/>
-        </w:rPr>
-        <w:t>Arranca desde línea de comandos el editor que te permita crear el fichero XML con la descripción de las canciones de tu biblioteca que diseñarás en el módulo de lenguaje de marcas.</w:t>
-      </w:r>
-    </w:p>
-    <w:p>
-      <w:pPr>
-        <w:pStyle w:val="LO-normal"/>
-        <w:widowControl w:val="0"/>
-        <w:numPr>
-          <w:ilvl w:val="0"/>
-          <w:numId w:val="2"/>
-        </w:numPr>
-        <w:shd w:val="clear" w:color="auto" w:fill="FFFFFF"/>
-        <w:rPr>
-          <w:lang w:val="es-ES"/>
-        </w:rPr>
-      </w:pPr>
-      <w:r>
-        <w:rPr>
-          <w:lang w:val="es-ES"/>
-        </w:rPr>
-        <w:t>Arranca desde línea de comandos el editor que te permite crear un fichero Schema que valida la biblioteca XML y que diseñarás en el módulo de lenguaje de marcas.</w:t>
+        <w:t>Averigua cómo ejecutar</w:t>
+      </w:r>
+      <w:r>
+        <w:rPr>
+          <w:lang w:val="es-ES"/>
+        </w:rPr>
+        <w:t xml:space="preserve"> el programa VLC desde línea de comandos para reproducir una lista de canciones.</w:t>
       </w:r>
     </w:p>
     <w:p>
@@ -2281,16 +2622,6 @@
     </w:p>
     <w:p>
       <w:pPr>
-        <w:pStyle w:val="LO-normal"/>
-        <w:widowControl w:val="0"/>
-        <w:shd w:val="clear" w:color="auto" w:fill="FFFFFF"/>
-        <w:rPr>
-          <w:lang w:val="es-ES"/>
-        </w:rPr>
-      </w:pPr>
-    </w:p>
-    <w:p>
-      <w:pPr>
         <w:pStyle w:val="Ttulo3"/>
         <w:shd w:val="clear" w:color="auto" w:fill="FFFFFF"/>
         <w:rPr>
@@ -2299,14 +2630,13 @@
           <w:lang w:val="es-ES"/>
         </w:rPr>
       </w:pPr>
-      <w:bookmarkStart w:id="3" w:name="_Toc26174328"/>
+      <w:bookmarkStart w:id="4" w:name="_Toc26186976"/>
       <w:r>
         <w:rPr>
           <w:rFonts w:eastAsia="Calibri"/>
           <w:u w:val="single"/>
           <w:lang w:val="es-ES"/>
         </w:rPr>
-        <w:lastRenderedPageBreak/>
         <w:t>Bases de datos</w:t>
       </w:r>
       <w:r>
@@ -2317,7 +2647,7 @@
         </w:rPr>
         <w:t>.</w:t>
       </w:r>
-      <w:bookmarkEnd w:id="3"/>
+      <w:bookmarkEnd w:id="4"/>
     </w:p>
     <w:p>
       <w:pPr>
@@ -2376,46 +2706,6 @@
         <w:rPr>
           <w:lang w:val="es-ES"/>
         </w:rPr>
-        <w:t>Extrae los atributos que describen las canciones de la biblioteca.</w:t>
-      </w:r>
-    </w:p>
-    <w:p>
-      <w:pPr>
-        <w:pStyle w:val="LO-normal"/>
-        <w:widowControl w:val="0"/>
-        <w:numPr>
-          <w:ilvl w:val="0"/>
-          <w:numId w:val="3"/>
-        </w:numPr>
-        <w:shd w:val="clear" w:color="auto" w:fill="FFFFFF"/>
-        <w:rPr>
-          <w:lang w:val="es-ES"/>
-        </w:rPr>
-      </w:pPr>
-      <w:r>
-        <w:rPr>
-          <w:lang w:val="es-ES"/>
-        </w:rPr>
-        <w:t>Define el tipo de dato de cada atributo.</w:t>
-      </w:r>
-    </w:p>
-    <w:p>
-      <w:pPr>
-        <w:pStyle w:val="LO-normal"/>
-        <w:widowControl w:val="0"/>
-        <w:numPr>
-          <w:ilvl w:val="0"/>
-          <w:numId w:val="3"/>
-        </w:numPr>
-        <w:shd w:val="clear" w:color="auto" w:fill="FFFFFF"/>
-        <w:rPr>
-          <w:lang w:val="es-ES"/>
-        </w:rPr>
-      </w:pPr>
-      <w:r>
-        <w:rPr>
-          <w:lang w:val="es-ES"/>
-        </w:rPr>
         <w:t>Establece la clave primaria y la clave foránea.</w:t>
       </w:r>
     </w:p>
@@ -2441,7 +2731,7 @@
           <w:lang w:val="es-ES"/>
         </w:rPr>
       </w:pPr>
-      <w:bookmarkStart w:id="4" w:name="_Toc26174329"/>
+      <w:bookmarkStart w:id="5" w:name="_Toc26186977"/>
       <w:r>
         <w:rPr>
           <w:rFonts w:eastAsia="Calibri"/>
@@ -2458,7 +2748,7 @@
         </w:rPr>
         <w:t>enguaje de marcas.</w:t>
       </w:r>
-      <w:bookmarkEnd w:id="4"/>
+      <w:bookmarkEnd w:id="5"/>
     </w:p>
     <w:p>
       <w:pPr>
@@ -2557,6 +2847,7 @@
         <w:rPr>
           <w:lang w:val="es-ES"/>
         </w:rPr>
+        <w:lastRenderedPageBreak/>
         <w:t>Utiliza el modelo E-R y el modelo relacional que has propuesto en el módulo de bases de datos para definir los tipos de los elementos del fichero XML.</w:t>
       </w:r>
     </w:p>
@@ -2602,7 +2893,7 @@
           <w:lang w:val="es-ES"/>
         </w:rPr>
       </w:pPr>
-      <w:bookmarkStart w:id="5" w:name="_Toc26174330"/>
+      <w:bookmarkStart w:id="6" w:name="_Toc26186978"/>
       <w:r>
         <w:rPr>
           <w:rFonts w:eastAsia="Calibri"/>
@@ -2619,7 +2910,7 @@
         </w:rPr>
         <w:t>nos de Desarrollo.</w:t>
       </w:r>
-      <w:bookmarkEnd w:id="5"/>
+      <w:bookmarkEnd w:id="6"/>
     </w:p>
     <w:p>
       <w:pPr>
@@ -2698,7 +2989,7 @@
         <w:rPr>
           <w:lang w:val="es-ES"/>
         </w:rPr>
-        <w:t>Utiliza ramas para realizar los evolutivos, testing y debugging, siguiendo el flujo de trabajo que especificaremos en las sesiones presenciales.</w:t>
+        <w:t>Documenta todo el proceso.</w:t>
       </w:r>
     </w:p>
     <w:p>
@@ -2718,7 +3009,7 @@
         <w:rPr>
           <w:lang w:val="es-ES"/>
         </w:rPr>
-        <w:t>Documenta todo el proceso.</w:t>
+        <w:t>Elige el ciclo de desarrollo que consideres más adecuado a tu manera de trabajar (y a la de tu pareja de programación)  y al proyecto.</w:t>
       </w:r>
     </w:p>
     <w:p>
@@ -2738,47 +3029,6 @@
         <w:rPr>
           <w:lang w:val="es-ES"/>
         </w:rPr>
-        <w:t>¿Escribe las historias de usuario/a? = identifica y describe los requisitos funcionales de la aplicación.</w:t>
-      </w:r>
-    </w:p>
-    <w:p>
-      <w:pPr>
-        <w:pStyle w:val="LO-normal"/>
-        <w:widowControl w:val="0"/>
-        <w:numPr>
-          <w:ilvl w:val="0"/>
-          <w:numId w:val="5"/>
-        </w:numPr>
-        <w:shd w:val="clear" w:color="auto" w:fill="FFFFFF"/>
-        <w:rPr>
-          <w:lang w:val="es-ES"/>
-        </w:rPr>
-      </w:pPr>
-      <w:r>
-        <w:rPr>
-          <w:lang w:val="es-ES"/>
-        </w:rPr>
-        <w:t>Elige el ciclo de desarrollo que consideres más adecuado a tu manera de trabajar (y a la de tu pareja de programación)  y al proyecto.</w:t>
-      </w:r>
-    </w:p>
-    <w:p>
-      <w:pPr>
-        <w:pStyle w:val="LO-normal"/>
-        <w:widowControl w:val="0"/>
-        <w:numPr>
-          <w:ilvl w:val="0"/>
-          <w:numId w:val="5"/>
-        </w:numPr>
-        <w:shd w:val="clear" w:color="auto" w:fill="FFFFFF"/>
-        <w:rPr>
-          <w:lang w:val="es-ES"/>
-        </w:rPr>
-      </w:pPr>
-      <w:r>
-        <w:rPr>
-          <w:lang w:val="es-ES"/>
-        </w:rPr>
-        <w:lastRenderedPageBreak/>
         <w:t xml:space="preserve">Utiliza clockify para llevar un seguimiento del tiempo de desarrollo empleado en cada una de las fases del ciclo de vida del proyecto. Sé riguroso porque los informes generados por este herramienta serán un producto a entregar. </w:t>
       </w:r>
     </w:p>
@@ -2804,7 +3054,7 @@
           <w:lang w:val="es-ES"/>
         </w:rPr>
       </w:pPr>
-      <w:bookmarkStart w:id="6" w:name="_Toc26174331"/>
+      <w:bookmarkStart w:id="7" w:name="_Toc26186979"/>
       <w:r>
         <w:rPr>
           <w:rFonts w:eastAsia="Calibri"/>
@@ -2821,7 +3071,7 @@
         </w:rPr>
         <w:t>.</w:t>
       </w:r>
-      <w:bookmarkEnd w:id="6"/>
+      <w:bookmarkEnd w:id="7"/>
     </w:p>
     <w:p>
       <w:pPr>
@@ -2975,6 +3225,7 @@
         <w:rPr>
           <w:lang w:val="es-ES"/>
         </w:rPr>
+        <w:lastRenderedPageBreak/>
         <w:t xml:space="preserve">Crea una lista </w:t>
       </w:r>
       <w:r>
@@ -3030,6 +3281,24 @@
     </w:p>
     <w:p>
       <w:pPr>
+        <w:pStyle w:val="Ttulo2"/>
+        <w:rPr>
+          <w:u w:val="single"/>
+          <w:lang w:val="es-ES"/>
+        </w:rPr>
+      </w:pPr>
+      <w:bookmarkStart w:id="8" w:name="_Toc26186980"/>
+      <w:r>
+        <w:rPr>
+          <w:u w:val="single"/>
+          <w:lang w:val="es-ES"/>
+        </w:rPr>
+        <w:t>Procedimientos de desarrollo.</w:t>
+      </w:r>
+      <w:bookmarkEnd w:id="8"/>
+    </w:p>
+    <w:p>
+      <w:pPr>
         <w:pStyle w:val="LO-normal"/>
         <w:widowControl w:val="0"/>
         <w:shd w:val="clear" w:color="auto" w:fill="FFFFFF"/>
@@ -3040,6 +3309,24 @@
     </w:p>
     <w:p>
       <w:pPr>
+        <w:pStyle w:val="Ttulo3"/>
+        <w:rPr>
+          <w:u w:val="single"/>
+          <w:lang w:val="es-ES"/>
+        </w:rPr>
+      </w:pPr>
+      <w:bookmarkStart w:id="9" w:name="_Toc26186981"/>
+      <w:r>
+        <w:rPr>
+          <w:u w:val="single"/>
+          <w:lang w:val="es-ES"/>
+        </w:rPr>
+        <w:t>Herramientas utilizadas:</w:t>
+      </w:r>
+      <w:bookmarkEnd w:id="9"/>
+    </w:p>
+    <w:p>
+      <w:pPr>
         <w:pStyle w:val="LO-normal"/>
         <w:widowControl w:val="0"/>
         <w:shd w:val="clear" w:color="auto" w:fill="FFFFFF"/>
@@ -3047,6 +3334,24 @@
           <w:lang w:val="es-ES"/>
         </w:rPr>
       </w:pPr>
+      <w:r>
+        <w:rPr>
+          <w:lang w:val="es-ES"/>
+        </w:rPr>
+        <w:t>Hemos utilizado Visual Studio Code para desarrollar el código utilizando un linter de pycodestyle para que se resaltaran los errores de i</w:t>
+      </w:r>
+      <w:r>
+        <w:rPr>
+          <w:lang w:val="es-ES"/>
+        </w:rPr>
+        <w:t>n</w:t>
+      </w:r>
+      <w:r>
+        <w:rPr>
+          <w:lang w:val="es-ES"/>
+        </w:rPr>
+        <w:t>dentación y de erratas humanas al hacer el código.</w:t>
+      </w:r>
     </w:p>
     <w:p>
       <w:pPr>
@@ -3057,6 +3362,42 @@
           <w:lang w:val="es-ES"/>
         </w:rPr>
       </w:pPr>
+      <w:r>
+        <w:rPr>
+          <w:lang w:val="es-ES"/>
+        </w:rPr>
+        <w:t xml:space="preserve">Para realizar los commits hemos utilizado </w:t>
+      </w:r>
+      <w:r>
+        <w:rPr>
+          <w:lang w:val="es-ES"/>
+        </w:rPr>
+        <w:t xml:space="preserve">commitizen para establecer un protocolo </w:t>
+      </w:r>
+      <w:r>
+        <w:rPr>
+          <w:lang w:val="es-ES"/>
+        </w:rPr>
+        <w:t xml:space="preserve">adecuado </w:t>
+      </w:r>
+      <w:r>
+        <w:rPr>
+          <w:lang w:val="es-ES"/>
+        </w:rPr>
+        <w:t xml:space="preserve">a la hora </w:t>
+      </w:r>
+      <w:r>
+        <w:rPr>
+          <w:lang w:val="es-ES"/>
+        </w:rPr>
+        <w:t xml:space="preserve">de realizar los commits </w:t>
+      </w:r>
+      <w:r>
+        <w:rPr>
+          <w:lang w:val="es-ES"/>
+        </w:rPr>
+        <w:t>y trabajar de forma conjunta con la pareja del proyecto.</w:t>
+      </w:r>
     </w:p>
     <w:p>
       <w:pPr>
@@ -3070,6 +3411,29 @@
     </w:p>
     <w:p>
       <w:pPr>
+        <w:pStyle w:val="Ttulo3"/>
+        <w:rPr>
+          <w:lang w:val="es-ES"/>
+        </w:rPr>
+      </w:pPr>
+      <w:bookmarkStart w:id="10" w:name="_Toc26186982"/>
+      <w:r>
+        <w:rPr>
+          <w:u w:val="single"/>
+          <w:lang w:val="es-ES"/>
+        </w:rPr>
+        <w:t>Planificación</w:t>
+      </w:r>
+      <w:r>
+        <w:rPr>
+          <w:lang w:val="es-ES"/>
+        </w:rPr>
+        <w:t>:</w:t>
+      </w:r>
+      <w:bookmarkEnd w:id="10"/>
+    </w:p>
+    <w:p>
+      <w:pPr>
         <w:pStyle w:val="LO-normal"/>
         <w:widowControl w:val="0"/>
         <w:shd w:val="clear" w:color="auto" w:fill="FFFFFF"/>
@@ -3077,6 +3441,72 @@
           <w:lang w:val="es-ES"/>
         </w:rPr>
       </w:pPr>
+      <w:r>
+        <w:rPr>
+          <w:lang w:val="es-ES"/>
+        </w:rPr>
+        <w:t>Hemos utilizado una meto</w:t>
+      </w:r>
+      <w:r>
+        <w:rPr>
+          <w:lang w:val="es-ES"/>
+        </w:rPr>
+        <w:t>l</w:t>
+      </w:r>
+      <w:r>
+        <w:rPr>
+          <w:lang w:val="es-ES"/>
+        </w:rPr>
+        <w:t>ogía en cascada, esta consiste en hacer modulo por m</w:t>
+      </w:r>
+      <w:r>
+        <w:rPr>
+          <w:lang w:val="es-ES"/>
+        </w:rPr>
+        <w:t>ó</w:t>
+      </w:r>
+      <w:r>
+        <w:rPr>
+          <w:lang w:val="es-ES"/>
+        </w:rPr>
+        <w:t>dulo de tal forma de que el m</w:t>
+      </w:r>
+      <w:r>
+        <w:rPr>
+          <w:lang w:val="es-ES"/>
+        </w:rPr>
+        <w:t>ó</w:t>
+      </w:r>
+      <w:r>
+        <w:rPr>
+          <w:lang w:val="es-ES"/>
+        </w:rPr>
+        <w:t>dulo ya modificado qued</w:t>
+      </w:r>
+      <w:r>
+        <w:rPr>
+          <w:lang w:val="es-ES"/>
+        </w:rPr>
+        <w:t>e</w:t>
+      </w:r>
+      <w:r>
+        <w:rPr>
+          <w:lang w:val="es-ES"/>
+        </w:rPr>
+        <w:t xml:space="preserve"> completamente acabado antes de pasar al próximo.</w:t>
+      </w:r>
+      <w:r>
+        <w:rPr>
+          <w:lang w:val="es-ES"/>
+        </w:rPr>
+        <w:t xml:space="preserve"> Ya que es la primera vez que utilizamos una metodogía por completo, no hemos aplicado en su totalidad la de cascada, debido a que h</w:t>
+      </w:r>
+      <w:r>
+        <w:rPr>
+          <w:lang w:val="es-ES"/>
+        </w:rPr>
+        <w:t>emos ido refactorizando código posteriormente de otros módulos.</w:t>
+      </w:r>
     </w:p>
     <w:p>
       <w:pPr>
@@ -3087,6 +3517,36 @@
           <w:lang w:val="es-ES"/>
         </w:rPr>
       </w:pPr>
+      <w:r>
+        <w:rPr>
+          <w:lang w:val="es-ES"/>
+        </w:rPr>
+        <w:t xml:space="preserve">En un principio nos hicimos un pequeño diagrama con todas las funcionabilidades que iba a tener cada módulo para poder desarrollarlo con mayor eficiencia posible sin tener que ir haciendo modificaciones constantemente. Para ello nos reunimos durante </w:t>
+      </w:r>
+      <w:r>
+        <w:rPr>
+          <w:lang w:val="es-ES"/>
+        </w:rPr>
+        <w:t>2 horas</w:t>
+      </w:r>
+      <w:r>
+        <w:rPr>
+          <w:lang w:val="es-ES"/>
+        </w:rPr>
+        <w:t xml:space="preserve"> y compartimos ideas de las funcionabilidades que </w:t>
+      </w:r>
+      <w:r>
+        <w:rPr>
+          <w:lang w:val="es-ES"/>
+        </w:rPr>
+        <w:t xml:space="preserve">implementariamos </w:t>
+      </w:r>
+      <w:r>
+        <w:rPr>
+          <w:lang w:val="es-ES"/>
+        </w:rPr>
+        <w:t>al proyecto.</w:t>
+      </w:r>
     </w:p>
     <w:p>
       <w:pPr>
@@ -3097,23 +3557,24 @@
           <w:lang w:val="es-ES"/>
         </w:rPr>
       </w:pPr>
-    </w:p>
-    <w:p>
-      <w:pPr>
-        <w:pStyle w:val="Ttulo2"/>
-        <w:rPr>
-          <w:lang w:val="es-ES"/>
-        </w:rPr>
-      </w:pPr>
-      <w:bookmarkStart w:id="7" w:name="_Toc26174332"/>
-      <w:r>
-        <w:rPr>
-          <w:lang w:val="es-ES"/>
-        </w:rPr>
-        <w:lastRenderedPageBreak/>
-        <w:t>Procedimientos de desarrollo.</w:t>
-      </w:r>
-      <w:bookmarkEnd w:id="7"/>
+      <w:r>
+        <w:rPr>
+          <w:lang w:val="es-ES"/>
+        </w:rPr>
+        <w:t xml:space="preserve">Dicha tarea fue compleja </w:t>
+      </w:r>
+      <w:r>
+        <w:rPr>
+          <w:lang w:val="es-ES"/>
+        </w:rPr>
+        <w:t xml:space="preserve">debido a la </w:t>
+      </w:r>
+      <w:r>
+        <w:rPr>
+          <w:lang w:val="es-ES"/>
+        </w:rPr>
+        <w:t>poca experiencia que teniamos ambos en proyectos, pero tras invertir tiempo en la organización del proyecto fue más sencillo poder empezar a desarrollar y estudiar cada parte que había que implementar.</w:t>
+      </w:r>
     </w:p>
     <w:p>
       <w:pPr>
@@ -3127,19 +3588,46 @@
     </w:p>
     <w:p>
       <w:pPr>
+        <w:pStyle w:val="Ttulo2"/>
+        <w:rPr>
+          <w:u w:val="single"/>
+          <w:lang w:val="es-ES"/>
+        </w:rPr>
+      </w:pPr>
+      <w:bookmarkStart w:id="11" w:name="_Toc26186983"/>
+      <w:r>
+        <w:rPr>
+          <w:u w:val="single"/>
+          <w:lang w:val="es-ES"/>
+        </w:rPr>
+        <w:t>Procedimientos de instalación y prueba.</w:t>
+      </w:r>
+      <w:bookmarkEnd w:id="11"/>
+    </w:p>
+    <w:p>
+      <w:pPr>
+        <w:rPr>
+          <w:lang w:val="es-ES"/>
+        </w:rPr>
+      </w:pPr>
+    </w:p>
+    <w:p>
+      <w:pPr>
         <w:pStyle w:val="Ttulo3"/>
         <w:rPr>
-          <w:lang w:val="es-ES"/>
-        </w:rPr>
-      </w:pPr>
-      <w:bookmarkStart w:id="8" w:name="_Toc26174333"/>
-      <w:r>
-        <w:rPr>
-          <w:lang w:val="es-ES"/>
-        </w:rPr>
-        <w:t>Herramientas utilizadas:</w:t>
-      </w:r>
-      <w:bookmarkEnd w:id="8"/>
+          <w:u w:val="single"/>
+          <w:lang w:val="es-ES"/>
+        </w:rPr>
+      </w:pPr>
+      <w:bookmarkStart w:id="12" w:name="_Toc26186984"/>
+      <w:r>
+        <w:rPr>
+          <w:u w:val="single"/>
+          <w:lang w:val="es-ES"/>
+        </w:rPr>
+        <w:t>Requisitos no funcionales:</w:t>
+      </w:r>
+      <w:bookmarkEnd w:id="12"/>
     </w:p>
     <w:p>
       <w:pPr>
@@ -3154,7 +3642,110 @@
         <w:rPr>
           <w:lang w:val="es-ES"/>
         </w:rPr>
-        <w:t>Hemos utilizado Visual Studio Code para desarrollar el código utilizando un linter de pycodestyle para que se resaltaran los errores de identación y de erratas humanas al hacer el código.</w:t>
+        <w:t xml:space="preserve">El </w:t>
+      </w:r>
+      <w:r>
+        <w:rPr>
+          <w:lang w:val="es-ES"/>
+        </w:rPr>
+        <w:t>mayor inconveniente</w:t>
+      </w:r>
+      <w:r>
+        <w:rPr>
+          <w:lang w:val="es-ES"/>
+        </w:rPr>
+        <w:t xml:space="preserve"> </w:t>
+      </w:r>
+      <w:r>
+        <w:rPr>
+          <w:lang w:val="es-ES"/>
+        </w:rPr>
+        <w:t xml:space="preserve">es </w:t>
+      </w:r>
+      <w:r>
+        <w:rPr>
+          <w:lang w:val="es-ES"/>
+        </w:rPr>
+        <w:t xml:space="preserve">la condición de que el </w:t>
+      </w:r>
+      <w:r>
+        <w:rPr>
+          <w:lang w:val="es-ES"/>
+        </w:rPr>
+        <w:t xml:space="preserve">fichero </w:t>
+      </w:r>
+      <w:r>
+        <w:rPr>
+          <w:lang w:val="es-ES"/>
+        </w:rPr>
+        <w:t xml:space="preserve">XML donde </w:t>
+      </w:r>
+      <w:r>
+        <w:rPr>
+          <w:lang w:val="es-ES"/>
+        </w:rPr>
+        <w:t xml:space="preserve">se encuentran </w:t>
+      </w:r>
+      <w:r>
+        <w:rPr>
+          <w:lang w:val="es-ES"/>
+        </w:rPr>
+        <w:t>los datos de las canciones</w:t>
+      </w:r>
+      <w:r>
+        <w:rPr>
+          <w:lang w:val="es-ES"/>
+        </w:rPr>
+        <w:t xml:space="preserve"> no siga la estructura que nosotros le hemos </w:t>
+      </w:r>
+      <w:r>
+        <w:rPr>
+          <w:lang w:val="es-ES"/>
+        </w:rPr>
+        <w:t>marcado</w:t>
+      </w:r>
+      <w:r>
+        <w:rPr>
+          <w:lang w:val="es-ES"/>
+        </w:rPr>
+        <w:t>, dado a que tiene que seguir la estructura lógica</w:t>
+      </w:r>
+      <w:r>
+        <w:rPr>
+          <w:lang w:val="es-ES"/>
+        </w:rPr>
+        <w:t xml:space="preserve"> determinada por el modelo E-R de la base de datos y el xml.</w:t>
+      </w:r>
+      <w:r>
+        <w:rPr>
+          <w:lang w:val="es-ES"/>
+        </w:rPr>
+        <w:t xml:space="preserve"> </w:t>
+      </w:r>
+    </w:p>
+    <w:p>
+      <w:pPr>
+        <w:pStyle w:val="Ttulo3"/>
+        <w:rPr>
+          <w:u w:val="single"/>
+          <w:lang w:val="es-ES"/>
+        </w:rPr>
+      </w:pPr>
+      <w:bookmarkStart w:id="13" w:name="_Toc26186985"/>
+      <w:r>
+        <w:rPr>
+          <w:u w:val="single"/>
+          <w:lang w:val="es-ES"/>
+        </w:rPr>
+        <w:t>Obtención e instalación:</w:t>
+      </w:r>
+      <w:bookmarkEnd w:id="13"/>
+      <w:r>
+        <w:rPr>
+          <w:u w:val="single"/>
+          <w:lang w:val="es-ES"/>
+        </w:rPr>
+        <w:t xml:space="preserve"> </w:t>
       </w:r>
     </w:p>
     <w:p>
@@ -3170,7 +3761,38 @@
         <w:rPr>
           <w:lang w:val="es-ES"/>
         </w:rPr>
-        <w:t>Por otro lado tras realizar algún cambio, hemos hecho commits utilizando una extensión de VSCode llamada commitizen para establecer un protocolo a la hora de subir archivos y trabajar de forma conjunta con la pareja del proyecto.</w:t>
+        <w:t xml:space="preserve">El programa debe ser ejecutado teniendo python descargado </w:t>
+      </w:r>
+      <w:r>
+        <w:rPr>
+          <w:lang w:val="es-ES"/>
+        </w:rPr>
+        <w:t xml:space="preserve">ejecutando el archivo el fichero </w:t>
+      </w:r>
+      <w:r>
+        <w:rPr>
+          <w:lang w:val="es-ES"/>
+        </w:rPr>
+        <w:lastRenderedPageBreak/>
+        <w:t xml:space="preserve">main.py desde la carpeta. </w:t>
+      </w:r>
+      <w:r>
+        <w:rPr>
+          <w:lang w:val="es-ES"/>
+        </w:rPr>
+        <w:t>Hay que especificar que para poder reproducir la lista que está en el xml habrá que tener dicha carpeta con el contenido en un directorio seleccionado en</w:t>
+      </w:r>
+      <w:r>
+        <w:rPr>
+          <w:lang w:val="es-ES"/>
+        </w:rPr>
+        <w:t xml:space="preserve"> el</w:t>
+      </w:r>
+      <w:r>
+        <w:rPr>
+          <w:lang w:val="es-ES"/>
+        </w:rPr>
+        <w:t xml:space="preserve"> código.</w:t>
       </w:r>
     </w:p>
     <w:p>
@@ -3182,230 +3804,23 @@
           <w:lang w:val="es-ES"/>
         </w:rPr>
       </w:pPr>
-    </w:p>
-    <w:p>
-      <w:pPr>
-        <w:pStyle w:val="Ttulo3"/>
-        <w:rPr>
-          <w:lang w:val="es-ES"/>
-        </w:rPr>
-      </w:pPr>
-      <w:bookmarkStart w:id="9" w:name="_Toc26174334"/>
-      <w:r>
-        <w:rPr>
-          <w:lang w:val="es-ES"/>
-        </w:rPr>
-        <w:t>Planificación:</w:t>
-      </w:r>
-      <w:bookmarkEnd w:id="9"/>
-    </w:p>
-    <w:p>
-      <w:pPr>
-        <w:pStyle w:val="LO-normal"/>
-        <w:widowControl w:val="0"/>
-        <w:shd w:val="clear" w:color="auto" w:fill="FFFFFF"/>
-        <w:rPr>
-          <w:lang w:val="es-ES"/>
-        </w:rPr>
-      </w:pPr>
-      <w:r>
-        <w:rPr>
-          <w:lang w:val="es-ES"/>
-        </w:rPr>
-        <w:t>Hemos utilizado una metodogía en cascada, esta consiste en hacer modulo por modulo de tal forma de que el modulo ya modificado queda completamente acabado antes de pasar al próximo.</w:t>
-      </w:r>
-    </w:p>
-    <w:p>
-      <w:pPr>
-        <w:pStyle w:val="LO-normal"/>
-        <w:widowControl w:val="0"/>
-        <w:shd w:val="clear" w:color="auto" w:fill="FFFFFF"/>
-        <w:rPr>
-          <w:lang w:val="es-ES"/>
-        </w:rPr>
-      </w:pPr>
-      <w:r>
-        <w:rPr>
-          <w:lang w:val="es-ES"/>
-        </w:rPr>
-        <w:t>En un principio nos hicimos un pequeño diagrama con todas las funcionabilidades que iba a tener cada módulo para poder desarrollarlo con mayor eficiencia posible sin tener que ir haciendo modificaciones constantemente. Para ello nos reunimos durante 1h o 2h y compartimos ideas de las funcionabilidades que aportariamos al proyecto.</w:t>
-      </w:r>
-    </w:p>
-    <w:p>
-      <w:pPr>
-        <w:pStyle w:val="LO-normal"/>
-        <w:widowControl w:val="0"/>
-        <w:shd w:val="clear" w:color="auto" w:fill="FFFFFF"/>
-        <w:rPr>
-          <w:lang w:val="es-ES"/>
-        </w:rPr>
-      </w:pPr>
-      <w:r>
-        <w:rPr>
-          <w:lang w:val="es-ES"/>
-        </w:rPr>
-        <w:t>Dicha tarea fue compleja por la poca experiencia que teniamos ambos en proyectos de este calible, pero tras invertir tiempo en la organización del proyecto fue más sencillo poder empezar a desarrollar y estudiar cada parte que había que implementar.</w:t>
-      </w:r>
-    </w:p>
-    <w:p>
-      <w:pPr>
-        <w:pStyle w:val="LO-normal"/>
-        <w:widowControl w:val="0"/>
-        <w:shd w:val="clear" w:color="auto" w:fill="FFFFFF"/>
-        <w:rPr>
-          <w:lang w:val="es-ES"/>
-        </w:rPr>
-      </w:pPr>
-    </w:p>
-    <w:p>
-      <w:pPr>
-        <w:pStyle w:val="Ttulo2"/>
-        <w:rPr>
-          <w:lang w:val="es-ES"/>
-        </w:rPr>
-      </w:pPr>
-      <w:bookmarkStart w:id="10" w:name="_Toc26174335"/>
-      <w:r>
-        <w:rPr>
-          <w:lang w:val="es-ES"/>
-        </w:rPr>
-        <w:t>Procedimientos de instalación y prueba.</w:t>
-      </w:r>
-      <w:bookmarkEnd w:id="10"/>
-    </w:p>
-    <w:p>
-      <w:pPr>
-        <w:rPr>
-          <w:lang w:val="es-ES"/>
-        </w:rPr>
-      </w:pPr>
-    </w:p>
-    <w:p>
-      <w:pPr>
-        <w:pStyle w:val="Ttulo3"/>
-        <w:rPr>
-          <w:lang w:val="es-ES"/>
-        </w:rPr>
-      </w:pPr>
-      <w:bookmarkStart w:id="11" w:name="_Toc26174336"/>
-      <w:r>
-        <w:rPr>
-          <w:lang w:val="es-ES"/>
-        </w:rPr>
-        <w:t>Requisitos no funcionales:</w:t>
-      </w:r>
-      <w:bookmarkEnd w:id="11"/>
-    </w:p>
-    <w:p>
-      <w:pPr>
-        <w:pStyle w:val="LO-normal"/>
-        <w:widowControl w:val="0"/>
-        <w:shd w:val="clear" w:color="auto" w:fill="FFFFFF"/>
-        <w:rPr>
-          <w:lang w:val="es-ES"/>
-        </w:rPr>
-      </w:pPr>
-      <w:r>
-        <w:rPr>
-          <w:lang w:val="es-ES"/>
-        </w:rPr>
-        <w:t xml:space="preserve">El inconveniente mayor es la condición de que el </w:t>
-      </w:r>
-      <w:r>
-        <w:rPr>
-          <w:lang w:val="es-ES"/>
-        </w:rPr>
-        <w:t xml:space="preserve">fichero </w:t>
-      </w:r>
-      <w:r>
-        <w:rPr>
-          <w:lang w:val="es-ES"/>
-        </w:rPr>
-        <w:t xml:space="preserve">XML donde </w:t>
-      </w:r>
-      <w:r>
-        <w:rPr>
-          <w:lang w:val="es-ES"/>
-        </w:rPr>
-        <w:t xml:space="preserve">se encuentran </w:t>
-      </w:r>
-      <w:r>
-        <w:rPr>
-          <w:lang w:val="es-ES"/>
-        </w:rPr>
-        <w:t>los datos de las canciones</w:t>
-      </w:r>
-      <w:r>
-        <w:rPr>
-          <w:lang w:val="es-ES"/>
-        </w:rPr>
-        <w:t xml:space="preserve"> no siga la estructura que nosotros le hemos aportado, dado a que tiene que seguir la estructura lógica de ese fichero para una ejecución existosa.</w:t>
-      </w:r>
-    </w:p>
-    <w:p>
-      <w:pPr>
-        <w:pStyle w:val="Ttulo3"/>
-        <w:rPr>
-          <w:lang w:val="es-ES"/>
-        </w:rPr>
-      </w:pPr>
-      <w:bookmarkStart w:id="12" w:name="_Toc26174337"/>
-      <w:r>
-        <w:rPr>
-          <w:lang w:val="es-ES"/>
-        </w:rPr>
-        <w:t>Obtención e instalación:</w:t>
-      </w:r>
-      <w:bookmarkEnd w:id="12"/>
-      <w:r>
-        <w:rPr>
-          <w:lang w:val="es-ES"/>
-        </w:rPr>
-        <w:t xml:space="preserve"> </w:t>
-      </w:r>
-    </w:p>
-    <w:p>
-      <w:pPr>
-        <w:pStyle w:val="LO-normal"/>
-        <w:widowControl w:val="0"/>
-        <w:shd w:val="clear" w:color="auto" w:fill="FFFFFF"/>
-        <w:rPr>
-          <w:lang w:val="es-ES"/>
-        </w:rPr>
-      </w:pPr>
-      <w:r>
-        <w:rPr>
-          <w:lang w:val="es-ES"/>
-        </w:rPr>
-        <w:t>El programa debe ser ejecutado teniendo python descargado y podríamos ejecutar el archivo main.py desde la carpeta. Hay que especificar que para poder reproducir la lista que está en el xml habrá que tener dicha carpeta con el contenido en un directorio seleccionado en</w:t>
-      </w:r>
-      <w:r>
-        <w:rPr>
-          <w:lang w:val="es-ES"/>
-        </w:rPr>
-        <w:t xml:space="preserve"> el</w:t>
-      </w:r>
-      <w:r>
-        <w:rPr>
-          <w:lang w:val="es-ES"/>
-        </w:rPr>
-        <w:t xml:space="preserve"> código.</w:t>
-      </w:r>
-    </w:p>
-    <w:p>
-      <w:pPr>
-        <w:pStyle w:val="LO-normal"/>
-        <w:widowControl w:val="0"/>
-        <w:shd w:val="clear" w:color="auto" w:fill="FFFFFF"/>
-        <w:rPr>
-          <w:lang w:val="es-ES"/>
-        </w:rPr>
-      </w:pPr>
-      <w:r>
-        <w:rPr>
-          <w:lang w:val="es-ES"/>
-        </w:rPr>
-        <w:t>Si se desea, también se podrá ejecutar desde la misma terminal que Visual Studio Code nos ofrede</w:t>
+      <w:r>
+        <w:rPr>
+          <w:lang w:val="es-ES"/>
+        </w:rPr>
+        <w:t>Si se desea, también se podrá ejecutar desde la misma terminal que Visual Studio Code nos ofre</w:t>
+      </w:r>
+      <w:r>
+        <w:rPr>
+          <w:lang w:val="es-ES"/>
+        </w:rPr>
+        <w:t>c</w:t>
+      </w:r>
+      <w:r>
+        <w:rPr>
+          <w:lang w:val="es-ES"/>
+        </w:rPr>
+        <w:t>e</w:t>
       </w:r>
       <w:r>
         <w:rPr>
@@ -3419,7 +3834,6 @@
         <w:keepNext/>
       </w:pPr>
       <w:r>
-        <w:lastRenderedPageBreak/>
         <w:drawing>
           <wp:inline distT="0" distB="0" distL="0" distR="0" wp14:anchorId="263671D6" wp14:editId="069E8F41">
             <wp:extent cx="5400040" cy="2682240"/>
@@ -3436,7 +3850,7 @@
                     <pic:cNvPicPr/>
                   </pic:nvPicPr>
                   <pic:blipFill>
-                    <a:blip r:embed="rId10"/>
+                    <a:blip r:embed="rId11"/>
                     <a:stretch>
                       <a:fillRect/>
                     </a:stretch>
@@ -3461,6 +3875,7 @@
       <w:pPr>
         <w:pStyle w:val="Descripcin"/>
       </w:pPr>
+      <w:bookmarkStart w:id="14" w:name="_Toc26186994"/>
       <w:r>
         <w:t xml:space="preserve">Ilustración </w:t>
       </w:r>
@@ -3482,6 +3897,7 @@
       <w:r>
         <w:t>: ejecución del programa desde carpeta.</w:t>
       </w:r>
+      <w:bookmarkEnd w:id="14"/>
     </w:p>
     <w:p>
       <w:pPr>
@@ -3501,17 +3917,33 @@
         <w:pStyle w:val="Ttulo3"/>
         <w:rPr>
           <w:i/>
-          <w:lang w:val="es-ES"/>
-        </w:rPr>
-      </w:pPr>
-      <w:bookmarkStart w:id="13" w:name="_Toc26174338"/>
-      <w:r>
-        <w:rPr>
-          <w:lang w:val="es-ES"/>
-        </w:rPr>
-        <w:t>Definición gereal del proyecto de software.</w:t>
-      </w:r>
-      <w:bookmarkEnd w:id="13"/>
+          <w:u w:val="single"/>
+          <w:lang w:val="es-ES"/>
+        </w:rPr>
+      </w:pPr>
+      <w:bookmarkStart w:id="15" w:name="_Toc26186986"/>
+      <w:r>
+        <w:rPr>
+          <w:u w:val="single"/>
+          <w:lang w:val="es-ES"/>
+        </w:rPr>
+        <w:t>Definición ge</w:t>
+      </w:r>
+      <w:r>
+        <w:rPr>
+          <w:u w:val="single"/>
+          <w:lang w:val="es-ES"/>
+        </w:rPr>
+        <w:t>neral</w:t>
+      </w:r>
+      <w:r>
+        <w:rPr>
+          <w:u w:val="single"/>
+          <w:lang w:val="es-ES"/>
+        </w:rPr>
+        <w:t xml:space="preserve"> del proyecto de software.</w:t>
+      </w:r>
+      <w:bookmarkEnd w:id="15"/>
     </w:p>
     <w:p>
       <w:pPr>
@@ -3526,7 +3958,19 @@
         <w:rPr>
           <w:lang w:val="es-ES"/>
         </w:rPr>
-        <w:t>La funcionabilidad del proyecto es reproducir una lista de canciones de forma aleatoria utilizando el reproductor VLC. Para ello hemos tenido que generar distintos módulos con intención de poder hacer éste algorítmo con éxito</w:t>
+        <w:t xml:space="preserve">La funcionabilidad del proyecto es reproducir una lista de canciones de forma aleatoria utilizando el reproductor VLC. Para ello hemos tenido que generar distintos módulos con intención de poder </w:t>
+      </w:r>
+      <w:r>
+        <w:rPr>
+          <w:lang w:val="es-ES"/>
+        </w:rPr>
+        <w:t>realizar</w:t>
+      </w:r>
+      <w:r>
+        <w:rPr>
+          <w:lang w:val="es-ES"/>
+        </w:rPr>
+        <w:t xml:space="preserve"> éste algorítmo con éxito</w:t>
       </w:r>
       <w:r>
         <w:rPr>
@@ -3548,22 +3992,20 @@
         <w:rPr>
           <w:lang w:val="es-ES"/>
         </w:rPr>
-        <w:t>El usuario podrá reproducir las canciones que desee de forma aleatoria de tal forma que no habrán autores, compositores ni álbunes del mismo autor consecutivos para ofrecer una experiencia de aleatoriedad.</w:t>
-      </w:r>
-    </w:p>
-    <w:p>
-      <w:pPr>
-        <w:rPr>
-          <w:lang w:val="es-ES"/>
-        </w:rPr>
-      </w:pPr>
-    </w:p>
-    <w:p>
-      <w:pPr>
-        <w:rPr>
-          <w:lang w:val="es-ES"/>
-        </w:rPr>
-      </w:pPr>
+        <w:t>El usuario podrá reproducir las canciones que desee de forma aleatoria de tal forma que no habrán autores, compositores ni álbunes del mismo autor consecutivos para ofrecer una experiencia de aleatoriedad</w:t>
+      </w:r>
+      <w:r>
+        <w:rPr>
+          <w:lang w:val="es-ES"/>
+        </w:rPr>
+        <w:t xml:space="preserve"> mejorada</w:t>
+      </w:r>
+      <w:r>
+        <w:rPr>
+          <w:lang w:val="es-ES"/>
+        </w:rPr>
+        <w:t>.</w:t>
+      </w:r>
     </w:p>
     <w:p>
       <w:pPr>
@@ -3643,16 +4085,15 @@
           <w:lang w:val="es-ES"/>
         </w:rPr>
       </w:pPr>
-      <w:bookmarkStart w:id="14" w:name="_Toc26174339"/>
+      <w:bookmarkStart w:id="16" w:name="_Toc26186987"/>
       <w:r>
         <w:rPr>
           <w:u w:val="single"/>
           <w:lang w:val="es-ES"/>
         </w:rPr>
-        <w:lastRenderedPageBreak/>
         <w:t>Arquitectura del sistema.</w:t>
       </w:r>
-      <w:bookmarkEnd w:id="14"/>
+      <w:bookmarkEnd w:id="16"/>
     </w:p>
     <w:p>
       <w:pPr>
@@ -3690,20 +4131,18 @@
           <w:lang w:val="es-ES"/>
         </w:rPr>
       </w:pPr>
-      <w:bookmarkStart w:id="15" w:name="_Toc26174341"/>
+      <w:bookmarkStart w:id="17" w:name="_Toc26186988"/>
       <w:r>
         <w:rPr>
           <w:lang w:val="es-ES"/>
         </w:rPr>
         <w:t>Diagrama de módulos:</w:t>
       </w:r>
-      <w:bookmarkEnd w:id="15"/>
-    </w:p>
-    <w:p>
-      <w:pPr>
-        <w:rPr>
-          <w:lang w:val="es-ES"/>
-        </w:rPr>
+      <w:bookmarkEnd w:id="17"/>
+    </w:p>
+    <w:p>
+      <w:pPr>
+        <w:keepNext/>
       </w:pPr>
       <w:r>
         <w:drawing>
@@ -3724,7 +4163,7 @@
                     </pic:cNvPicPr>
                   </pic:nvPicPr>
                   <pic:blipFill>
-                    <a:blip r:embed="rId11">
+                    <a:blip r:embed="rId12">
                       <a:extLst>
                         <a:ext uri="{28A0092B-C50C-407E-A947-70E740481C1C}">
                           <a14:useLocalDpi xmlns:a14="http://schemas.microsoft.com/office/drawing/2010/main" val="0"/>
@@ -3758,6 +4197,37 @@
     </w:p>
     <w:p>
       <w:pPr>
+        <w:pStyle w:val="Descripcin"/>
+        <w:rPr>
+          <w:lang w:val="es-ES"/>
+        </w:rPr>
+      </w:pPr>
+      <w:bookmarkStart w:id="18" w:name="_Toc26186995"/>
+      <w:r>
+        <w:t xml:space="preserve">Ilustración </w:t>
+      </w:r>
+      <w:r>
+        <w:fldChar w:fldCharType="begin"/>
+      </w:r>
+      <w:r>
+        <w:instrText xml:space="preserve"> SEQ Ilustración \* ARABIC </w:instrText>
+      </w:r>
+      <w:r>
+        <w:fldChar w:fldCharType="separate"/>
+      </w:r>
+      <w:r>
+        <w:t>2</w:t>
+      </w:r>
+      <w:r>
+        <w:fldChar w:fldCharType="end"/>
+      </w:r>
+      <w:r>
+        <w:t>: Diagrama de módulos.</w:t>
+      </w:r>
+      <w:bookmarkEnd w:id="18"/>
+    </w:p>
+    <w:p>
+      <w:pPr>
         <w:rPr>
           <w:lang w:val="es-ES"/>
         </w:rPr>
@@ -3770,7 +4240,7 @@
           <w:lang w:val="es-ES"/>
         </w:rPr>
       </w:pPr>
-      <w:bookmarkStart w:id="16" w:name="_Toc26174342"/>
+      <w:bookmarkStart w:id="19" w:name="_Toc26186989"/>
       <w:r>
         <w:rPr>
           <w:lang w:val="es-ES"/>
@@ -3778,7 +4248,7 @@
         <w:lastRenderedPageBreak/>
         <w:t>Descripción individual de los módulos:</w:t>
       </w:r>
-      <w:bookmarkEnd w:id="16"/>
+      <w:bookmarkEnd w:id="19"/>
     </w:p>
     <w:p>
       <w:pPr>
@@ -3796,15 +4266,7 @@
         <w:rPr>
           <w:lang w:val="es-ES"/>
         </w:rPr>
-        <w:t xml:space="preserve"> se explicará detalladamente la descripción general y propósito, responsabilidad y restricciones, d</w:t>
-      </w:r>
-      <w:bookmarkStart w:id="17" w:name="_GoBack"/>
-      <w:bookmarkEnd w:id="17"/>
-      <w:r>
-        <w:rPr>
-          <w:lang w:val="es-ES"/>
-        </w:rPr>
-        <w:t>ependencias e implementación de cada uno de los módulos.</w:t>
+        <w:t xml:space="preserve"> se explicará detalladamente la descripción general y propósito, responsabilidad y restricciones, dependencias e implementación de cada uno de los módulos.</w:t>
       </w:r>
     </w:p>
     <w:p>
@@ -3836,13 +4298,6 @@
           <w:lang w:val="es-ES"/>
         </w:rPr>
       </w:pPr>
-    </w:p>
-    <w:p>
-      <w:pPr>
-        <w:rPr>
-          <w:lang w:val="es-ES"/>
-        </w:rPr>
-      </w:pPr>
       <w:r>
         <w:rPr>
           <w:b/>
@@ -3992,20 +4447,19 @@
         <w:rPr>
           <w:lang w:val="es-ES"/>
         </w:rPr>
-        <w:t>importanción de la librería xml.etree.ElemenTree as ET. Esta librería hacer que el parser se pueda realizar con éxito.</w:t>
-      </w:r>
-    </w:p>
-    <w:p>
-      <w:pPr>
-        <w:rPr>
-          <w:lang w:val="es-ES"/>
-        </w:rPr>
-      </w:pPr>
-      <w:r>
-        <w:rPr>
-          <w:lang w:val="es-ES"/>
-        </w:rPr>
-        <w:t>Además de que el archivo xml que parseamos contenta la misma estructura en la que nosotros iteramos para extraer la información que anteriormente se ha mencionado.</w:t>
+        <w:t>importanción de la librería xml.etree.ElemenTree. Esta librería hace que el parse</w:t>
+      </w:r>
+      <w:r>
+        <w:rPr>
+          <w:lang w:val="es-ES"/>
+        </w:rPr>
+        <w:t>o</w:t>
+      </w:r>
+      <w:r>
+        <w:rPr>
+          <w:lang w:val="es-ES"/>
+        </w:rPr>
+        <w:t xml:space="preserve"> se pueda realizar con éxito.</w:t>
       </w:r>
     </w:p>
     <w:p>
@@ -4084,18 +4538,12 @@
         </w:rPr>
         <w:t xml:space="preserve"> </w:t>
       </w:r>
-      <w:hyperlink r:id="rId12" w:history="1">
+      <w:hyperlink r:id="rId13" w:history="1">
         <w:r>
           <w:rPr>
             <w:rStyle w:val="Hipervnculo"/>
           </w:rPr>
-          <w:t>https</w:t>
-        </w:r>
-        <w:r>
-          <w:rPr>
-            <w:rStyle w:val="Hipervnculo"/>
-          </w:rPr>
-          <w:t>://github.com/Albertomanas/Proyecto_VLC_Alberto_Y_Mateu/blob/master/src/parser_xml.py</w:t>
+          <w:t>https://github.com/Albertomanas/Proyecto_VLC_Alberto_Y_Mateu/blob/master/src/parser_xml.py</w:t>
         </w:r>
       </w:hyperlink>
     </w:p>
@@ -4119,15 +4567,8 @@
           <w:u w:val="single"/>
           <w:lang w:val="es-ES"/>
         </w:rPr>
-        <w:t>random_assigns.py</w:t>
-      </w:r>
-    </w:p>
-    <w:p>
-      <w:pPr>
-        <w:rPr>
-          <w:lang w:val="es-ES"/>
-        </w:rPr>
-      </w:pPr>
+        <w:t>random_assign.py</w:t>
+      </w:r>
     </w:p>
     <w:p>
       <w:pPr>
@@ -4167,7 +4608,19 @@
         <w:rPr>
           <w:lang w:val="es-ES"/>
         </w:rPr>
-        <w:t>Éste módulo coje un diccionario, hace una copia, añade un contador (</w:t>
+        <w:t>Éste módulo coje un diccionario, hace una copia</w:t>
+      </w:r>
+      <w:r>
+        <w:rPr>
+          <w:lang w:val="es-ES"/>
+        </w:rPr>
+        <w:t xml:space="preserve">, </w:t>
+      </w:r>
+      <w:r>
+        <w:rPr>
+          <w:lang w:val="es-ES"/>
+        </w:rPr>
+        <w:t>añade un contador (</w:t>
       </w:r>
       <w:r>
         <w:rPr>
@@ -4179,46 +4632,256 @@
         <w:rPr>
           <w:lang w:val="es-ES"/>
         </w:rPr>
-        <w:t>n un inicio desde 0) e introduce en un diccionario auxiliar vacío que posteriormente usaremos para guardar el valor la canción anterior.</w:t>
-      </w:r>
-    </w:p>
-    <w:p>
-      <w:pPr>
-        <w:rPr>
-          <w:lang w:val="es-ES"/>
-        </w:rPr>
-      </w:pPr>
-      <w:r>
-        <w:rPr>
-          <w:lang w:val="es-ES"/>
-        </w:rPr>
-        <w:t>Elegimos hacer un while porque no sabemos exactamente las cantidades de repetición que tenemos que hacer. Pero sí que sabemos que len del diccionario tiene que ser la misma que la del diccionario original.</w:t>
-      </w:r>
-    </w:p>
-    <w:p>
-      <w:pPr>
-        <w:rPr>
-          <w:lang w:val="es-ES"/>
-        </w:rPr>
-      </w:pPr>
-      <w:r>
-        <w:rPr>
-          <w:lang w:val="es-ES"/>
-        </w:rPr>
-        <w:t>Importamos la función random.choice creada con las keys del diccionario y elije un valor de estos aleatorios y lo que miramos el valro dentro de la key cuya key sea artista, album, genero y compositor. Si ningún valor coincide en los valores del diccionario auxiliar,</w:t>
-      </w:r>
-    </w:p>
-    <w:p>
-      <w:pPr>
-        <w:rPr>
-          <w:lang w:val="es-ES"/>
-        </w:rPr>
-      </w:pPr>
-      <w:r>
-        <w:rPr>
-          <w:lang w:val="es-ES"/>
-        </w:rPr>
-        <w:t>Para asegurarnos que no vuelva a salir la misma canción, utilizamos diccionario.pop para que dropee la canción y que no contenga el valor de esta en el diccionaro.</w:t>
+        <w:t xml:space="preserve">n un inicio desde 0) </w:t>
+      </w:r>
+      <w:r>
+        <w:rPr>
+          <w:lang w:val="es-ES"/>
+        </w:rPr>
+        <w:t>y añade un diccionario auxiliar vacío que posteriormente usaremos para guardar</w:t>
+      </w:r>
+      <w:r>
+        <w:rPr>
+          <w:lang w:val="es-ES"/>
+        </w:rPr>
+        <w:t xml:space="preserve"> </w:t>
+      </w:r>
+      <w:r>
+        <w:rPr>
+          <w:lang w:val="es-ES"/>
+        </w:rPr>
+        <w:t xml:space="preserve">el valor </w:t>
+      </w:r>
+      <w:r>
+        <w:rPr>
+          <w:lang w:val="es-ES"/>
+        </w:rPr>
+        <w:t>de</w:t>
+      </w:r>
+      <w:r>
+        <w:rPr>
+          <w:lang w:val="es-ES"/>
+        </w:rPr>
+        <w:t xml:space="preserve"> canción anterior.</w:t>
+      </w:r>
+    </w:p>
+    <w:p>
+      <w:pPr>
+        <w:rPr>
+          <w:lang w:val="es-ES"/>
+        </w:rPr>
+      </w:pPr>
+      <w:r>
+        <w:rPr>
+          <w:lang w:val="es-ES"/>
+        </w:rPr>
+        <w:t xml:space="preserve">Elegimos hacer un while porque no sabemos exactamente </w:t>
+      </w:r>
+      <w:r>
+        <w:rPr>
+          <w:lang w:val="es-ES"/>
+        </w:rPr>
+        <w:t>cuantas veces se repetirá el bucle.</w:t>
+      </w:r>
+      <w:r>
+        <w:rPr>
+          <w:lang w:val="es-ES"/>
+        </w:rPr>
+        <w:t xml:space="preserve"> </w:t>
+      </w:r>
+    </w:p>
+    <w:p>
+      <w:pPr>
+        <w:rPr>
+          <w:lang w:val="es-ES"/>
+        </w:rPr>
+      </w:pPr>
+      <w:r>
+        <w:rPr>
+          <w:lang w:val="es-ES"/>
+        </w:rPr>
+        <w:t>Importamos la función random.choice</w:t>
+      </w:r>
+      <w:r>
+        <w:rPr>
+          <w:lang w:val="es-ES"/>
+        </w:rPr>
+        <w:t>,</w:t>
+      </w:r>
+      <w:r>
+        <w:rPr>
+          <w:lang w:val="es-ES"/>
+        </w:rPr>
+        <w:t xml:space="preserve"> </w:t>
+      </w:r>
+      <w:r>
+        <w:rPr>
+          <w:lang w:val="es-ES"/>
+        </w:rPr>
+        <w:t>la cual su función trata de elegir un valor de una lista aleatoria, la lista aleatoria será una lista de las keys del diccionario, una vez que el random.choice elija una de las keys del diccionario, miraremos que el valor del artista, album, genero y compositor de dentro de la key no coincida con ningún valor del diccionario auxiliar. Si no coincide, guardaremos en una copia del diccionario una key valor dentro de la key principal que sea el orden y el contador respectivamente.</w:t>
+      </w:r>
+    </w:p>
+    <w:p>
+      <w:pPr>
+        <w:rPr>
+          <w:lang w:val="es-ES"/>
+        </w:rPr>
+      </w:pPr>
+      <w:r>
+        <w:rPr>
+          <w:lang w:val="es-ES"/>
+        </w:rPr>
+        <w:t>Para asegurarnos que no vuelva a salir la misma canción, utilizamos diccionario.pop para que dropee la canción y que no contenga el valor</w:t>
+      </w:r>
+      <w:r>
+        <w:rPr>
+          <w:lang w:val="es-ES"/>
+        </w:rPr>
+        <w:t xml:space="preserve"> </w:t>
+      </w:r>
+      <w:r>
+        <w:rPr>
+          <w:lang w:val="es-ES"/>
+        </w:rPr>
+        <w:t xml:space="preserve">de </w:t>
+      </w:r>
+      <w:r>
+        <w:rPr>
+          <w:lang w:val="es-ES"/>
+        </w:rPr>
+        <w:t>é</w:t>
+      </w:r>
+      <w:r>
+        <w:rPr>
+          <w:lang w:val="es-ES"/>
+        </w:rPr>
+        <w:t>st</w:t>
+      </w:r>
+      <w:r>
+        <w:rPr>
+          <w:lang w:val="es-ES"/>
+        </w:rPr>
+        <w:t>e</w:t>
+      </w:r>
+      <w:r>
+        <w:rPr>
+          <w:lang w:val="es-ES"/>
+        </w:rPr>
+        <w:t xml:space="preserve"> en el diccionar</w:t>
+      </w:r>
+      <w:r>
+        <w:rPr>
+          <w:lang w:val="es-ES"/>
+        </w:rPr>
+        <w:t>i</w:t>
+      </w:r>
+      <w:r>
+        <w:rPr>
+          <w:lang w:val="es-ES"/>
+        </w:rPr>
+        <w:t>o</w:t>
+      </w:r>
+      <w:r>
+        <w:rPr>
+          <w:lang w:val="es-ES"/>
+        </w:rPr>
+        <w:t xml:space="preserve"> del random.choice</w:t>
+      </w:r>
+      <w:r>
+        <w:rPr>
+          <w:lang w:val="es-ES"/>
+        </w:rPr>
+        <w:t>.</w:t>
+      </w:r>
+    </w:p>
+    <w:p>
+      <w:pPr>
+        <w:rPr>
+          <w:lang w:val="es-ES"/>
+        </w:rPr>
+      </w:pPr>
+      <w:r>
+        <w:rPr>
+          <w:lang w:val="es-ES"/>
+        </w:rPr>
+        <w:t>Cuando suceda el caso solo haya una canción por pasar por el diccionario y tenga el mismo artista, album, gener</w:t>
+      </w:r>
+      <w:r>
+        <w:rPr>
+          <w:lang w:val="es-ES"/>
+        </w:rPr>
+        <w:t>o</w:t>
+      </w:r>
+      <w:r>
+        <w:rPr>
+          <w:lang w:val="es-ES"/>
+        </w:rPr>
+        <w:t xml:space="preserve"> o compositor, hemos puesto la condición de que si sucede cuando es la última canción, pase sí o sí</w:t>
+      </w:r>
+      <w:r>
+        <w:rPr>
+          <w:lang w:val="es-ES"/>
+        </w:rPr>
+        <w:t>.</w:t>
+      </w:r>
+      <w:r>
+        <w:rPr>
+          <w:lang w:val="es-ES"/>
+        </w:rPr>
+        <w:t xml:space="preserve"> </w:t>
+      </w:r>
+    </w:p>
+    <w:p>
+      <w:pPr>
+        <w:rPr>
+          <w:lang w:val="es-ES"/>
+        </w:rPr>
+      </w:pPr>
+      <w:r>
+        <w:rPr>
+          <w:b/>
+          <w:lang w:val="es-ES"/>
+        </w:rPr>
+        <w:t>RESPONSABILIDAD Y RESTRICCIONES</w:t>
+      </w:r>
+      <w:r>
+        <w:rPr>
+          <w:b/>
+          <w:lang w:val="es-ES"/>
+        </w:rPr>
+        <w:t xml:space="preserve"> </w:t>
+      </w:r>
+      <w:r>
+        <w:rPr>
+          <w:b/>
+          <w:lang w:val="es-ES"/>
+        </w:rPr>
+        <w:sym w:font="Wingdings" w:char="F0E0"/>
+      </w:r>
+      <w:r>
+        <w:rPr>
+          <w:b/>
+          <w:lang w:val="es-ES"/>
+        </w:rPr>
+        <w:t xml:space="preserve"> </w:t>
+      </w:r>
+      <w:r>
+        <w:rPr>
+          <w:lang w:val="es-ES"/>
+        </w:rPr>
+        <w:t xml:space="preserve">La función específica dentro del sistema es randomizar el diccionario que generamos </w:t>
+      </w:r>
+      <w:r>
+        <w:rPr>
+          <w:lang w:val="es-ES"/>
+        </w:rPr>
+        <w:t>con el xml de tal forma que no pueda contener más de un artista, album, genero y compositor consecutivos</w:t>
+      </w:r>
+      <w:r>
+        <w:rPr>
+          <w:lang w:val="es-ES"/>
+        </w:rPr>
+        <w:t>.</w:t>
       </w:r>
     </w:p>
     <w:p>
@@ -4232,7 +4895,25 @@
           <w:lang w:val="es-ES"/>
         </w:rPr>
         <w:lastRenderedPageBreak/>
-        <w:t xml:space="preserve">Cuando suceda el caso solo haya una canción por pasar por el diccionario y tenga el mismo artista, album, generero o compositor, hemos puesto la condición de que si sucede cuando es la última canción, pase sí o sí </w:t>
+        <w:t>Cuando esto sucede en las última posici</w:t>
+      </w:r>
+      <w:r>
+        <w:rPr>
+          <w:lang w:val="es-ES"/>
+        </w:rPr>
+        <w:t>ón</w:t>
+      </w:r>
+      <w:r>
+        <w:rPr>
+          <w:lang w:val="es-ES"/>
+        </w:rPr>
+        <w:t xml:space="preserve"> del diccionario, no se aplica.</w:t>
+      </w:r>
+      <w:r>
+        <w:rPr>
+          <w:lang w:val="es-ES"/>
+        </w:rPr>
+        <w:t xml:space="preserve"> </w:t>
       </w:r>
     </w:p>
     <w:p>
@@ -4246,201 +4927,134 @@
           <w:b/>
           <w:lang w:val="es-ES"/>
         </w:rPr>
-        <w:t>RESPONSABILIDAD Y RESTRICCIONES</w:t>
-      </w:r>
+        <w:t>DEPENDENDIAS</w:t>
+      </w:r>
+      <w:r>
+        <w:rPr>
+          <w:lang w:val="es-ES"/>
+        </w:rPr>
+        <w:t xml:space="preserve"> </w:t>
+      </w:r>
+      <w:r>
+        <w:rPr>
+          <w:lang w:val="es-ES"/>
+        </w:rPr>
+        <w:sym w:font="Wingdings" w:char="F0E0"/>
+      </w:r>
+      <w:r>
+        <w:rPr>
+          <w:lang w:val="es-ES"/>
+        </w:rPr>
+        <w:t xml:space="preserve"> </w:t>
+      </w:r>
+      <w:r>
+        <w:rPr>
+          <w:lang w:val="es-ES"/>
+        </w:rPr>
+        <w:t xml:space="preserve">Éste modulo depende de una librería externa llamada random e importamos </w:t>
+      </w:r>
+      <w:r>
+        <w:rPr>
+          <w:lang w:val="es-ES"/>
+        </w:rPr>
+        <w:t xml:space="preserve">la función </w:t>
+      </w:r>
+      <w:r>
+        <w:rPr>
+          <w:lang w:val="es-ES"/>
+        </w:rPr>
+        <w:t>choice</w:t>
+      </w:r>
+      <w:r>
+        <w:rPr>
+          <w:lang w:val="es-ES"/>
+        </w:rPr>
+        <w:t>.</w:t>
+      </w:r>
+    </w:p>
+    <w:p>
+      <w:pPr>
+        <w:rPr>
+          <w:lang w:val="es-ES"/>
+        </w:rPr>
+      </w:pPr>
       <w:r>
         <w:rPr>
           <w:b/>
           <w:lang w:val="es-ES"/>
         </w:rPr>
+        <w:t>IMPLEMENTACIÓN</w:t>
+      </w:r>
+      <w:r>
+        <w:rPr>
+          <w:lang w:val="es-ES"/>
+        </w:rPr>
         <w:t xml:space="preserve"> </w:t>
       </w:r>
       <w:r>
         <w:rPr>
+          <w:lang w:val="es-ES"/>
+        </w:rPr>
+        <w:sym w:font="Wingdings" w:char="F0E0"/>
+      </w:r>
+      <w:r>
+        <w:rPr>
+          <w:lang w:val="es-ES"/>
+        </w:rPr>
+        <w:t xml:space="preserve"> </w:t>
+      </w:r>
+      <w:r>
+        <w:rPr>
+          <w:lang w:val="es-ES"/>
+        </w:rPr>
+        <w:t xml:space="preserve">Dicha implementación se encuentra en </w:t>
+      </w:r>
+      <w:r>
+        <w:rPr>
+          <w:lang w:val="es-ES"/>
+        </w:rPr>
+        <w:t xml:space="preserve">main.py </w:t>
+      </w:r>
+    </w:p>
+    <w:p>
+      <w:pPr>
+        <w:rPr>
+          <w:lang w:val="es-ES"/>
+        </w:rPr>
+      </w:pPr>
+      <w:r>
+        <w:rPr>
           <w:b/>
           <w:lang w:val="es-ES"/>
         </w:rPr>
+        <w:t>URL R</w:t>
+      </w:r>
+      <w:r>
+        <w:rPr>
+          <w:b/>
+          <w:lang w:val="es-ES"/>
+        </w:rPr>
+        <w:t>EPOSITORIO</w:t>
+      </w:r>
+      <w:r>
+        <w:rPr>
+          <w:lang w:val="es-ES"/>
+        </w:rPr>
+        <w:t xml:space="preserve"> </w:t>
+      </w:r>
+      <w:r>
+        <w:rPr>
+          <w:lang w:val="es-ES"/>
+        </w:rPr>
         <w:sym w:font="Wingdings" w:char="F0E0"/>
       </w:r>
       <w:r>
         <w:rPr>
-          <w:b/>
           <w:lang w:val="es-ES"/>
         </w:rPr>
         <w:t xml:space="preserve"> </w:t>
       </w:r>
-      <w:r>
-        <w:rPr>
-          <w:lang w:val="es-ES"/>
-        </w:rPr>
-        <w:t xml:space="preserve">La función específica dentro del sistema es randomizar el diccionario que generamos </w:t>
-      </w:r>
-      <w:r>
-        <w:rPr>
-          <w:lang w:val="es-ES"/>
-        </w:rPr>
-        <w:t>con el xml de tal forma que no pueda contener más de un artista, album, genero y compositor consecutivos</w:t>
-      </w:r>
-      <w:r>
-        <w:rPr>
-          <w:lang w:val="es-ES"/>
-        </w:rPr>
-        <w:t>.</w:t>
-      </w:r>
-    </w:p>
-    <w:p>
-      <w:pPr>
-        <w:rPr>
-          <w:lang w:val="es-ES"/>
-        </w:rPr>
-      </w:pPr>
-      <w:r>
-        <w:rPr>
-          <w:lang w:val="es-ES"/>
-        </w:rPr>
-        <w:t>Cuando esto sucede en las últimas posiciones del diccionario, no se aplica.</w:t>
-      </w:r>
-      <w:r>
-        <w:rPr>
-          <w:lang w:val="es-ES"/>
-        </w:rPr>
-        <w:t xml:space="preserve"> </w:t>
-      </w:r>
-    </w:p>
-    <w:p>
-      <w:pPr>
-        <w:rPr>
-          <w:lang w:val="es-ES"/>
-        </w:rPr>
-      </w:pPr>
-      <w:r>
-        <w:rPr>
-          <w:b/>
-          <w:lang w:val="es-ES"/>
-        </w:rPr>
-        <w:t>DEPENDENDIAS</w:t>
-      </w:r>
-      <w:r>
-        <w:rPr>
-          <w:lang w:val="es-ES"/>
-        </w:rPr>
-        <w:t xml:space="preserve"> </w:t>
-      </w:r>
-      <w:r>
-        <w:rPr>
-          <w:lang w:val="es-ES"/>
-        </w:rPr>
-        <w:sym w:font="Wingdings" w:char="F0E0"/>
-      </w:r>
-      <w:r>
-        <w:rPr>
-          <w:lang w:val="es-ES"/>
-        </w:rPr>
-        <w:t xml:space="preserve"> </w:t>
-      </w:r>
-      <w:r>
-        <w:rPr>
-          <w:lang w:val="es-ES"/>
-        </w:rPr>
-        <w:t>Los requisitos del modulo es que el diccionario_randomizado no sea una un diccionario vacío.</w:t>
-      </w:r>
-    </w:p>
-    <w:p>
-      <w:pPr>
-        <w:rPr>
-          <w:lang w:val="es-ES"/>
-        </w:rPr>
-      </w:pPr>
-      <w:r>
-        <w:rPr>
-          <w:lang w:val="es-ES"/>
-        </w:rPr>
-        <w:t>Éste modulo depende de una librería externa llamada random e importamos choice</w:t>
-      </w:r>
-      <w:r>
-        <w:rPr>
-          <w:lang w:val="es-ES"/>
-        </w:rPr>
-        <w:t xml:space="preserve"> y</w:t>
-      </w:r>
-    </w:p>
-    <w:p>
-      <w:pPr>
-        <w:rPr>
-          <w:lang w:val="es-ES"/>
-        </w:rPr>
-      </w:pPr>
-      <w:r>
-        <w:rPr>
-          <w:b/>
-          <w:lang w:val="es-ES"/>
-        </w:rPr>
-        <w:t>IMPLEMENTACIÓN</w:t>
-      </w:r>
-      <w:r>
-        <w:rPr>
-          <w:lang w:val="es-ES"/>
-        </w:rPr>
-        <w:t xml:space="preserve"> </w:t>
-      </w:r>
-      <w:r>
-        <w:rPr>
-          <w:lang w:val="es-ES"/>
-        </w:rPr>
-        <w:sym w:font="Wingdings" w:char="F0E0"/>
-      </w:r>
-      <w:r>
-        <w:rPr>
-          <w:lang w:val="es-ES"/>
-        </w:rPr>
-        <w:t xml:space="preserve"> </w:t>
-      </w:r>
-      <w:r>
-        <w:rPr>
-          <w:lang w:val="es-ES"/>
-        </w:rPr>
-        <w:t>Dicha implementación se encuentra en main.py</w:t>
-      </w:r>
-    </w:p>
-    <w:p>
-      <w:pPr>
-        <w:rPr>
-          <w:lang w:val="es-ES"/>
-        </w:rPr>
-      </w:pPr>
-      <w:r>
-        <w:rPr>
-          <w:b/>
-          <w:lang w:val="es-ES"/>
-        </w:rPr>
-        <w:t>URL R</w:t>
-      </w:r>
-      <w:r>
-        <w:rPr>
-          <w:b/>
-          <w:lang w:val="es-ES"/>
-        </w:rPr>
-        <w:t>EPOSITORIO</w:t>
-      </w:r>
-      <w:r>
-        <w:rPr>
-          <w:lang w:val="es-ES"/>
-        </w:rPr>
-        <w:t xml:space="preserve"> </w:t>
-      </w:r>
-      <w:r>
-        <w:rPr>
-          <w:lang w:val="es-ES"/>
-        </w:rPr>
-        <w:sym w:font="Wingdings" w:char="F0E0"/>
-      </w:r>
-      <w:r>
-        <w:rPr>
-          <w:lang w:val="es-ES"/>
-        </w:rPr>
-        <w:t xml:space="preserve"> </w:t>
-      </w:r>
-      <w:hyperlink r:id="rId13" w:history="1">
+      <w:hyperlink r:id="rId14" w:history="1">
         <w:r>
           <w:rPr>
             <w:rStyle w:val="Hipervnculo"/>
@@ -4478,13 +5092,6 @@
           <w:lang w:val="es-ES"/>
         </w:rPr>
       </w:pPr>
-    </w:p>
-    <w:p>
-      <w:pPr>
-        <w:rPr>
-          <w:lang w:val="es-ES"/>
-        </w:rPr>
-      </w:pPr>
       <w:r>
         <w:rPr>
           <w:b/>
@@ -4517,7 +5124,19 @@
         <w:rPr>
           <w:lang w:val="es-ES"/>
         </w:rPr>
-        <w:t xml:space="preserve">Coje el diccionario y crea una lista de tuplas con el diccionario que dentro de cada tupla tendrá el order y la localización de la canción. Luego hacemos un sort para que esté ordenada la lista numericamente. A continuación hacemos un for para que en cada valor de la lista coja la segunda posición de la tupla que correnderá a la localización del archivo determinado. </w:t>
+        <w:t>Coje el diccionario y crea una lista de tuplas con el</w:t>
+      </w:r>
+      <w:r>
+        <w:rPr>
+          <w:lang w:val="es-ES"/>
+        </w:rPr>
+        <w:t xml:space="preserve">, </w:t>
+      </w:r>
+      <w:r>
+        <w:rPr>
+          <w:lang w:val="es-ES"/>
+        </w:rPr>
+        <w:t xml:space="preserve"> que dentro de cada tupla tendrá el order y la localización de la canción. Luego hacemos un sort para que esté ordenada la lista numericamente. A continuación hacemos un for para que en cada valor de la lista coja la segunda posición de la tupla que correnderá a la localización del archivo determinado. </w:t>
       </w:r>
     </w:p>
     <w:p>
@@ -4613,19 +5232,6 @@
       </w:pPr>
       <w:r>
         <w:rPr>
-          <w:lang w:val="es-ES"/>
-        </w:rPr>
-        <w:t>Éste depende del diccionario generado en el parser_xml.py.</w:t>
-      </w:r>
-    </w:p>
-    <w:p>
-      <w:pPr>
-        <w:rPr>
-          <w:lang w:val="es-ES"/>
-        </w:rPr>
-      </w:pPr>
-      <w:r>
-        <w:rPr>
           <w:b/>
           <w:lang w:val="es-ES"/>
         </w:rPr>
@@ -4694,7 +5300,7 @@
         </w:rPr>
         <w:t xml:space="preserve"> </w:t>
       </w:r>
-      <w:hyperlink r:id="rId14" w:history="1">
+      <w:hyperlink r:id="rId15" w:history="1">
         <w:r>
           <w:rPr>
             <w:rStyle w:val="Hipervnculo"/>
@@ -4764,13 +5370,37 @@
         <w:rPr>
           <w:lang w:val="es-ES"/>
         </w:rPr>
-        <w:t>Éste módulo asigna una variable a la ruta de VLC para poder llamarlo desde python, si la ruta no coincide con la asignada en ruta_vlc no se podrá ejecutar por la barricada creada. En el caso que se cumpla, convertimos la lista en una string</w:t>
-      </w:r>
-      <w:r>
-        <w:rPr>
-          <w:lang w:val="es-ES"/>
-        </w:rPr>
-        <w:t xml:space="preserve"> dado a que la librería os no permite pasar una lista. G</w:t>
+        <w:t>Éste módulo asigna una variable  la ruta de VLC</w:t>
+      </w:r>
+      <w:r>
+        <w:rPr>
+          <w:lang w:val="es-ES"/>
+        </w:rPr>
+        <w:t>. Hemos creado una barricada que en el caso de que no exista la ruta determinada te avise de que no tienes VLC instalado</w:t>
+      </w:r>
+      <w:r>
+        <w:rPr>
+          <w:lang w:val="es-ES"/>
+        </w:rPr>
+        <w:t>. En el caso que se cumpla, convertimos la lista en una string</w:t>
+      </w:r>
+      <w:r>
+        <w:rPr>
+          <w:lang w:val="es-ES"/>
+        </w:rPr>
+        <w:t xml:space="preserve"> dado a que la librería os no </w:t>
+      </w:r>
+      <w:r>
+        <w:rPr>
+          <w:lang w:val="es-ES"/>
+        </w:rPr>
+        <w:t xml:space="preserve">nos </w:t>
+      </w:r>
+      <w:r>
+        <w:rPr>
+          <w:lang w:val="es-ES"/>
+        </w:rPr>
+        <w:t>permite pasar una lista. G</w:t>
       </w:r>
       <w:r>
         <w:rPr>
@@ -4788,13 +5418,25 @@
         <w:rPr>
           <w:lang w:val="es-ES"/>
         </w:rPr>
-        <w:t>” ”</w:t>
-      </w:r>
-      <w:r>
-        <w:rPr>
-          <w:lang w:val="es-ES"/>
-        </w:rPr>
-        <w:t>+ canciones(“ “.join(lista)).</w:t>
+        <w:t xml:space="preserve">   </w:t>
+      </w:r>
+      <w:r>
+        <w:rPr>
+          <w:lang w:val="es-ES"/>
+        </w:rPr>
+        <w:t>+ canciones</w:t>
+      </w:r>
+      <w:r>
+        <w:rPr>
+          <w:lang w:val="es-ES"/>
+        </w:rPr>
+        <w:t xml:space="preserve"> convertidas en strings</w:t>
+      </w:r>
+      <w:r>
+        <w:rPr>
+          <w:lang w:val="es-ES"/>
+        </w:rPr>
+        <w:t>.</w:t>
       </w:r>
     </w:p>
     <w:p>
@@ -4837,6 +5479,12 @@
         </w:rPr>
         <w:t>Su principal función es llamar a VLC desde python</w:t>
       </w:r>
+      <w:r>
+        <w:rPr>
+          <w:lang w:val="es-ES"/>
+        </w:rPr>
+        <w:t xml:space="preserve"> y pasarle el comando para ejecutar las canciones.</w:t>
+      </w:r>
     </w:p>
     <w:p>
       <w:pPr>
@@ -4849,7 +5497,6 @@
           <w:b/>
           <w:lang w:val="es-ES"/>
         </w:rPr>
-        <w:lastRenderedPageBreak/>
         <w:t>DEPENDENDIAS</w:t>
       </w:r>
       <w:r>
@@ -4874,7 +5521,13 @@
         <w:rPr>
           <w:lang w:val="es-ES"/>
         </w:rPr>
-        <w:t>Depende de que la ruta VLC sea la correcta y que lista sea una lista al igual que la variable declarada comando = ruta_vlc + “ “ + canciones (canciones = “ “.join(lista)) sea una string.</w:t>
+        <w:t xml:space="preserve">Depende de que la ruta VLC sea la correcta y que lista sea una lista al igual que la variable declarada comando </w:t>
+      </w:r>
+      <w:r>
+        <w:rPr>
+          <w:lang w:val="es-ES"/>
+        </w:rPr>
+        <w:t>sea una string.</w:t>
       </w:r>
     </w:p>
     <w:p>
@@ -4956,7 +5609,7 @@
         </w:rPr>
         <w:t xml:space="preserve"> </w:t>
       </w:r>
-      <w:hyperlink r:id="rId15" w:history="1">
+      <w:hyperlink r:id="rId16" w:history="1">
         <w:r>
           <w:rPr>
             <w:rStyle w:val="Hipervnculo"/>
@@ -4974,13 +5627,6 @@
     </w:p>
     <w:p>
       <w:pPr>
-        <w:rPr>
-          <w:lang w:val="es-ES"/>
-        </w:rPr>
-      </w:pPr>
-    </w:p>
-    <w:p>
-      <w:pPr>
         <w:pStyle w:val="Ttulo4"/>
         <w:rPr>
           <w:lang w:val="es-ES"/>
@@ -4990,6 +5636,7 @@
         <w:rPr>
           <w:lang w:val="es-ES"/>
         </w:rPr>
+        <w:lastRenderedPageBreak/>
         <w:t>main.py</w:t>
       </w:r>
     </w:p>
@@ -5042,29 +5689,24 @@
       </w:pPr>
       <w:r>
         <w:rPr>
-          <w:lang w:val="es-ES"/>
-        </w:rPr>
-        <w:t>Comprueba que la ruta_xml</w:t>
-      </w:r>
-      <w:r>
-        <w:rPr>
+          <w:b/>
+          <w:lang w:val="es-ES"/>
+        </w:rPr>
+        <w:t>RESPONSABILIDAD Y RESTRICCIONES</w:t>
+      </w:r>
+      <w:r>
+        <w:rPr>
+          <w:b/>
           <w:lang w:val="es-ES"/>
         </w:rPr>
         <w:t xml:space="preserve"> </w:t>
       </w:r>
-    </w:p>
-    <w:p>
-      <w:pPr>
-        <w:rPr>
-          <w:lang w:val="es-ES"/>
-        </w:rPr>
-      </w:pPr>
       <w:r>
         <w:rPr>
           <w:b/>
           <w:lang w:val="es-ES"/>
         </w:rPr>
-        <w:t>RESPONSABILIDAD Y RESTRICCIONES</w:t>
+        <w:sym w:font="Wingdings" w:char="F0E0"/>
       </w:r>
       <w:r>
         <w:rPr>
@@ -5075,118 +5717,78 @@
       </w:r>
       <w:r>
         <w:rPr>
+          <w:lang w:val="es-ES"/>
+        </w:rPr>
+        <w:t>La responsabilidad que tiene es llamar a todas las demás funciones y ejecutarlas. Para que el programa funcione, debemos pasarle a la función main una string con la ruta absoluta del xml.</w:t>
+      </w:r>
+    </w:p>
+    <w:p>
+      <w:pPr>
+        <w:rPr>
+          <w:lang w:val="es-ES"/>
+        </w:rPr>
+      </w:pPr>
+      <w:r>
+        <w:rPr>
           <w:b/>
           <w:lang w:val="es-ES"/>
         </w:rPr>
+        <w:t>DEPENDENDIAS</w:t>
+      </w:r>
+      <w:r>
+        <w:rPr>
+          <w:lang w:val="es-ES"/>
+        </w:rPr>
+        <w:t xml:space="preserve"> </w:t>
+      </w:r>
+      <w:r>
+        <w:rPr>
+          <w:lang w:val="es-ES"/>
+        </w:rPr>
         <w:sym w:font="Wingdings" w:char="F0E0"/>
       </w:r>
       <w:r>
         <w:rPr>
+          <w:lang w:val="es-ES"/>
+        </w:rPr>
+        <w:t xml:space="preserve"> </w:t>
+      </w:r>
+      <w:r>
+        <w:rPr>
+          <w:lang w:val="es-ES"/>
+        </w:rPr>
+        <w:t>Depende de todos los demás módulos.</w:t>
+      </w:r>
+    </w:p>
+    <w:p>
+      <w:pPr>
+        <w:rPr>
           <w:b/>
           <w:lang w:val="es-ES"/>
         </w:rPr>
+      </w:pPr>
+      <w:r>
+        <w:rPr>
+          <w:b/>
+          <w:lang w:val="es-ES"/>
+        </w:rPr>
+        <w:t xml:space="preserve">URL REPOSITORIO </w:t>
+      </w:r>
+      <w:r>
+        <w:rPr>
+          <w:b/>
+          <w:lang w:val="es-ES"/>
+        </w:rPr>
+        <w:sym w:font="Wingdings" w:char="F0E0"/>
+      </w:r>
+      <w:r>
+        <w:rPr>
+          <w:b/>
+          <w:lang w:val="es-ES"/>
+        </w:rPr>
         <w:t xml:space="preserve"> </w:t>
       </w:r>
-      <w:r>
-        <w:rPr>
-          <w:lang w:val="es-ES"/>
-        </w:rPr>
-        <w:t>CUAL ES SU FUNCION ESPECÍFICA DENTRO DEL SISTEMA? QUE COSAS PUEDE Y NO PUEDE HACER?</w:t>
-      </w:r>
-    </w:p>
-    <w:p>
-      <w:pPr>
-        <w:rPr>
-          <w:lang w:val="es-ES"/>
-        </w:rPr>
-      </w:pPr>
-      <w:r>
-        <w:rPr>
-          <w:b/>
-          <w:lang w:val="es-ES"/>
-        </w:rPr>
-        <w:t>DEPENDENDIAS</w:t>
-      </w:r>
-      <w:r>
-        <w:rPr>
-          <w:lang w:val="es-ES"/>
-        </w:rPr>
-        <w:t xml:space="preserve"> </w:t>
-      </w:r>
-      <w:r>
-        <w:rPr>
-          <w:lang w:val="es-ES"/>
-        </w:rPr>
-        <w:sym w:font="Wingdings" w:char="F0E0"/>
-      </w:r>
-      <w:r>
-        <w:rPr>
-          <w:lang w:val="es-ES"/>
-        </w:rPr>
-        <w:t xml:space="preserve"> REQUISITOS DEL MODULO, QUE NECESITA O REQUIERE EL MODULO PARA FUNCIONAR? NECESITA DE SERVICIOS BRINDADOS POR OTROS MÓDULOS O POR LIBRERIAS EXTERNAS?</w:t>
-      </w:r>
-    </w:p>
-    <w:p>
-      <w:pPr>
-        <w:rPr>
-          <w:lang w:val="es-ES"/>
-        </w:rPr>
-      </w:pPr>
-      <w:r>
-        <w:rPr>
-          <w:b/>
-          <w:lang w:val="es-ES"/>
-        </w:rPr>
-        <w:t>IMPLEMENTACIÓN</w:t>
-      </w:r>
-      <w:r>
-        <w:rPr>
-          <w:lang w:val="es-ES"/>
-        </w:rPr>
-        <w:t xml:space="preserve"> </w:t>
-      </w:r>
-      <w:r>
-        <w:rPr>
-          <w:lang w:val="es-ES"/>
-        </w:rPr>
-        <w:sym w:font="Wingdings" w:char="F0E0"/>
-      </w:r>
-      <w:r>
-        <w:rPr>
-          <w:lang w:val="es-ES"/>
-        </w:rPr>
-        <w:t xml:space="preserve"> EN QUE MODULO SE ENCUENTRA LA IMPLEMENTACIÓN</w:t>
-      </w:r>
-    </w:p>
-    <w:p>
-      <w:pPr>
-        <w:rPr>
-          <w:b/>
-          <w:lang w:val="es-ES"/>
-        </w:rPr>
-      </w:pPr>
-      <w:r>
-        <w:rPr>
-          <w:b/>
-          <w:lang w:val="es-ES"/>
-        </w:rPr>
-        <w:t xml:space="preserve">URL REPOSITORIO </w:t>
-      </w:r>
-      <w:r>
-        <w:rPr>
-          <w:b/>
-          <w:lang w:val="es-ES"/>
-        </w:rPr>
-        <w:sym w:font="Wingdings" w:char="F0E0"/>
-      </w:r>
-      <w:r>
-        <w:rPr>
-          <w:b/>
-          <w:lang w:val="es-ES"/>
-        </w:rPr>
-        <w:t xml:space="preserve"> </w:t>
-      </w:r>
-      <w:hyperlink r:id="rId16" w:history="1">
+      <w:hyperlink r:id="rId17" w:history="1">
         <w:r>
           <w:rPr>
             <w:rStyle w:val="Hipervnculo"/>
@@ -5204,103 +5806,32 @@
     </w:p>
     <w:p>
       <w:pPr>
-        <w:rPr>
-          <w:lang w:val="es-ES"/>
-        </w:rPr>
-      </w:pPr>
-    </w:p>
-    <w:p>
-      <w:pPr>
-        <w:rPr>
-          <w:lang w:val="es-ES"/>
-        </w:rPr>
-      </w:pPr>
-    </w:p>
-    <w:p>
-      <w:pPr>
-        <w:rPr>
-          <w:lang w:val="es-ES"/>
-        </w:rPr>
-      </w:pPr>
-    </w:p>
-    <w:p>
-      <w:pPr>
-        <w:rPr>
-          <w:lang w:val="es-ES"/>
-        </w:rPr>
-      </w:pPr>
-    </w:p>
-    <w:p>
-      <w:pPr>
-        <w:rPr>
-          <w:lang w:val="es-ES"/>
-        </w:rPr>
-      </w:pPr>
-    </w:p>
-    <w:p>
-      <w:pPr>
-        <w:rPr>
-          <w:lang w:val="es-ES"/>
-        </w:rPr>
-      </w:pPr>
-    </w:p>
-    <w:p>
-      <w:pPr>
-        <w:rPr>
-          <w:lang w:val="es-ES"/>
-        </w:rPr>
-      </w:pPr>
-    </w:p>
-    <w:p>
-      <w:pPr>
-        <w:rPr>
-          <w:lang w:val="es-ES"/>
-        </w:rPr>
-      </w:pPr>
-    </w:p>
-    <w:p>
-      <w:pPr>
-        <w:rPr>
-          <w:lang w:val="es-ES"/>
-        </w:rPr>
-      </w:pPr>
-    </w:p>
-    <w:p>
-      <w:pPr>
-        <w:rPr>
-          <w:lang w:val="es-ES"/>
-        </w:rPr>
-      </w:pPr>
-    </w:p>
-    <w:p>
-      <w:pPr>
         <w:pStyle w:val="Ttulo2"/>
         <w:rPr>
           <w:u w:val="single"/>
           <w:lang w:val="es-ES"/>
         </w:rPr>
       </w:pPr>
+      <w:bookmarkStart w:id="20" w:name="_Toc26186990"/>
       <w:r>
         <w:rPr>
           <w:u w:val="single"/>
           <w:lang w:val="es-ES"/>
         </w:rPr>
-        <w:lastRenderedPageBreak/>
         <w:t>Diagrama E-R.</w:t>
       </w:r>
-    </w:p>
-    <w:p>
-      <w:pPr>
-        <w:rPr>
-          <w:lang w:val="es-ES"/>
-        </w:rPr>
-      </w:pPr>
-    </w:p>
-    <w:p>
-      <w:pPr>
-        <w:rPr>
-          <w:lang w:val="es-ES"/>
-        </w:rPr>
+      <w:bookmarkEnd w:id="20"/>
+    </w:p>
+    <w:p>
+      <w:pPr>
+        <w:rPr>
+          <w:lang w:val="es-ES"/>
+        </w:rPr>
+      </w:pPr>
+    </w:p>
+    <w:p>
+      <w:pPr>
+        <w:keepNext/>
       </w:pPr>
       <w:r>
         <w:rPr>
@@ -5322,7 +5853,7 @@
                     <pic:cNvPicPr/>
                   </pic:nvPicPr>
                   <pic:blipFill>
-                    <a:blip r:embed="rId17">
+                    <a:blip r:embed="rId18">
                       <a:extLst>
                         <a:ext uri="{28A0092B-C50C-407E-A947-70E740481C1C}">
                           <a14:useLocalDpi xmlns:a14="http://schemas.microsoft.com/office/drawing/2010/main" val="0"/>
@@ -5351,6 +5882,37 @@
     </w:p>
     <w:p>
       <w:pPr>
+        <w:pStyle w:val="Descripcin"/>
+        <w:rPr>
+          <w:lang w:val="es-ES"/>
+        </w:rPr>
+      </w:pPr>
+      <w:bookmarkStart w:id="21" w:name="_Toc26186996"/>
+      <w:r>
+        <w:t xml:space="preserve">Ilustración </w:t>
+      </w:r>
+      <w:r>
+        <w:fldChar w:fldCharType="begin"/>
+      </w:r>
+      <w:r>
+        <w:instrText xml:space="preserve"> SEQ Ilustración \* ARABIC </w:instrText>
+      </w:r>
+      <w:r>
+        <w:fldChar w:fldCharType="separate"/>
+      </w:r>
+      <w:r>
+        <w:t>3</w:t>
+      </w:r>
+      <w:r>
+        <w:fldChar w:fldCharType="end"/>
+      </w:r>
+      <w:r>
+        <w:t>: E-R del XML.</w:t>
+      </w:r>
+      <w:bookmarkEnd w:id="21"/>
+    </w:p>
+    <w:p>
+      <w:pPr>
         <w:rPr>
           <w:lang w:val="es-ES"/>
         </w:rPr>
@@ -5383,6 +5945,28 @@
         </w:rPr>
         <w:t xml:space="preserve"> </w:t>
       </w:r>
+      <w:hyperlink r:id="rId19" w:history="1">
+        <w:r>
+          <w:rPr>
+            <w:rStyle w:val="Hipervnculo"/>
+          </w:rPr>
+          <w:t>https://github.com/Albertomanas/Proyecto_VLC_Alberto_Y_Mateu/blob/master/doc/E-R%20Diagrama.png</w:t>
+        </w:r>
+      </w:hyperlink>
+    </w:p>
+    <w:p>
+      <w:pPr>
+        <w:rPr>
+          <w:lang w:val="es-ES"/>
+        </w:rPr>
+      </w:pPr>
+    </w:p>
+    <w:p>
+      <w:pPr>
+        <w:rPr>
+          <w:lang w:val="es-ES"/>
+        </w:rPr>
+      </w:pPr>
     </w:p>
     <w:p>
       <w:pPr>
@@ -5399,12 +5983,175 @@
           <w:lang w:val="es-ES"/>
         </w:rPr>
       </w:pPr>
-      <w:bookmarkStart w:id="18" w:name="_Toc26174343"/>
+      <w:bookmarkStart w:id="22" w:name="_Toc26186991"/>
       <w:r>
         <w:rPr>
           <w:u w:val="single"/>
           <w:lang w:val="es-ES"/>
         </w:rPr>
+        <w:lastRenderedPageBreak/>
+        <w:t>Planificación y duración</w:t>
+      </w:r>
+      <w:r>
+        <w:rPr>
+          <w:u w:val="single"/>
+          <w:lang w:val="es-ES"/>
+        </w:rPr>
+        <w:t>.</w:t>
+      </w:r>
+      <w:bookmarkEnd w:id="22"/>
+    </w:p>
+    <w:p>
+      <w:pPr>
+        <w:rPr>
+          <w:lang w:val="es-ES"/>
+        </w:rPr>
+      </w:pPr>
+    </w:p>
+    <w:p>
+      <w:r>
+        <w:rPr>
+          <w:b/>
+          <w:lang w:val="es-ES"/>
+        </w:rPr>
+        <w:t>URL REPOSITORIO</w:t>
+      </w:r>
+      <w:r>
+        <w:rPr>
+          <w:b/>
+          <w:lang w:val="es-ES"/>
+        </w:rPr>
+        <w:t xml:space="preserve"> COMPUTO CLOCKIFY</w:t>
+      </w:r>
+      <w:r>
+        <w:rPr>
+          <w:lang w:val="es-ES"/>
+        </w:rPr>
+        <w:t xml:space="preserve"> </w:t>
+      </w:r>
+      <w:r>
+        <w:rPr>
+          <w:lang w:val="es-ES"/>
+        </w:rPr>
+        <w:sym w:font="Wingdings" w:char="F0E0"/>
+      </w:r>
+      <w:r>
+        <w:rPr>
+          <w:lang w:val="es-ES"/>
+        </w:rPr>
+        <w:t xml:space="preserve"> </w:t>
+      </w:r>
+      <w:r>
+        <w:rPr>
+          <w:lang w:val="es-ES"/>
+        </w:rPr>
+        <w:t xml:space="preserve"> </w:t>
+      </w:r>
+      <w:hyperlink r:id="rId20" w:history="1">
+        <w:r>
+          <w:rPr>
+            <w:rStyle w:val="Hipervnculo"/>
+          </w:rPr>
+          <w:t>https://github.com/Albertomanas/Proyecto_VLC_Alberto_Y_Mateu/blob/master/doc/Clockify_Summary_Report_11_07_2019-12_02_2019.pdf</w:t>
+        </w:r>
+      </w:hyperlink>
+    </w:p>
+    <w:p>
+      <w:pPr>
+        <w:rPr>
+          <w:lang w:val="es-ES"/>
+        </w:rPr>
+      </w:pPr>
+    </w:p>
+    <w:p>
+      <w:pPr>
+        <w:pStyle w:val="Ttulo2"/>
+        <w:rPr>
+          <w:u w:val="single"/>
+          <w:lang w:val="es-ES"/>
+        </w:rPr>
+      </w:pPr>
+      <w:bookmarkStart w:id="23" w:name="_Toc26186992"/>
+      <w:r>
+        <w:rPr>
+          <w:u w:val="single"/>
+          <w:lang w:val="es-ES"/>
+        </w:rPr>
+        <w:t>Dificultades y posibles mejoras.</w:t>
+      </w:r>
+      <w:bookmarkEnd w:id="23"/>
+    </w:p>
+    <w:p>
+      <w:pPr>
+        <w:rPr>
+          <w:lang w:val="es-ES"/>
+        </w:rPr>
+      </w:pPr>
+      <w:r>
+        <w:rPr>
+          <w:lang w:val="es-ES"/>
+        </w:rPr>
+        <w:t xml:space="preserve">Nuestra mayor dificultad ha </w:t>
+      </w:r>
+      <w:r>
+        <w:rPr>
+          <w:lang w:val="es-ES"/>
+        </w:rPr>
+        <w:t>sido la búsqueda de información en páginas de terceros para poder completar el proyecto con éxito.</w:t>
+      </w:r>
+    </w:p>
+    <w:p>
+      <w:pPr>
+        <w:rPr>
+          <w:lang w:val="es-ES"/>
+        </w:rPr>
+      </w:pPr>
+      <w:r>
+        <w:rPr>
+          <w:lang w:val="es-ES"/>
+        </w:rPr>
+        <w:t xml:space="preserve">Respecto a las posibles mejoras, un punto a destacar sería </w:t>
+      </w:r>
+      <w:r>
+        <w:rPr>
+          <w:lang w:val="es-ES"/>
+        </w:rPr>
+        <w:t>variables de entorno para que</w:t>
+      </w:r>
+      <w:r>
+        <w:rPr>
+          <w:lang w:val="es-ES"/>
+        </w:rPr>
+        <w:t xml:space="preserve"> éste programa </w:t>
+      </w:r>
+      <w:r>
+        <w:rPr>
+          <w:lang w:val="es-ES"/>
+        </w:rPr>
+        <w:t>sea compatible con distintos sistemas operativos y que el usuario pueda asignar el nombre de la carpeta.</w:t>
+      </w:r>
+    </w:p>
+    <w:p>
+      <w:pPr>
+        <w:rPr>
+          <w:lang w:val="es-ES"/>
+        </w:rPr>
+      </w:pPr>
+    </w:p>
+    <w:p>
+      <w:pPr>
+        <w:pStyle w:val="Ttulo2"/>
+        <w:rPr>
+          <w:u w:val="single"/>
+          <w:lang w:val="es-ES"/>
+        </w:rPr>
+      </w:pPr>
+      <w:bookmarkStart w:id="24" w:name="_Toc26186993"/>
+      <w:r>
+        <w:rPr>
+          <w:u w:val="single"/>
+          <w:lang w:val="es-ES"/>
+        </w:rPr>
         <w:t>Bibliografía</w:t>
       </w:r>
       <w:r>
@@ -5414,7 +6161,7 @@
         </w:rPr>
         <w:t>.</w:t>
       </w:r>
-      <w:bookmarkEnd w:id="18"/>
+      <w:bookmarkEnd w:id="24"/>
     </w:p>
     <w:p>
       <w:pPr>
@@ -5445,7 +6192,7 @@
           <w:lang w:val="es-ES"/>
         </w:rPr>
       </w:pPr>
-      <w:hyperlink r:id="rId18" w:history="1">
+      <w:hyperlink r:id="rId21" w:history="1">
         <w:r>
           <w:rPr>
             <w:rStyle w:val="Hipervnculo"/>
@@ -5465,7 +6212,7 @@
           <w:lang w:val="es-ES"/>
         </w:rPr>
       </w:pPr>
-      <w:hyperlink r:id="rId19" w:history="1">
+      <w:hyperlink r:id="rId22" w:history="1">
         <w:r>
           <w:rPr>
             <w:rStyle w:val="Hipervnculo"/>
@@ -5493,8 +6240,8 @@
       </w:r>
     </w:p>
     <w:sectPr>
-      <w:headerReference w:type="default" r:id="rId20"/>
-      <w:footerReference w:type="default" r:id="rId21"/>
+      <w:headerReference w:type="default" r:id="rId23"/>
+      <w:footerReference w:type="default" r:id="rId24"/>
       <w:pgSz w:w="11906" w:h="16838"/>
       <w:pgMar w:top="1417" w:right="1701" w:bottom="1417" w:left="1701" w:header="708" w:footer="708" w:gutter="0"/>
       <w:pgNumType w:start="0"/>
@@ -7465,6 +8212,29 @@
       <w:u w:val="single"/>
     </w:rPr>
   </w:style>
+  <w:style w:type="character" w:styleId="Mencinsinresolver">
+    <w:name w:val="Unresolved Mention"/>
+    <w:basedOn w:val="Fuentedeprrafopredeter"/>
+    <w:uiPriority w:val="99"/>
+    <w:semiHidden/>
+    <w:unhideWhenUsed/>
+    <w:rsid w:val="000F173C"/>
+    <w:rPr>
+      <w:color w:val="605E5C"/>
+      <w:shd w:val="clear" w:color="auto" w:fill="E1DFDD"/>
+    </w:rPr>
+  </w:style>
+  <w:style w:type="paragraph" w:styleId="Tabladeilustraciones">
+    <w:name w:val="table of figures"/>
+    <w:basedOn w:val="Normal"/>
+    <w:next w:val="Normal"/>
+    <w:uiPriority w:val="99"/>
+    <w:unhideWhenUsed/>
+    <w:rsid w:val="000F173C"/>
+    <w:pPr>
+      <w:spacing w:after="0"/>
+    </w:pPr>
+  </w:style>
 </w:styles>
 </file>
 
@@ -7521,7 +8291,7 @@
     <w:charset w:val="00"/>
     <w:family w:val="roman"/>
     <w:pitch w:val="variable"/>
-    <w:sig w:usb0="E0002EFF" w:usb1="C000785B" w:usb2="00000009" w:usb3="00000000" w:csb0="000001FF" w:csb1="00000000"/>
+    <w:sig w:usb0="E0002AFF" w:usb1="C0007843" w:usb2="00000009" w:usb3="00000000" w:csb0="000001FF" w:csb1="00000000"/>
   </w:font>
   <w:font w:name="Courier New">
     <w:panose1 w:val="02070309020205020404"/>
@@ -7542,21 +8312,21 @@
     <w:charset w:val="00"/>
     <w:family w:val="swiss"/>
     <w:pitch w:val="variable"/>
-    <w:sig w:usb0="E4002EFF" w:usb1="C000247B" w:usb2="00000009" w:usb3="00000000" w:csb0="000001FF" w:csb1="00000000"/>
+    <w:sig w:usb0="E0002AFF" w:usb1="4000ACFF" w:usb2="00000001" w:usb3="00000000" w:csb0="000001FF" w:csb1="00000000"/>
   </w:font>
   <w:font w:name="Arial">
     <w:panose1 w:val="020B0604020202020204"/>
     <w:charset w:val="00"/>
     <w:family w:val="swiss"/>
     <w:pitch w:val="variable"/>
-    <w:sig w:usb0="E0002EFF" w:usb1="C000785B" w:usb2="00000009" w:usb3="00000000" w:csb0="000001FF" w:csb1="00000000"/>
+    <w:sig w:usb0="E0002AFF" w:usb1="C0007843" w:usb2="00000009" w:usb3="00000000" w:csb0="000001FF" w:csb1="00000000"/>
   </w:font>
   <w:font w:name="Calibri Light">
     <w:panose1 w:val="020F0302020204030204"/>
     <w:charset w:val="00"/>
     <w:family w:val="swiss"/>
     <w:pitch w:val="variable"/>
-    <w:sig w:usb0="E4002EFF" w:usb1="C000247B" w:usb2="00000009" w:usb3="00000000" w:csb0="000001FF" w:csb1="00000000"/>
+    <w:sig w:usb0="A0002AEF" w:usb1="4000207B" w:usb2="00000000" w:usb3="00000000" w:csb0="000001FF" w:csb1="00000000"/>
   </w:font>
   <w:font w:name="Segoe UI">
     <w:panose1 w:val="020B0502040204020203"/>
@@ -7585,6 +8355,7 @@
   </w:compat>
   <w:rsids>
     <w:rsidRoot w:val="00403538"/>
+    <w:rsid w:val="000E0540"/>
     <w:rsid w:val="00403538"/>
     <w:rsid w:val="00AD6A04"/>
     <w:rsid w:val="00F14C33"/>
@@ -8384,7 +9155,7 @@
 </file>
 
 <file path=customXml/itemProps2.xml><?xml version="1.0" encoding="utf-8"?>
-<ds:datastoreItem xmlns:ds="http://schemas.openxmlformats.org/officeDocument/2006/customXml" ds:itemID="{033FB15C-C419-4AE3-9462-58C148527727}">
+<ds:datastoreItem xmlns:ds="http://schemas.openxmlformats.org/officeDocument/2006/customXml" ds:itemID="{30B5B1F2-AE50-4404-A7FB-BCCD71BB1FD5}">
   <ds:schemaRefs>
     <ds:schemaRef ds:uri="http://schemas.openxmlformats.org/officeDocument/2006/bibliography"/>
   </ds:schemaRefs>

</xml_diff>

<commit_message>
docs(Documentación final): Fallos corregidos y con clockify por usuarios.
</commit_message>
<xml_diff>
--- a/doc/Documentación proyecto VLC.docx
+++ b/doc/Documentación proyecto VLC.docx
@@ -18,6 +18,7 @@
           <w:docPartUnique/>
         </w:docPartObj>
       </w:sdtPr>
+      <w:sdtEndPr/>
       <w:sdtContent>
         <w:p>
           <w:pPr>
@@ -175,6 +176,7 @@
                                         <w:dataBinding w:prefixMappings="xmlns:ns0='http://purl.org/dc/elements/1.1/' xmlns:ns1='http://schemas.openxmlformats.org/package/2006/metadata/core-properties' " w:xpath="/ns1:coreProperties[1]/ns0:title[1]" w:storeItemID="{6C3C8BC8-F283-45AE-878A-BAB7291924A1}"/>
                                         <w:text/>
                                       </w:sdtPr>
+                                      <w:sdtEndPr/>
                                       <w:sdtContent>
                                         <w:p>
                                           <w:pPr>
@@ -213,6 +215,7 @@
                                         <w:dataBinding w:prefixMappings="xmlns:ns0='http://purl.org/dc/elements/1.1/' xmlns:ns1='http://schemas.openxmlformats.org/package/2006/metadata/core-properties' " w:xpath="/ns1:coreProperties[1]/ns0:subject[1]" w:storeItemID="{6C3C8BC8-F283-45AE-878A-BAB7291924A1}"/>
                                         <w:text/>
                                       </w:sdtPr>
+                                      <w:sdtEndPr/>
                                       <w:sdtContent>
                                         <w:p>
                                           <w:pPr>
@@ -271,6 +274,7 @@
                                         <w:dataBinding w:prefixMappings="xmlns:ns0='http://schemas.microsoft.com/office/2006/coverPageProps' " w:xpath="/ns0:CoverPageProperties[1]/ns0:Abstract[1]" w:storeItemID="{55AF091B-3C7A-41E3-B477-F2FDAA23CFDA}"/>
                                         <w:text/>
                                       </w:sdtPr>
+                                      <w:sdtEndPr/>
                                       <w:sdtContent>
                                         <w:p>
                                           <w:pPr>
@@ -298,6 +302,7 @@
                                         <w:dataBinding w:prefixMappings="xmlns:ns0='http://purl.org/dc/elements/1.1/' xmlns:ns1='http://schemas.openxmlformats.org/package/2006/metadata/core-properties' " w:xpath="/ns1:coreProperties[1]/ns0:creator[1]" w:storeItemID="{6C3C8BC8-F283-45AE-878A-BAB7291924A1}"/>
                                         <w:text/>
                                       </w:sdtPr>
+                                      <w:sdtEndPr/>
                                       <w:sdtContent>
                                         <w:p>
                                           <w:pPr>
@@ -330,6 +335,7 @@
                                           <w:dataBinding w:prefixMappings="xmlns:ns0='http://purl.org/dc/elements/1.1/' xmlns:ns1='http://schemas.openxmlformats.org/package/2006/metadata/core-properties' " w:xpath="/ns1:coreProperties[1]/ns1:category[1]" w:storeItemID="{6C3C8BC8-F283-45AE-878A-BAB7291924A1}"/>
                                           <w:text/>
                                         </w:sdtPr>
+                                        <w:sdtEndPr/>
                                         <w:sdtContent>
                                           <w:r>
                                             <w:rPr>
@@ -516,6 +522,7 @@
                                   <w:dataBinding w:prefixMappings="xmlns:ns0='http://purl.org/dc/elements/1.1/' xmlns:ns1='http://schemas.openxmlformats.org/package/2006/metadata/core-properties' " w:xpath="/ns1:coreProperties[1]/ns0:title[1]" w:storeItemID="{6C3C8BC8-F283-45AE-878A-BAB7291924A1}"/>
                                   <w:text/>
                                 </w:sdtPr>
+                                <w:sdtEndPr/>
                                 <w:sdtContent>
                                   <w:p>
                                     <w:pPr>
@@ -554,6 +561,7 @@
                                   <w:dataBinding w:prefixMappings="xmlns:ns0='http://purl.org/dc/elements/1.1/' xmlns:ns1='http://schemas.openxmlformats.org/package/2006/metadata/core-properties' " w:xpath="/ns1:coreProperties[1]/ns0:subject[1]" w:storeItemID="{6C3C8BC8-F283-45AE-878A-BAB7291924A1}"/>
                                   <w:text/>
                                 </w:sdtPr>
+                                <w:sdtEndPr/>
                                 <w:sdtContent>
                                   <w:p>
                                     <w:pPr>
@@ -612,6 +620,7 @@
                                   <w:dataBinding w:prefixMappings="xmlns:ns0='http://schemas.microsoft.com/office/2006/coverPageProps' " w:xpath="/ns0:CoverPageProperties[1]/ns0:Abstract[1]" w:storeItemID="{55AF091B-3C7A-41E3-B477-F2FDAA23CFDA}"/>
                                   <w:text/>
                                 </w:sdtPr>
+                                <w:sdtEndPr/>
                                 <w:sdtContent>
                                   <w:p>
                                     <w:pPr>
@@ -639,6 +648,7 @@
                                   <w:dataBinding w:prefixMappings="xmlns:ns0='http://purl.org/dc/elements/1.1/' xmlns:ns1='http://schemas.openxmlformats.org/package/2006/metadata/core-properties' " w:xpath="/ns1:coreProperties[1]/ns0:creator[1]" w:storeItemID="{6C3C8BC8-F283-45AE-878A-BAB7291924A1}"/>
                                   <w:text/>
                                 </w:sdtPr>
+                                <w:sdtEndPr/>
                                 <w:sdtContent>
                                   <w:p>
                                     <w:pPr>
@@ -671,6 +681,7 @@
                                     <w:dataBinding w:prefixMappings="xmlns:ns0='http://purl.org/dc/elements/1.1/' xmlns:ns1='http://schemas.openxmlformats.org/package/2006/metadata/core-properties' " w:xpath="/ns1:coreProperties[1]/ns1:category[1]" w:storeItemID="{6C3C8BC8-F283-45AE-878A-BAB7291924A1}"/>
                                     <w:text/>
                                   </w:sdtPr>
+                                  <w:sdtEndPr/>
                                   <w:sdtContent>
                                     <w:r>
                                       <w:rPr>
@@ -808,7 +819,7 @@
               <w:r>
                 <w:fldChar w:fldCharType="separate"/>
               </w:r>
-              <w:hyperlink w:anchor="_Toc26186973" w:history="1">
+              <w:hyperlink w:anchor="_Toc26187912" w:history="1">
                 <w:r>
                   <w:rPr>
                     <w:rStyle w:val="Hipervnculo"/>
@@ -831,7 +842,7 @@
                   <w:rPr>
                     <w:webHidden/>
                   </w:rPr>
-                  <w:instrText xml:space="preserve"> PAGEREF _Toc26186973 \h </w:instrText>
+                  <w:instrText xml:space="preserve"> PAGEREF _Toc26187912 \h </w:instrText>
                 </w:r>
                 <w:r>
                   <w:rPr>
@@ -869,7 +880,7 @@
                   <w:lang w:eastAsia="ca-ES"/>
                 </w:rPr>
               </w:pPr>
-              <w:hyperlink w:anchor="_Toc26186974" w:history="1">
+              <w:hyperlink w:anchor="_Toc26187913" w:history="1">
                 <w:r>
                   <w:rPr>
                     <w:rStyle w:val="Hipervnculo"/>
@@ -892,7 +903,7 @@
                   <w:rPr>
                     <w:webHidden/>
                   </w:rPr>
-                  <w:instrText xml:space="preserve"> PAGEREF _Toc26186974 \h </w:instrText>
+                  <w:instrText xml:space="preserve"> PAGEREF _Toc26187913 \h </w:instrText>
                 </w:r>
                 <w:r>
                   <w:rPr>
@@ -930,7 +941,7 @@
                   <w:lang w:eastAsia="ca-ES"/>
                 </w:rPr>
               </w:pPr>
-              <w:hyperlink w:anchor="_Toc26186975" w:history="1">
+              <w:hyperlink w:anchor="_Toc26187914" w:history="1">
                 <w:r>
                   <w:rPr>
                     <w:rStyle w:val="Hipervnculo"/>
@@ -955,7 +966,7 @@
                   <w:rPr>
                     <w:webHidden/>
                   </w:rPr>
-                  <w:instrText xml:space="preserve"> PAGEREF _Toc26186975 \h </w:instrText>
+                  <w:instrText xml:space="preserve"> PAGEREF _Toc26187914 \h </w:instrText>
                 </w:r>
                 <w:r>
                   <w:rPr>
@@ -993,7 +1004,7 @@
                   <w:lang w:eastAsia="ca-ES"/>
                 </w:rPr>
               </w:pPr>
-              <w:hyperlink w:anchor="_Toc26186976" w:history="1">
+              <w:hyperlink w:anchor="_Toc26187915" w:history="1">
                 <w:r>
                   <w:rPr>
                     <w:rStyle w:val="Hipervnculo"/>
@@ -1018,7 +1029,7 @@
                   <w:rPr>
                     <w:webHidden/>
                   </w:rPr>
-                  <w:instrText xml:space="preserve"> PAGEREF _Toc26186976 \h </w:instrText>
+                  <w:instrText xml:space="preserve"> PAGEREF _Toc26187915 \h </w:instrText>
                 </w:r>
                 <w:r>
                   <w:rPr>
@@ -1056,7 +1067,7 @@
                   <w:lang w:eastAsia="ca-ES"/>
                 </w:rPr>
               </w:pPr>
-              <w:hyperlink w:anchor="_Toc26186977" w:history="1">
+              <w:hyperlink w:anchor="_Toc26187916" w:history="1">
                 <w:r>
                   <w:rPr>
                     <w:rStyle w:val="Hipervnculo"/>
@@ -1081,7 +1092,7 @@
                   <w:rPr>
                     <w:webHidden/>
                   </w:rPr>
-                  <w:instrText xml:space="preserve"> PAGEREF _Toc26186977 \h </w:instrText>
+                  <w:instrText xml:space="preserve"> PAGEREF _Toc26187916 \h </w:instrText>
                 </w:r>
                 <w:r>
                   <w:rPr>
@@ -1119,7 +1130,7 @@
                   <w:lang w:eastAsia="ca-ES"/>
                 </w:rPr>
               </w:pPr>
-              <w:hyperlink w:anchor="_Toc26186978" w:history="1">
+              <w:hyperlink w:anchor="_Toc26187917" w:history="1">
                 <w:r>
                   <w:rPr>
                     <w:rStyle w:val="Hipervnculo"/>
@@ -1144,7 +1155,7 @@
                   <w:rPr>
                     <w:webHidden/>
                   </w:rPr>
-                  <w:instrText xml:space="preserve"> PAGEREF _Toc26186978 \h </w:instrText>
+                  <w:instrText xml:space="preserve"> PAGEREF _Toc26187917 \h </w:instrText>
                 </w:r>
                 <w:r>
                   <w:rPr>
@@ -1182,7 +1193,7 @@
                   <w:lang w:eastAsia="ca-ES"/>
                 </w:rPr>
               </w:pPr>
-              <w:hyperlink w:anchor="_Toc26186979" w:history="1">
+              <w:hyperlink w:anchor="_Toc26187918" w:history="1">
                 <w:r>
                   <w:rPr>
                     <w:rStyle w:val="Hipervnculo"/>
@@ -1207,7 +1218,7 @@
                   <w:rPr>
                     <w:webHidden/>
                   </w:rPr>
-                  <w:instrText xml:space="preserve"> PAGEREF _Toc26186979 \h </w:instrText>
+                  <w:instrText xml:space="preserve"> PAGEREF _Toc26187918 \h </w:instrText>
                 </w:r>
                 <w:r>
                   <w:rPr>
@@ -1245,7 +1256,7 @@
                   <w:lang w:eastAsia="ca-ES"/>
                 </w:rPr>
               </w:pPr>
-              <w:hyperlink w:anchor="_Toc26186980" w:history="1">
+              <w:hyperlink w:anchor="_Toc26187919" w:history="1">
                 <w:r>
                   <w:rPr>
                     <w:rStyle w:val="Hipervnculo"/>
@@ -1269,7 +1280,7 @@
                   <w:rPr>
                     <w:webHidden/>
                   </w:rPr>
-                  <w:instrText xml:space="preserve"> PAGEREF _Toc26186980 \h </w:instrText>
+                  <w:instrText xml:space="preserve"> PAGEREF _Toc26187919 \h </w:instrText>
                 </w:r>
                 <w:r>
                   <w:rPr>
@@ -1307,7 +1318,7 @@
                   <w:lang w:eastAsia="ca-ES"/>
                 </w:rPr>
               </w:pPr>
-              <w:hyperlink w:anchor="_Toc26186981" w:history="1">
+              <w:hyperlink w:anchor="_Toc26187920" w:history="1">
                 <w:r>
                   <w:rPr>
                     <w:rStyle w:val="Hipervnculo"/>
@@ -1331,7 +1342,7 @@
                   <w:rPr>
                     <w:webHidden/>
                   </w:rPr>
-                  <w:instrText xml:space="preserve"> PAGEREF _Toc26186981 \h </w:instrText>
+                  <w:instrText xml:space="preserve"> PAGEREF _Toc26187920 \h </w:instrText>
                 </w:r>
                 <w:r>
                   <w:rPr>
@@ -1369,7 +1380,7 @@
                   <w:lang w:eastAsia="ca-ES"/>
                 </w:rPr>
               </w:pPr>
-              <w:hyperlink w:anchor="_Toc26186982" w:history="1">
+              <w:hyperlink w:anchor="_Toc26187921" w:history="1">
                 <w:r>
                   <w:rPr>
                     <w:rStyle w:val="Hipervnculo"/>
@@ -1393,7 +1404,7 @@
                   <w:rPr>
                     <w:webHidden/>
                   </w:rPr>
-                  <w:instrText xml:space="preserve"> PAGEREF _Toc26186982 \h </w:instrText>
+                  <w:instrText xml:space="preserve"> PAGEREF _Toc26187921 \h </w:instrText>
                 </w:r>
                 <w:r>
                   <w:rPr>
@@ -1431,7 +1442,7 @@
                   <w:lang w:eastAsia="ca-ES"/>
                 </w:rPr>
               </w:pPr>
-              <w:hyperlink w:anchor="_Toc26186983" w:history="1">
+              <w:hyperlink w:anchor="_Toc26187922" w:history="1">
                 <w:r>
                   <w:rPr>
                     <w:rStyle w:val="Hipervnculo"/>
@@ -1455,7 +1466,7 @@
                   <w:rPr>
                     <w:webHidden/>
                   </w:rPr>
-                  <w:instrText xml:space="preserve"> PAGEREF _Toc26186983 \h </w:instrText>
+                  <w:instrText xml:space="preserve"> PAGEREF _Toc26187922 \h </w:instrText>
                 </w:r>
                 <w:r>
                   <w:rPr>
@@ -1493,7 +1504,7 @@
                   <w:lang w:eastAsia="ca-ES"/>
                 </w:rPr>
               </w:pPr>
-              <w:hyperlink w:anchor="_Toc26186984" w:history="1">
+              <w:hyperlink w:anchor="_Toc26187923" w:history="1">
                 <w:r>
                   <w:rPr>
                     <w:rStyle w:val="Hipervnculo"/>
@@ -1517,7 +1528,7 @@
                   <w:rPr>
                     <w:webHidden/>
                   </w:rPr>
-                  <w:instrText xml:space="preserve"> PAGEREF _Toc26186984 \h </w:instrText>
+                  <w:instrText xml:space="preserve"> PAGEREF _Toc26187923 \h </w:instrText>
                 </w:r>
                 <w:r>
                   <w:rPr>
@@ -1555,7 +1566,7 @@
                   <w:lang w:eastAsia="ca-ES"/>
                 </w:rPr>
               </w:pPr>
-              <w:hyperlink w:anchor="_Toc26186985" w:history="1">
+              <w:hyperlink w:anchor="_Toc26187924" w:history="1">
                 <w:r>
                   <w:rPr>
                     <w:rStyle w:val="Hipervnculo"/>
@@ -1579,7 +1590,7 @@
                   <w:rPr>
                     <w:webHidden/>
                   </w:rPr>
-                  <w:instrText xml:space="preserve"> PAGEREF _Toc26186985 \h </w:instrText>
+                  <w:instrText xml:space="preserve"> PAGEREF _Toc26187924 \h </w:instrText>
                 </w:r>
                 <w:r>
                   <w:rPr>
@@ -1617,7 +1628,7 @@
                   <w:lang w:eastAsia="ca-ES"/>
                 </w:rPr>
               </w:pPr>
-              <w:hyperlink w:anchor="_Toc26186986" w:history="1">
+              <w:hyperlink w:anchor="_Toc26187925" w:history="1">
                 <w:r>
                   <w:rPr>
                     <w:rStyle w:val="Hipervnculo"/>
@@ -1641,7 +1652,7 @@
                   <w:rPr>
                     <w:webHidden/>
                   </w:rPr>
-                  <w:instrText xml:space="preserve"> PAGEREF _Toc26186986 \h </w:instrText>
+                  <w:instrText xml:space="preserve"> PAGEREF _Toc26187925 \h </w:instrText>
                 </w:r>
                 <w:r>
                   <w:rPr>
@@ -1679,7 +1690,7 @@
                   <w:lang w:eastAsia="ca-ES"/>
                 </w:rPr>
               </w:pPr>
-              <w:hyperlink w:anchor="_Toc26186987" w:history="1">
+              <w:hyperlink w:anchor="_Toc26187926" w:history="1">
                 <w:r>
                   <w:rPr>
                     <w:rStyle w:val="Hipervnculo"/>
@@ -1703,7 +1714,7 @@
                   <w:rPr>
                     <w:webHidden/>
                   </w:rPr>
-                  <w:instrText xml:space="preserve"> PAGEREF _Toc26186987 \h </w:instrText>
+                  <w:instrText xml:space="preserve"> PAGEREF _Toc26187926 \h </w:instrText>
                 </w:r>
                 <w:r>
                   <w:rPr>
@@ -1741,7 +1752,7 @@
                   <w:lang w:eastAsia="ca-ES"/>
                 </w:rPr>
               </w:pPr>
-              <w:hyperlink w:anchor="_Toc26186988" w:history="1">
+              <w:hyperlink w:anchor="_Toc26187927" w:history="1">
                 <w:r>
                   <w:rPr>
                     <w:rStyle w:val="Hipervnculo"/>
@@ -1765,7 +1776,7 @@
                   <w:rPr>
                     <w:webHidden/>
                   </w:rPr>
-                  <w:instrText xml:space="preserve"> PAGEREF _Toc26186988 \h </w:instrText>
+                  <w:instrText xml:space="preserve"> PAGEREF _Toc26187927 \h </w:instrText>
                 </w:r>
                 <w:r>
                   <w:rPr>
@@ -1803,7 +1814,7 @@
                   <w:lang w:eastAsia="ca-ES"/>
                 </w:rPr>
               </w:pPr>
-              <w:hyperlink w:anchor="_Toc26186989" w:history="1">
+              <w:hyperlink w:anchor="_Toc26187928" w:history="1">
                 <w:r>
                   <w:rPr>
                     <w:rStyle w:val="Hipervnculo"/>
@@ -1827,7 +1838,7 @@
                   <w:rPr>
                     <w:webHidden/>
                   </w:rPr>
-                  <w:instrText xml:space="preserve"> PAGEREF _Toc26186989 \h </w:instrText>
+                  <w:instrText xml:space="preserve"> PAGEREF _Toc26187928 \h </w:instrText>
                 </w:r>
                 <w:r>
                   <w:rPr>
@@ -1865,7 +1876,7 @@
                   <w:lang w:eastAsia="ca-ES"/>
                 </w:rPr>
               </w:pPr>
-              <w:hyperlink w:anchor="_Toc26186990" w:history="1">
+              <w:hyperlink w:anchor="_Toc26187929" w:history="1">
                 <w:r>
                   <w:rPr>
                     <w:rStyle w:val="Hipervnculo"/>
@@ -1889,7 +1900,7 @@
                   <w:rPr>
                     <w:webHidden/>
                   </w:rPr>
-                  <w:instrText xml:space="preserve"> PAGEREF _Toc26186990 \h </w:instrText>
+                  <w:instrText xml:space="preserve"> PAGEREF _Toc26187929 \h </w:instrText>
                 </w:r>
                 <w:r>
                   <w:rPr>
@@ -1927,7 +1938,7 @@
                   <w:lang w:eastAsia="ca-ES"/>
                 </w:rPr>
               </w:pPr>
-              <w:hyperlink w:anchor="_Toc26186991" w:history="1">
+              <w:hyperlink w:anchor="_Toc26187930" w:history="1">
                 <w:r>
                   <w:rPr>
                     <w:rStyle w:val="Hipervnculo"/>
@@ -1951,7 +1962,7 @@
                   <w:rPr>
                     <w:webHidden/>
                   </w:rPr>
-                  <w:instrText xml:space="preserve"> PAGEREF _Toc26186991 \h </w:instrText>
+                  <w:instrText xml:space="preserve"> PAGEREF _Toc26187930 \h </w:instrText>
                 </w:r>
                 <w:r>
                   <w:rPr>
@@ -1989,7 +2000,7 @@
                   <w:lang w:eastAsia="ca-ES"/>
                 </w:rPr>
               </w:pPr>
-              <w:hyperlink w:anchor="_Toc26186992" w:history="1">
+              <w:hyperlink w:anchor="_Toc26187931" w:history="1">
                 <w:r>
                   <w:rPr>
                     <w:rStyle w:val="Hipervnculo"/>
@@ -2013,7 +2024,7 @@
                   <w:rPr>
                     <w:webHidden/>
                   </w:rPr>
-                  <w:instrText xml:space="preserve"> PAGEREF _Toc26186992 \h </w:instrText>
+                  <w:instrText xml:space="preserve"> PAGEREF _Toc26187931 \h </w:instrText>
                 </w:r>
                 <w:r>
                   <w:rPr>
@@ -2051,7 +2062,7 @@
                   <w:lang w:eastAsia="ca-ES"/>
                 </w:rPr>
               </w:pPr>
-              <w:hyperlink w:anchor="_Toc26186993" w:history="1">
+              <w:hyperlink w:anchor="_Toc26187932" w:history="1">
                 <w:r>
                   <w:rPr>
                     <w:rStyle w:val="Hipervnculo"/>
@@ -2075,7 +2086,7 @@
                   <w:rPr>
                     <w:webHidden/>
                   </w:rPr>
-                  <w:instrText xml:space="preserve"> PAGEREF _Toc26186993 \h </w:instrText>
+                  <w:instrText xml:space="preserve"> PAGEREF _Toc26187932 \h </w:instrText>
                 </w:r>
                 <w:r>
                   <w:rPr>
@@ -2142,8 +2153,6 @@
             </w:rPr>
           </w:pPr>
         </w:p>
-        <w:bookmarkStart w:id="0" w:name="_GoBack" w:displacedByCustomXml="next"/>
-        <w:bookmarkEnd w:id="0" w:displacedByCustomXml="next"/>
       </w:sdtContent>
     </w:sdt>
     <w:p>
@@ -2376,7 +2385,7 @@
           <w:u w:val="single"/>
         </w:rPr>
       </w:pPr>
-      <w:bookmarkStart w:id="1" w:name="_Toc26186973"/>
+      <w:bookmarkStart w:id="0" w:name="_Toc26187912"/>
       <w:r>
         <w:rPr>
           <w:u w:val="single"/>
@@ -2389,7 +2398,7 @@
         </w:rPr>
         <w:t>.</w:t>
       </w:r>
-      <w:bookmarkEnd w:id="1"/>
+      <w:bookmarkEnd w:id="0"/>
     </w:p>
     <w:p/>
     <w:p>
@@ -2476,14 +2485,14 @@
           <w:u w:val="single"/>
         </w:rPr>
       </w:pPr>
-      <w:bookmarkStart w:id="2" w:name="_Toc26186974"/>
+      <w:bookmarkStart w:id="1" w:name="_Toc26187913"/>
       <w:r>
         <w:rPr>
           <w:u w:val="single"/>
         </w:rPr>
         <w:t>Especificación de requerimientos del proyecto.</w:t>
       </w:r>
-      <w:bookmarkEnd w:id="2"/>
+      <w:bookmarkEnd w:id="1"/>
     </w:p>
     <w:p/>
     <w:p>
@@ -2505,7 +2514,7 @@
           <w:lang w:val="es-ES"/>
         </w:rPr>
       </w:pPr>
-      <w:bookmarkStart w:id="3" w:name="_Toc26186975"/>
+      <w:bookmarkStart w:id="2" w:name="_Toc26187914"/>
       <w:r>
         <w:rPr>
           <w:rFonts w:eastAsia="Calibri"/>
@@ -2522,7 +2531,7 @@
         </w:rPr>
         <w:t>.</w:t>
       </w:r>
-      <w:bookmarkEnd w:id="3"/>
+      <w:bookmarkEnd w:id="2"/>
     </w:p>
     <w:p>
       <w:pPr>
@@ -2630,7 +2639,7 @@
           <w:lang w:val="es-ES"/>
         </w:rPr>
       </w:pPr>
-      <w:bookmarkStart w:id="4" w:name="_Toc26186976"/>
+      <w:bookmarkStart w:id="3" w:name="_Toc26187915"/>
       <w:r>
         <w:rPr>
           <w:rFonts w:eastAsia="Calibri"/>
@@ -2647,7 +2656,7 @@
         </w:rPr>
         <w:t>.</w:t>
       </w:r>
-      <w:bookmarkEnd w:id="4"/>
+      <w:bookmarkEnd w:id="3"/>
     </w:p>
     <w:p>
       <w:pPr>
@@ -2731,7 +2740,7 @@
           <w:lang w:val="es-ES"/>
         </w:rPr>
       </w:pPr>
-      <w:bookmarkStart w:id="5" w:name="_Toc26186977"/>
+      <w:bookmarkStart w:id="4" w:name="_Toc26187916"/>
       <w:r>
         <w:rPr>
           <w:rFonts w:eastAsia="Calibri"/>
@@ -2748,7 +2757,7 @@
         </w:rPr>
         <w:t>enguaje de marcas.</w:t>
       </w:r>
-      <w:bookmarkEnd w:id="5"/>
+      <w:bookmarkEnd w:id="4"/>
     </w:p>
     <w:p>
       <w:pPr>
@@ -2893,7 +2902,7 @@
           <w:lang w:val="es-ES"/>
         </w:rPr>
       </w:pPr>
-      <w:bookmarkStart w:id="6" w:name="_Toc26186978"/>
+      <w:bookmarkStart w:id="5" w:name="_Toc26187917"/>
       <w:r>
         <w:rPr>
           <w:rFonts w:eastAsia="Calibri"/>
@@ -2910,7 +2919,7 @@
         </w:rPr>
         <w:t>nos de Desarrollo.</w:t>
       </w:r>
-      <w:bookmarkEnd w:id="6"/>
+      <w:bookmarkEnd w:id="5"/>
     </w:p>
     <w:p>
       <w:pPr>
@@ -3054,7 +3063,7 @@
           <w:lang w:val="es-ES"/>
         </w:rPr>
       </w:pPr>
-      <w:bookmarkStart w:id="7" w:name="_Toc26186979"/>
+      <w:bookmarkStart w:id="6" w:name="_Toc26187918"/>
       <w:r>
         <w:rPr>
           <w:rFonts w:eastAsia="Calibri"/>
@@ -3071,7 +3080,7 @@
         </w:rPr>
         <w:t>.</w:t>
       </w:r>
-      <w:bookmarkEnd w:id="7"/>
+      <w:bookmarkEnd w:id="6"/>
     </w:p>
     <w:p>
       <w:pPr>
@@ -3287,7 +3296,7 @@
           <w:lang w:val="es-ES"/>
         </w:rPr>
       </w:pPr>
-      <w:bookmarkStart w:id="8" w:name="_Toc26186980"/>
+      <w:bookmarkStart w:id="7" w:name="_Toc26187919"/>
       <w:r>
         <w:rPr>
           <w:u w:val="single"/>
@@ -3295,7 +3304,7 @@
         </w:rPr>
         <w:t>Procedimientos de desarrollo.</w:t>
       </w:r>
-      <w:bookmarkEnd w:id="8"/>
+      <w:bookmarkEnd w:id="7"/>
     </w:p>
     <w:p>
       <w:pPr>
@@ -3315,7 +3324,7 @@
           <w:lang w:val="es-ES"/>
         </w:rPr>
       </w:pPr>
-      <w:bookmarkStart w:id="9" w:name="_Toc26186981"/>
+      <w:bookmarkStart w:id="8" w:name="_Toc26187920"/>
       <w:r>
         <w:rPr>
           <w:u w:val="single"/>
@@ -3323,7 +3332,7 @@
         </w:rPr>
         <w:t>Herramientas utilizadas:</w:t>
       </w:r>
-      <w:bookmarkEnd w:id="9"/>
+      <w:bookmarkEnd w:id="8"/>
     </w:p>
     <w:p>
       <w:pPr>
@@ -3416,7 +3425,7 @@
           <w:lang w:val="es-ES"/>
         </w:rPr>
       </w:pPr>
-      <w:bookmarkStart w:id="10" w:name="_Toc26186982"/>
+      <w:bookmarkStart w:id="9" w:name="_Toc26187921"/>
       <w:r>
         <w:rPr>
           <w:u w:val="single"/>
@@ -3430,7 +3439,7 @@
         </w:rPr>
         <w:t>:</w:t>
       </w:r>
-      <w:bookmarkEnd w:id="10"/>
+      <w:bookmarkEnd w:id="9"/>
     </w:p>
     <w:p>
       <w:pPr>
@@ -3594,7 +3603,7 @@
           <w:lang w:val="es-ES"/>
         </w:rPr>
       </w:pPr>
-      <w:bookmarkStart w:id="11" w:name="_Toc26186983"/>
+      <w:bookmarkStart w:id="10" w:name="_Toc26187922"/>
       <w:r>
         <w:rPr>
           <w:u w:val="single"/>
@@ -3602,32 +3611,32 @@
         </w:rPr>
         <w:t>Procedimientos de instalación y prueba.</w:t>
       </w:r>
+      <w:bookmarkEnd w:id="10"/>
+    </w:p>
+    <w:p>
+      <w:pPr>
+        <w:rPr>
+          <w:lang w:val="es-ES"/>
+        </w:rPr>
+      </w:pPr>
+    </w:p>
+    <w:p>
+      <w:pPr>
+        <w:pStyle w:val="Ttulo3"/>
+        <w:rPr>
+          <w:u w:val="single"/>
+          <w:lang w:val="es-ES"/>
+        </w:rPr>
+      </w:pPr>
+      <w:bookmarkStart w:id="11" w:name="_Toc26187923"/>
+      <w:r>
+        <w:rPr>
+          <w:u w:val="single"/>
+          <w:lang w:val="es-ES"/>
+        </w:rPr>
+        <w:t>Requisitos no funcionales:</w:t>
+      </w:r>
       <w:bookmarkEnd w:id="11"/>
-    </w:p>
-    <w:p>
-      <w:pPr>
-        <w:rPr>
-          <w:lang w:val="es-ES"/>
-        </w:rPr>
-      </w:pPr>
-    </w:p>
-    <w:p>
-      <w:pPr>
-        <w:pStyle w:val="Ttulo3"/>
-        <w:rPr>
-          <w:u w:val="single"/>
-          <w:lang w:val="es-ES"/>
-        </w:rPr>
-      </w:pPr>
-      <w:bookmarkStart w:id="12" w:name="_Toc26186984"/>
-      <w:r>
-        <w:rPr>
-          <w:u w:val="single"/>
-          <w:lang w:val="es-ES"/>
-        </w:rPr>
-        <w:t>Requisitos no funcionales:</w:t>
-      </w:r>
-      <w:bookmarkEnd w:id="12"/>
     </w:p>
     <w:p>
       <w:pPr>
@@ -3731,7 +3740,7 @@
           <w:lang w:val="es-ES"/>
         </w:rPr>
       </w:pPr>
-      <w:bookmarkStart w:id="13" w:name="_Toc26186985"/>
+      <w:bookmarkStart w:id="12" w:name="_Toc26187924"/>
       <w:r>
         <w:rPr>
           <w:u w:val="single"/>
@@ -3739,7 +3748,7 @@
         </w:rPr>
         <w:t>Obtención e instalación:</w:t>
       </w:r>
-      <w:bookmarkEnd w:id="13"/>
+      <w:bookmarkEnd w:id="12"/>
       <w:r>
         <w:rPr>
           <w:u w:val="single"/>
@@ -3875,7 +3884,7 @@
       <w:pPr>
         <w:pStyle w:val="Descripcin"/>
       </w:pPr>
-      <w:bookmarkStart w:id="14" w:name="_Toc26186994"/>
+      <w:bookmarkStart w:id="13" w:name="_Toc26186994"/>
       <w:r>
         <w:t xml:space="preserve">Ilustración </w:t>
       </w:r>
@@ -3897,7 +3906,7 @@
       <w:r>
         <w:t>: ejecución del programa desde carpeta.</w:t>
       </w:r>
-      <w:bookmarkEnd w:id="14"/>
+      <w:bookmarkEnd w:id="13"/>
     </w:p>
     <w:p>
       <w:pPr>
@@ -3921,7 +3930,7 @@
           <w:lang w:val="es-ES"/>
         </w:rPr>
       </w:pPr>
-      <w:bookmarkStart w:id="15" w:name="_Toc26186986"/>
+      <w:bookmarkStart w:id="14" w:name="_Toc26187925"/>
       <w:r>
         <w:rPr>
           <w:u w:val="single"/>
@@ -3943,7 +3952,7 @@
         </w:rPr>
         <w:t xml:space="preserve"> del proyecto de software.</w:t>
       </w:r>
-      <w:bookmarkEnd w:id="15"/>
+      <w:bookmarkEnd w:id="14"/>
     </w:p>
     <w:p>
       <w:pPr>
@@ -4085,7 +4094,7 @@
           <w:lang w:val="es-ES"/>
         </w:rPr>
       </w:pPr>
-      <w:bookmarkStart w:id="16" w:name="_Toc26186987"/>
+      <w:bookmarkStart w:id="15" w:name="_Toc26187926"/>
       <w:r>
         <w:rPr>
           <w:u w:val="single"/>
@@ -4093,7 +4102,7 @@
         </w:rPr>
         <w:t>Arquitectura del sistema.</w:t>
       </w:r>
-      <w:bookmarkEnd w:id="16"/>
+      <w:bookmarkEnd w:id="15"/>
     </w:p>
     <w:p>
       <w:pPr>
@@ -4128,17 +4137,19 @@
       <w:pPr>
         <w:pStyle w:val="Ttulo3"/>
         <w:rPr>
-          <w:lang w:val="es-ES"/>
-        </w:rPr>
-      </w:pPr>
-      <w:bookmarkStart w:id="17" w:name="_Toc26186988"/>
-      <w:r>
-        <w:rPr>
+          <w:u w:val="single"/>
+          <w:lang w:val="es-ES"/>
+        </w:rPr>
+      </w:pPr>
+      <w:bookmarkStart w:id="16" w:name="_Toc26187927"/>
+      <w:r>
+        <w:rPr>
+          <w:u w:val="single"/>
           <w:lang w:val="es-ES"/>
         </w:rPr>
         <w:t>Diagrama de módulos:</w:t>
       </w:r>
-      <w:bookmarkEnd w:id="17"/>
+      <w:bookmarkEnd w:id="16"/>
     </w:p>
     <w:p>
       <w:pPr>
@@ -4202,7 +4213,7 @@
           <w:lang w:val="es-ES"/>
         </w:rPr>
       </w:pPr>
-      <w:bookmarkStart w:id="18" w:name="_Toc26186995"/>
+      <w:bookmarkStart w:id="17" w:name="_Toc26186995"/>
       <w:r>
         <w:t xml:space="preserve">Ilustración </w:t>
       </w:r>
@@ -4224,7 +4235,7 @@
       <w:r>
         <w:t>: Diagrama de módulos.</w:t>
       </w:r>
-      <w:bookmarkEnd w:id="18"/>
+      <w:bookmarkEnd w:id="17"/>
     </w:p>
     <w:p>
       <w:pPr>
@@ -4237,17 +4248,21 @@
       <w:pPr>
         <w:pStyle w:val="Ttulo3"/>
         <w:rPr>
-          <w:lang w:val="es-ES"/>
-        </w:rPr>
-      </w:pPr>
-      <w:bookmarkStart w:id="19" w:name="_Toc26186989"/>
-      <w:r>
-        <w:rPr>
+          <w:u w:val="single"/>
+          <w:lang w:val="es-ES"/>
+        </w:rPr>
+      </w:pPr>
+      <w:bookmarkStart w:id="18" w:name="_Toc26187928"/>
+      <w:r>
+        <w:rPr>
+          <w:u w:val="single"/>
           <w:lang w:val="es-ES"/>
         </w:rPr>
         <w:lastRenderedPageBreak/>
         <w:t>Descripción individual de los módulos:</w:t>
       </w:r>
+      <w:bookmarkStart w:id="19" w:name="_GoBack"/>
+      <w:bookmarkEnd w:id="18"/>
       <w:bookmarkEnd w:id="19"/>
     </w:p>
     <w:p>
@@ -5629,11 +5644,13 @@
       <w:pPr>
         <w:pStyle w:val="Ttulo4"/>
         <w:rPr>
-          <w:lang w:val="es-ES"/>
-        </w:rPr>
-      </w:pPr>
-      <w:r>
-        <w:rPr>
+          <w:u w:val="single"/>
+          <w:lang w:val="es-ES"/>
+        </w:rPr>
+      </w:pPr>
+      <w:r>
+        <w:rPr>
+          <w:u w:val="single"/>
           <w:lang w:val="es-ES"/>
         </w:rPr>
         <w:lastRenderedPageBreak/>
@@ -5812,7 +5829,7 @@
           <w:lang w:val="es-ES"/>
         </w:rPr>
       </w:pPr>
-      <w:bookmarkStart w:id="20" w:name="_Toc26186990"/>
+      <w:bookmarkStart w:id="20" w:name="_Toc26187929"/>
       <w:r>
         <w:rPr>
           <w:u w:val="single"/>
@@ -5983,7 +6000,7 @@
           <w:lang w:val="es-ES"/>
         </w:rPr>
       </w:pPr>
-      <w:bookmarkStart w:id="22" w:name="_Toc26186991"/>
+      <w:bookmarkStart w:id="22" w:name="_Toc26187930"/>
       <w:r>
         <w:rPr>
           <w:u w:val="single"/>
@@ -6022,6 +6039,13 @@
           <w:lang w:val="es-ES"/>
         </w:rPr>
         <w:t xml:space="preserve"> COMPUTO CLOCKIFY</w:t>
+      </w:r>
+      <w:r>
+        <w:rPr>
+          <w:b/>
+          <w:lang w:val="es-ES"/>
+        </w:rPr>
+        <w:t xml:space="preserve"> TOTAL</w:t>
       </w:r>
       <w:r>
         <w:rPr>
@@ -6057,8 +6081,40 @@
       </w:hyperlink>
     </w:p>
     <w:p>
-      <w:pPr>
-        <w:rPr>
+      <w:r>
+        <w:rPr>
+          <w:b/>
+          <w:lang w:val="es-ES"/>
+        </w:rPr>
+        <w:t xml:space="preserve">URL REPOSITORIO COMPUTO CLOCKIFY POR USUARIO </w:t>
+      </w:r>
+      <w:r>
+        <w:rPr>
+          <w:b/>
+          <w:lang w:val="es-ES"/>
+        </w:rPr>
+        <w:sym w:font="Wingdings" w:char="F0E0"/>
+      </w:r>
+      <w:r>
+        <w:rPr>
+          <w:b/>
+          <w:lang w:val="es-ES"/>
+        </w:rPr>
+        <w:t xml:space="preserve"> </w:t>
+      </w:r>
+      <w:hyperlink r:id="rId21" w:history="1">
+        <w:r>
+          <w:rPr>
+            <w:rStyle w:val="Hipervnculo"/>
+          </w:rPr>
+          <w:t>https://github.com/Albertomanas/Proyecto_VLC_Alberto_Y_Mateu/blob/master/doc/Clockify_Summary_Report_11_07_2019-12_02_2019%20(2).pdf</w:t>
+        </w:r>
+      </w:hyperlink>
+    </w:p>
+    <w:p>
+      <w:pPr>
+        <w:rPr>
+          <w:b/>
           <w:lang w:val="es-ES"/>
         </w:rPr>
       </w:pPr>
@@ -6071,7 +6127,7 @@
           <w:lang w:val="es-ES"/>
         </w:rPr>
       </w:pPr>
-      <w:bookmarkStart w:id="23" w:name="_Toc26186992"/>
+      <w:bookmarkStart w:id="23" w:name="_Toc26187931"/>
       <w:r>
         <w:rPr>
           <w:u w:val="single"/>
@@ -6146,7 +6202,7 @@
           <w:lang w:val="es-ES"/>
         </w:rPr>
       </w:pPr>
-      <w:bookmarkStart w:id="24" w:name="_Toc26186993"/>
+      <w:bookmarkStart w:id="24" w:name="_Toc26187932"/>
       <w:r>
         <w:rPr>
           <w:u w:val="single"/>
@@ -6192,7 +6248,7 @@
           <w:lang w:val="es-ES"/>
         </w:rPr>
       </w:pPr>
-      <w:hyperlink r:id="rId21" w:history="1">
+      <w:hyperlink r:id="rId22" w:history="1">
         <w:r>
           <w:rPr>
             <w:rStyle w:val="Hipervnculo"/>
@@ -6212,7 +6268,7 @@
           <w:lang w:val="es-ES"/>
         </w:rPr>
       </w:pPr>
-      <w:hyperlink r:id="rId22" w:history="1">
+      <w:hyperlink r:id="rId23" w:history="1">
         <w:r>
           <w:rPr>
             <w:rStyle w:val="Hipervnculo"/>
@@ -6240,8 +6296,8 @@
       </w:r>
     </w:p>
     <w:sectPr>
-      <w:headerReference w:type="default" r:id="rId23"/>
-      <w:footerReference w:type="default" r:id="rId24"/>
+      <w:headerReference w:type="default" r:id="rId24"/>
+      <w:footerReference w:type="default" r:id="rId25"/>
       <w:pgSz w:w="11906" w:h="16838"/>
       <w:pgMar w:top="1417" w:right="1701" w:bottom="1417" w:left="1701" w:header="708" w:footer="708" w:gutter="0"/>
       <w:pgNumType w:start="0"/>
@@ -6464,6 +6520,7 @@
         <w:dataBinding w:prefixMappings="xmlns:ns0='http://schemas.openxmlformats.org/package/2006/metadata/core-properties' xmlns:ns1='http://purl.org/dc/elements/1.1/'" w:xpath="/ns0:coreProperties[1]/ns1:title[1]" w:storeItemID="{6C3C8BC8-F283-45AE-878A-BAB7291924A1}"/>
         <w:text/>
       </w:sdtPr>
+      <w:sdtEndPr/>
       <w:sdtContent>
         <w:r>
           <w:rPr>
@@ -8291,7 +8348,7 @@
     <w:charset w:val="00"/>
     <w:family w:val="roman"/>
     <w:pitch w:val="variable"/>
-    <w:sig w:usb0="E0002AFF" w:usb1="C0007843" w:usb2="00000009" w:usb3="00000000" w:csb0="000001FF" w:csb1="00000000"/>
+    <w:sig w:usb0="E0002EFF" w:usb1="C000785B" w:usb2="00000009" w:usb3="00000000" w:csb0="000001FF" w:csb1="00000000"/>
   </w:font>
   <w:font w:name="Courier New">
     <w:panose1 w:val="02070309020205020404"/>
@@ -8312,21 +8369,21 @@
     <w:charset w:val="00"/>
     <w:family w:val="swiss"/>
     <w:pitch w:val="variable"/>
-    <w:sig w:usb0="E0002AFF" w:usb1="4000ACFF" w:usb2="00000001" w:usb3="00000000" w:csb0="000001FF" w:csb1="00000000"/>
+    <w:sig w:usb0="E4002EFF" w:usb1="C000247B" w:usb2="00000009" w:usb3="00000000" w:csb0="000001FF" w:csb1="00000000"/>
   </w:font>
   <w:font w:name="Arial">
     <w:panose1 w:val="020B0604020202020204"/>
     <w:charset w:val="00"/>
     <w:family w:val="swiss"/>
     <w:pitch w:val="variable"/>
-    <w:sig w:usb0="E0002AFF" w:usb1="C0007843" w:usb2="00000009" w:usb3="00000000" w:csb0="000001FF" w:csb1="00000000"/>
+    <w:sig w:usb0="E0002EFF" w:usb1="C000785B" w:usb2="00000009" w:usb3="00000000" w:csb0="000001FF" w:csb1="00000000"/>
   </w:font>
   <w:font w:name="Calibri Light">
     <w:panose1 w:val="020F0302020204030204"/>
     <w:charset w:val="00"/>
     <w:family w:val="swiss"/>
     <w:pitch w:val="variable"/>
-    <w:sig w:usb0="A0002AEF" w:usb1="4000207B" w:usb2="00000000" w:usb3="00000000" w:csb0="000001FF" w:csb1="00000000"/>
+    <w:sig w:usb0="E4002EFF" w:usb1="C000247B" w:usb2="00000009" w:usb3="00000000" w:csb0="000001FF" w:csb1="00000000"/>
   </w:font>
   <w:font w:name="Segoe UI">
     <w:panose1 w:val="020B0502040204020203"/>
@@ -8356,6 +8413,7 @@
   <w:rsids>
     <w:rsidRoot w:val="00403538"/>
     <w:rsid w:val="000E0540"/>
+    <w:rsid w:val="00243748"/>
     <w:rsid w:val="00403538"/>
     <w:rsid w:val="00AD6A04"/>
     <w:rsid w:val="00F14C33"/>
@@ -9155,7 +9213,7 @@
 </file>
 
 <file path=customXml/itemProps2.xml><?xml version="1.0" encoding="utf-8"?>
-<ds:datastoreItem xmlns:ds="http://schemas.openxmlformats.org/officeDocument/2006/customXml" ds:itemID="{30B5B1F2-AE50-4404-A7FB-BCCD71BB1FD5}">
+<ds:datastoreItem xmlns:ds="http://schemas.openxmlformats.org/officeDocument/2006/customXml" ds:itemID="{04DEF232-E0F8-4444-A6FF-F4F00C4F3B4D}">
   <ds:schemaRefs>
     <ds:schemaRef ds:uri="http://schemas.openxmlformats.org/officeDocument/2006/bibliography"/>
   </ds:schemaRefs>

</xml_diff>